<commit_message>
Premise redefinition and story modifications
</commit_message>
<xml_diff>
--- a/docs/Tesis-v0.2.docx
+++ b/docs/Tesis-v0.2.docx
@@ -2620,7 +2620,43 @@
           <w:szCs w:val="24"/>
           <w:lang w:val="en-US"/>
         </w:rPr>
-        <w:t xml:space="preserve">The game is set on World War II German Nazi Laboratory, which has been recently attacked by the Allied Forces. The player plays an anonymous war prisoner that has been subject </w:t>
+        <w:t>The game is set on</w:t>
+      </w:r>
+      <w:r>
+        <w:rPr>
+          <w:rFonts w:ascii="Tahoma" w:hAnsi="Tahoma" w:cs="Tahoma"/>
+          <w:sz w:val="24"/>
+          <w:szCs w:val="24"/>
+          <w:lang w:val="en-US"/>
+        </w:rPr>
+        <w:t xml:space="preserve"> a</w:t>
+      </w:r>
+      <w:r>
+        <w:rPr>
+          <w:rFonts w:ascii="Tahoma" w:hAnsi="Tahoma" w:cs="Tahoma"/>
+          <w:sz w:val="24"/>
+          <w:szCs w:val="24"/>
+          <w:lang w:val="en-US"/>
+        </w:rPr>
+        <w:t xml:space="preserve"> World War II German Nazi Laboratory, which has been recently attacked by the Allied Forces. The player plays a</w:t>
+      </w:r>
+      <w:r>
+        <w:rPr>
+          <w:rFonts w:ascii="Tahoma" w:hAnsi="Tahoma" w:cs="Tahoma"/>
+          <w:sz w:val="24"/>
+          <w:szCs w:val="24"/>
+          <w:lang w:val="en-US"/>
+        </w:rPr>
+        <w:t>s an</w:t>
+      </w:r>
+      <w:r>
+        <w:rPr>
+          <w:rFonts w:ascii="Tahoma" w:hAnsi="Tahoma" w:cs="Tahoma"/>
+          <w:sz w:val="24"/>
+          <w:szCs w:val="24"/>
+          <w:lang w:val="en-US"/>
+        </w:rPr>
+        <w:t xml:space="preserve"> anonymous war prisoner that has been subject </w:t>
       </w:r>
       <w:r>
         <w:rPr>
@@ -2630,787 +2666,705 @@
           <w:lang w:val="en-US"/>
         </w:rPr>
         <w:t>to</w:t>
+      </w:r>
+      <w:r>
+        <w:rPr>
+          <w:rFonts w:ascii="Tahoma" w:hAnsi="Tahoma" w:cs="Tahoma"/>
+          <w:sz w:val="24"/>
+          <w:szCs w:val="24"/>
+          <w:lang w:val="en-US"/>
+        </w:rPr>
+        <w:t xml:space="preserve"> various experiments. The story begins when a bomb</w:t>
+      </w:r>
+      <w:r>
+        <w:rPr>
+          <w:rFonts w:ascii="Tahoma" w:hAnsi="Tahoma" w:cs="Tahoma"/>
+          <w:sz w:val="24"/>
+          <w:szCs w:val="24"/>
+          <w:lang w:val="en-US"/>
+        </w:rPr>
+        <w:t xml:space="preserve"> </w:t>
+      </w:r>
+      <w:r>
+        <w:rPr>
+          <w:rFonts w:ascii="Tahoma" w:hAnsi="Tahoma" w:cs="Tahoma"/>
+          <w:sz w:val="24"/>
+          <w:szCs w:val="24"/>
+          <w:lang w:val="en-US"/>
+        </w:rPr>
+        <w:t xml:space="preserve">is dropped on the laboratory where the main character is prisoner. However, the price for freedom came </w:t>
+      </w:r>
+      <w:r>
+        <w:rPr>
+          <w:rFonts w:ascii="Tahoma" w:hAnsi="Tahoma" w:cs="Tahoma"/>
+          <w:sz w:val="24"/>
+          <w:szCs w:val="24"/>
+          <w:lang w:val="en-US"/>
+        </w:rPr>
+        <w:t>at a higher expense than what he thought. T</w:t>
+      </w:r>
+      <w:r>
+        <w:rPr>
+          <w:rFonts w:ascii="Tahoma" w:hAnsi="Tahoma" w:cs="Tahoma"/>
+          <w:sz w:val="24"/>
+          <w:szCs w:val="24"/>
+          <w:lang w:val="en-US"/>
+        </w:rPr>
+        <w:t xml:space="preserve">he main character realizes that the bombing not only </w:t>
+      </w:r>
+      <w:r>
+        <w:rPr>
+          <w:rFonts w:ascii="Tahoma" w:hAnsi="Tahoma" w:cs="Tahoma"/>
+          <w:sz w:val="24"/>
+          <w:szCs w:val="24"/>
+          <w:lang w:val="en-US"/>
+        </w:rPr>
+        <w:t>left him as the sole human survivor</w:t>
+      </w:r>
+      <w:r>
+        <w:rPr>
+          <w:rFonts w:ascii="Tahoma" w:hAnsi="Tahoma" w:cs="Tahoma"/>
+          <w:sz w:val="24"/>
+          <w:szCs w:val="24"/>
+          <w:lang w:val="en-US"/>
+        </w:rPr>
+        <w:t>,</w:t>
+      </w:r>
+      <w:r>
+        <w:rPr>
+          <w:rFonts w:ascii="Tahoma" w:hAnsi="Tahoma" w:cs="Tahoma"/>
+          <w:sz w:val="24"/>
+          <w:szCs w:val="24"/>
+          <w:lang w:val="en-US"/>
+        </w:rPr>
+        <w:t xml:space="preserve"> but there’s something else</w:t>
+      </w:r>
+      <w:r>
+        <w:rPr>
+          <w:rFonts w:ascii="Tahoma" w:hAnsi="Tahoma" w:cs="Tahoma"/>
+          <w:sz w:val="24"/>
+          <w:szCs w:val="24"/>
+          <w:lang w:val="en-US"/>
+        </w:rPr>
+        <w:t xml:space="preserve"> that won’t let him go so easily</w:t>
+      </w:r>
+      <w:r>
+        <w:rPr>
+          <w:rFonts w:ascii="Tahoma" w:hAnsi="Tahoma" w:cs="Tahoma"/>
+          <w:sz w:val="24"/>
+          <w:szCs w:val="24"/>
+          <w:lang w:val="en-US"/>
+        </w:rPr>
+        <w:t>.</w:t>
+      </w:r>
+    </w:p>
+    <w:p>
+      <w:pPr>
+        <w:pStyle w:val="ListParagraph"/>
+        <w:numPr>
+          <w:ilvl w:val="0"/>
+          <w:numId w:val="3"/>
+        </w:numPr>
+        <w:spacing w:line="276" w:lineRule="auto"/>
+        <w:jc w:val="both"/>
+        <w:rPr>
+          <w:rFonts w:ascii="Tahoma" w:hAnsi="Tahoma" w:cs="Tahoma"/>
+          <w:b/>
+          <w:sz w:val="24"/>
+          <w:szCs w:val="24"/>
+          <w:lang w:val="en-US"/>
+        </w:rPr>
+      </w:pPr>
+      <w:r>
+        <w:rPr>
+          <w:rFonts w:ascii="Tahoma" w:hAnsi="Tahoma" w:cs="Tahoma"/>
+          <w:b/>
+          <w:sz w:val="24"/>
+          <w:szCs w:val="24"/>
+          <w:lang w:val="en-US"/>
+        </w:rPr>
+        <w:t>Character Design</w:t>
+      </w:r>
+    </w:p>
+    <w:p>
+      <w:pPr>
+        <w:pStyle w:val="ListParagraph"/>
+        <w:numPr>
+          <w:ilvl w:val="1"/>
+          <w:numId w:val="2"/>
+        </w:numPr>
+        <w:spacing w:line="276" w:lineRule="auto"/>
+        <w:jc w:val="both"/>
+        <w:rPr>
+          <w:rFonts w:ascii="Tahoma" w:hAnsi="Tahoma" w:cs="Tahoma"/>
+          <w:b/>
+          <w:sz w:val="24"/>
+          <w:szCs w:val="24"/>
+          <w:lang w:val="en-US"/>
+        </w:rPr>
+      </w:pPr>
+      <w:r>
+        <w:rPr>
+          <w:rFonts w:ascii="Tahoma" w:hAnsi="Tahoma" w:cs="Tahoma"/>
+          <w:sz w:val="24"/>
+          <w:szCs w:val="24"/>
+          <w:lang w:val="en-US"/>
+        </w:rPr>
+        <w:t>Protagonist</w:t>
+      </w:r>
+    </w:p>
+    <w:p>
+      <w:pPr>
+        <w:pStyle w:val="ListParagraph"/>
+        <w:numPr>
+          <w:ilvl w:val="2"/>
+          <w:numId w:val="2"/>
+        </w:numPr>
+        <w:spacing w:line="276" w:lineRule="auto"/>
+        <w:jc w:val="both"/>
+        <w:rPr>
+          <w:rFonts w:ascii="Tahoma" w:hAnsi="Tahoma" w:cs="Tahoma"/>
+          <w:b/>
+          <w:sz w:val="24"/>
+          <w:szCs w:val="24"/>
+          <w:lang w:val="en-US"/>
+        </w:rPr>
+      </w:pPr>
+      <w:r>
+        <w:rPr>
+          <w:rFonts w:ascii="Tahoma" w:hAnsi="Tahoma" w:cs="Tahoma"/>
+          <w:sz w:val="24"/>
+          <w:szCs w:val="24"/>
+          <w:lang w:val="en-US"/>
+        </w:rPr>
+        <w:t>Predefined Character.</w:t>
+      </w:r>
+    </w:p>
+    <w:p>
+      <w:pPr>
+        <w:pStyle w:val="ListParagraph"/>
+        <w:numPr>
+          <w:ilvl w:val="2"/>
+          <w:numId w:val="2"/>
+        </w:numPr>
+        <w:spacing w:line="276" w:lineRule="auto"/>
+        <w:jc w:val="both"/>
+        <w:rPr>
+          <w:rFonts w:ascii="Tahoma" w:hAnsi="Tahoma" w:cs="Tahoma"/>
+          <w:b/>
+          <w:sz w:val="24"/>
+          <w:szCs w:val="24"/>
+          <w:lang w:val="en-US"/>
+        </w:rPr>
+      </w:pPr>
+      <w:r>
+        <w:rPr>
+          <w:rFonts w:ascii="Tahoma" w:hAnsi="Tahoma" w:cs="Tahoma"/>
+          <w:sz w:val="24"/>
+          <w:szCs w:val="24"/>
+          <w:lang w:val="en-US"/>
+        </w:rPr>
+        <w:t xml:space="preserve">Name: </w:t>
+      </w:r>
+      <w:r>
+        <w:rPr>
+          <w:rFonts w:ascii="Tahoma" w:hAnsi="Tahoma" w:cs="Tahoma"/>
+          <w:sz w:val="24"/>
+          <w:szCs w:val="24"/>
+          <w:lang w:val="en-US"/>
+        </w:rPr>
+        <w:t>Jashel Rosner</w:t>
+      </w:r>
+      <w:r>
+        <w:rPr>
+          <w:rFonts w:ascii="Tahoma" w:hAnsi="Tahoma" w:cs="Tahoma"/>
+          <w:sz w:val="24"/>
+          <w:szCs w:val="24"/>
+          <w:lang w:val="en-US"/>
+        </w:rPr>
+        <w:t>.</w:t>
+      </w:r>
+    </w:p>
+    <w:p>
+      <w:pPr>
+        <w:pStyle w:val="ListParagraph"/>
+        <w:numPr>
+          <w:ilvl w:val="2"/>
+          <w:numId w:val="2"/>
+        </w:numPr>
+        <w:spacing w:line="276" w:lineRule="auto"/>
+        <w:jc w:val="both"/>
+        <w:rPr>
+          <w:rFonts w:ascii="Tahoma" w:hAnsi="Tahoma" w:cs="Tahoma"/>
+          <w:b/>
+          <w:sz w:val="24"/>
+          <w:szCs w:val="24"/>
+          <w:lang w:val="en-US"/>
+        </w:rPr>
+      </w:pPr>
+      <w:r>
+        <w:rPr>
+          <w:rFonts w:ascii="Tahoma" w:hAnsi="Tahoma" w:cs="Tahoma"/>
+          <w:sz w:val="24"/>
+          <w:szCs w:val="24"/>
+          <w:lang w:val="en-US"/>
+        </w:rPr>
+        <w:t xml:space="preserve">Backstory: </w:t>
+      </w:r>
+      <w:r>
+        <w:rPr>
+          <w:rFonts w:ascii="Tahoma" w:hAnsi="Tahoma" w:cs="Tahoma"/>
+          <w:sz w:val="24"/>
+          <w:szCs w:val="24"/>
+          <w:lang w:val="en-US"/>
+        </w:rPr>
+        <w:t xml:space="preserve">Owner of one of the finest tailor shops in Düsseldorf, until he and his family got caught on the hidden attic of the establishment. After being </w:t>
+      </w:r>
+      <w:r>
+        <w:rPr>
+          <w:rFonts w:ascii="Tahoma" w:hAnsi="Tahoma" w:cs="Tahoma"/>
+          <w:sz w:val="24"/>
+          <w:szCs w:val="24"/>
+          <w:lang w:val="en-US"/>
+        </w:rPr>
+        <w:t>one of the few</w:t>
+      </w:r>
+      <w:r>
+        <w:rPr>
+          <w:rFonts w:ascii="Tahoma" w:hAnsi="Tahoma" w:cs="Tahoma"/>
+          <w:sz w:val="24"/>
+          <w:szCs w:val="24"/>
+          <w:lang w:val="en-US"/>
+        </w:rPr>
+        <w:t xml:space="preserve"> survivor</w:t>
+      </w:r>
+      <w:r>
+        <w:rPr>
+          <w:rFonts w:ascii="Tahoma" w:hAnsi="Tahoma" w:cs="Tahoma"/>
+          <w:sz w:val="24"/>
+          <w:szCs w:val="24"/>
+          <w:lang w:val="en-US"/>
+        </w:rPr>
+        <w:t>s</w:t>
+      </w:r>
+      <w:r>
+        <w:rPr>
+          <w:rFonts w:ascii="Tahoma" w:hAnsi="Tahoma" w:cs="Tahoma"/>
+          <w:sz w:val="24"/>
+          <w:szCs w:val="24"/>
+          <w:lang w:val="en-US"/>
+        </w:rPr>
+        <w:t xml:space="preserve"> of his block on </w:t>
+      </w:r>
+      <w:r>
+        <w:rPr>
+          <w:rFonts w:ascii="Tahoma" w:hAnsi="Tahoma" w:cs="Tahoma"/>
+          <w:sz w:val="24"/>
+          <w:szCs w:val="24"/>
+          <w:lang w:val="en-US"/>
+        </w:rPr>
+        <w:t>Emslandlager</w:t>
+      </w:r>
+      <w:r>
+        <w:rPr>
+          <w:rFonts w:ascii="Tahoma" w:hAnsi="Tahoma" w:cs="Tahoma"/>
+          <w:sz w:val="24"/>
+          <w:szCs w:val="24"/>
+          <w:lang w:val="en-US"/>
+        </w:rPr>
+        <w:t>, he got transferred to Sachsenhausen where he was subject of immunization experiments.</w:t>
+      </w:r>
+    </w:p>
+    <w:p>
+      <w:pPr>
+        <w:pStyle w:val="ListParagraph"/>
+        <w:numPr>
+          <w:ilvl w:val="2"/>
+          <w:numId w:val="2"/>
+        </w:numPr>
+        <w:spacing w:line="276" w:lineRule="auto"/>
+        <w:jc w:val="both"/>
+        <w:rPr>
+          <w:rFonts w:ascii="Tahoma" w:hAnsi="Tahoma" w:cs="Tahoma"/>
+          <w:b/>
+          <w:sz w:val="24"/>
+          <w:szCs w:val="24"/>
+          <w:lang w:val="en-US"/>
+        </w:rPr>
+      </w:pPr>
+      <w:r>
+        <w:rPr>
+          <w:rFonts w:ascii="Tahoma" w:hAnsi="Tahoma" w:cs="Tahoma"/>
+          <w:sz w:val="24"/>
+          <w:szCs w:val="24"/>
+          <w:lang w:val="en-US"/>
+        </w:rPr>
+        <w:t xml:space="preserve">Motivation: </w:t>
+      </w:r>
+      <w:r>
+        <w:rPr>
+          <w:rFonts w:ascii="Tahoma" w:hAnsi="Tahoma" w:cs="Tahoma"/>
+          <w:sz w:val="24"/>
+          <w:szCs w:val="24"/>
+          <w:lang w:val="en-US"/>
+        </w:rPr>
+        <w:t xml:space="preserve">Hard worker, religious and family centered. After he receives his opportunity to be free from the laboratory, he </w:t>
+      </w:r>
+      <w:r>
+        <w:rPr>
+          <w:rFonts w:ascii="Tahoma" w:hAnsi="Tahoma" w:cs="Tahoma"/>
+          <w:sz w:val="24"/>
+          <w:szCs w:val="24"/>
+          <w:lang w:val="en-US"/>
+        </w:rPr>
+        <w:t>must</w:t>
+      </w:r>
+      <w:r>
+        <w:rPr>
+          <w:rFonts w:ascii="Tahoma" w:hAnsi="Tahoma" w:cs="Tahoma"/>
+          <w:sz w:val="24"/>
+          <w:szCs w:val="24"/>
+          <w:lang w:val="en-US"/>
+        </w:rPr>
+        <w:t xml:space="preserve"> deal with the fact of losing one of his senses, stress of </w:t>
+      </w:r>
+      <w:r>
+        <w:rPr>
+          <w:rFonts w:ascii="Tahoma" w:hAnsi="Tahoma" w:cs="Tahoma"/>
+          <w:sz w:val="24"/>
+          <w:szCs w:val="24"/>
+          <w:lang w:val="en-US"/>
+        </w:rPr>
+        <w:t>escaping alive and faith to reunite with his family.</w:t>
+      </w:r>
+    </w:p>
+    <w:p>
+      <w:pPr>
+        <w:pStyle w:val="ListParagraph"/>
+        <w:numPr>
+          <w:ilvl w:val="1"/>
+          <w:numId w:val="2"/>
+        </w:numPr>
+        <w:spacing w:line="276" w:lineRule="auto"/>
+        <w:jc w:val="both"/>
+        <w:rPr>
+          <w:rFonts w:ascii="Tahoma" w:hAnsi="Tahoma" w:cs="Tahoma"/>
+          <w:b/>
+          <w:sz w:val="24"/>
+          <w:szCs w:val="24"/>
+          <w:lang w:val="en-US"/>
+        </w:rPr>
+      </w:pPr>
+      <w:r>
+        <w:rPr>
+          <w:rFonts w:ascii="Tahoma" w:hAnsi="Tahoma" w:cs="Tahoma"/>
+          <w:sz w:val="24"/>
+          <w:szCs w:val="24"/>
+          <w:lang w:val="en-US"/>
+        </w:rPr>
+        <w:t>Antagonist</w:t>
+      </w:r>
+    </w:p>
+    <w:p>
+      <w:pPr>
+        <w:pStyle w:val="ListParagraph"/>
+        <w:numPr>
+          <w:ilvl w:val="2"/>
+          <w:numId w:val="2"/>
+        </w:numPr>
+        <w:spacing w:line="276" w:lineRule="auto"/>
+        <w:jc w:val="both"/>
+        <w:rPr>
+          <w:rFonts w:ascii="Tahoma" w:hAnsi="Tahoma" w:cs="Tahoma"/>
+          <w:b/>
+          <w:sz w:val="24"/>
+          <w:szCs w:val="24"/>
+          <w:lang w:val="en-US"/>
+        </w:rPr>
+      </w:pPr>
+      <w:r>
+        <w:rPr>
+          <w:rFonts w:ascii="Tahoma" w:hAnsi="Tahoma" w:cs="Tahoma"/>
+          <w:sz w:val="24"/>
+          <w:szCs w:val="24"/>
+          <w:lang w:val="en-US"/>
+        </w:rPr>
+        <w:lastRenderedPageBreak/>
+        <w:t>Predefined Character.</w:t>
+      </w:r>
+    </w:p>
+    <w:p>
+      <w:pPr>
+        <w:pStyle w:val="ListParagraph"/>
+        <w:numPr>
+          <w:ilvl w:val="2"/>
+          <w:numId w:val="2"/>
+        </w:numPr>
+        <w:spacing w:line="276" w:lineRule="auto"/>
+        <w:jc w:val="both"/>
+        <w:rPr>
+          <w:rFonts w:ascii="Tahoma" w:hAnsi="Tahoma" w:cs="Tahoma"/>
+          <w:b/>
+          <w:sz w:val="24"/>
+          <w:szCs w:val="24"/>
+          <w:lang w:val="en-US"/>
+        </w:rPr>
+      </w:pPr>
+      <w:r>
+        <w:rPr>
+          <w:rFonts w:ascii="Tahoma" w:hAnsi="Tahoma" w:cs="Tahoma"/>
+          <w:sz w:val="24"/>
+          <w:szCs w:val="24"/>
+          <w:lang w:val="en-US"/>
+        </w:rPr>
+        <w:t>Name: The Voices</w:t>
+      </w:r>
+      <w:r>
+        <w:rPr>
+          <w:rFonts w:ascii="Tahoma" w:hAnsi="Tahoma" w:cs="Tahoma"/>
+          <w:sz w:val="24"/>
+          <w:szCs w:val="24"/>
+          <w:lang w:val="en-US"/>
+        </w:rPr>
+        <w:t>.</w:t>
+      </w:r>
+    </w:p>
+    <w:p>
+      <w:pPr>
+        <w:pStyle w:val="ListParagraph"/>
+        <w:numPr>
+          <w:ilvl w:val="2"/>
+          <w:numId w:val="2"/>
+        </w:numPr>
+        <w:spacing w:line="276" w:lineRule="auto"/>
+        <w:jc w:val="both"/>
+        <w:rPr>
+          <w:rFonts w:ascii="Tahoma" w:hAnsi="Tahoma" w:cs="Tahoma"/>
+          <w:b/>
+          <w:sz w:val="24"/>
+          <w:szCs w:val="24"/>
+          <w:lang w:val="en-US"/>
+        </w:rPr>
+      </w:pPr>
+      <w:r>
+        <w:rPr>
+          <w:rFonts w:ascii="Tahoma" w:hAnsi="Tahoma" w:cs="Tahoma"/>
+          <w:sz w:val="24"/>
+          <w:szCs w:val="24"/>
+          <w:lang w:val="en-US"/>
+        </w:rPr>
+        <w:t xml:space="preserve">Backstory: </w:t>
+      </w:r>
+      <w:r>
+        <w:rPr>
+          <w:rFonts w:ascii="Tahoma" w:hAnsi="Tahoma" w:cs="Tahoma"/>
+          <w:sz w:val="24"/>
+          <w:szCs w:val="24"/>
+          <w:lang w:val="en-US"/>
+        </w:rPr>
+        <w:t>Its</w:t>
+      </w:r>
+      <w:r>
+        <w:rPr>
+          <w:rFonts w:ascii="Tahoma" w:hAnsi="Tahoma" w:cs="Tahoma"/>
+          <w:sz w:val="24"/>
+          <w:szCs w:val="24"/>
+          <w:lang w:val="en-US"/>
+        </w:rPr>
+        <w:t xml:space="preserve"> o</w:t>
+      </w:r>
+      <w:r>
+        <w:rPr>
+          <w:rFonts w:ascii="Tahoma" w:hAnsi="Tahoma" w:cs="Tahoma"/>
+          <w:sz w:val="24"/>
+          <w:szCs w:val="24"/>
+          <w:lang w:val="en-US"/>
+        </w:rPr>
+        <w:t xml:space="preserve">rigin is unknown. Represents the </w:t>
+      </w:r>
+      <w:r>
+        <w:rPr>
+          <w:rFonts w:ascii="Tahoma" w:hAnsi="Tahoma" w:cs="Tahoma"/>
+          <w:sz w:val="24"/>
+          <w:szCs w:val="24"/>
+          <w:lang w:val="en-US"/>
+        </w:rPr>
+        <w:t>loss</w:t>
+      </w:r>
+      <w:r>
+        <w:rPr>
+          <w:rFonts w:ascii="Tahoma" w:hAnsi="Tahoma" w:cs="Tahoma"/>
+          <w:sz w:val="24"/>
+          <w:szCs w:val="24"/>
+          <w:lang w:val="en-US"/>
+        </w:rPr>
+        <w:t xml:space="preserve"> of </w:t>
+      </w:r>
+      <w:r>
+        <w:rPr>
+          <w:rFonts w:ascii="Tahoma" w:hAnsi="Tahoma" w:cs="Tahoma"/>
+          <w:sz w:val="24"/>
+          <w:szCs w:val="24"/>
+          <w:lang w:val="en-US"/>
+        </w:rPr>
+        <w:t>Rosner’s</w:t>
+      </w:r>
+      <w:r>
+        <w:rPr>
+          <w:rFonts w:ascii="Tahoma" w:hAnsi="Tahoma" w:cs="Tahoma"/>
+          <w:sz w:val="24"/>
+          <w:szCs w:val="24"/>
+          <w:lang w:val="en-US"/>
+        </w:rPr>
+        <w:t xml:space="preserve"> sanity.</w:t>
+      </w:r>
+    </w:p>
+    <w:p>
+      <w:pPr>
+        <w:pStyle w:val="ListParagraph"/>
+        <w:numPr>
+          <w:ilvl w:val="0"/>
+          <w:numId w:val="3"/>
+        </w:numPr>
+        <w:spacing w:line="276" w:lineRule="auto"/>
+        <w:jc w:val="both"/>
+        <w:rPr>
+          <w:rFonts w:ascii="Tahoma" w:hAnsi="Tahoma" w:cs="Tahoma"/>
+          <w:b/>
+          <w:sz w:val="24"/>
+          <w:szCs w:val="24"/>
+          <w:lang w:val="en-US"/>
+        </w:rPr>
+      </w:pPr>
+      <w:r>
+        <w:rPr>
+          <w:rFonts w:ascii="Tahoma" w:hAnsi="Tahoma" w:cs="Tahoma"/>
+          <w:b/>
+          <w:sz w:val="24"/>
+          <w:szCs w:val="24"/>
+          <w:lang w:val="en-US"/>
+        </w:rPr>
+        <w:t>Story Design</w:t>
+      </w:r>
+    </w:p>
+    <w:p>
+      <w:pPr>
+        <w:pStyle w:val="ListParagraph"/>
+        <w:numPr>
+          <w:ilvl w:val="1"/>
+          <w:numId w:val="2"/>
+        </w:numPr>
+        <w:spacing w:line="276" w:lineRule="auto"/>
+        <w:jc w:val="both"/>
+        <w:rPr>
+          <w:rFonts w:ascii="Tahoma" w:hAnsi="Tahoma" w:cs="Tahoma"/>
+          <w:b/>
+          <w:sz w:val="24"/>
+          <w:szCs w:val="24"/>
+          <w:lang w:val="en-US"/>
+        </w:rPr>
+      </w:pPr>
+      <w:r>
+        <w:rPr>
+          <w:rFonts w:ascii="Tahoma" w:hAnsi="Tahoma" w:cs="Tahoma"/>
+          <w:sz w:val="24"/>
+          <w:szCs w:val="24"/>
+          <w:lang w:val="en-US"/>
+        </w:rPr>
+        <w:t>Jashel Rosner was one of the finest tailors in Düsseldorf. Due to his religion and beliefs he was pursued and c</w:t>
+      </w:r>
+      <w:r>
+        <w:rPr>
+          <w:rFonts w:ascii="Tahoma" w:hAnsi="Tahoma" w:cs="Tahoma"/>
+          <w:sz w:val="24"/>
+          <w:szCs w:val="24"/>
+          <w:lang w:val="en-US"/>
+        </w:rPr>
+        <w:t>aptured by the German Nazi Army</w:t>
+      </w:r>
+      <w:r>
+        <w:rPr>
+          <w:rFonts w:ascii="Tahoma" w:hAnsi="Tahoma" w:cs="Tahoma"/>
+          <w:sz w:val="24"/>
+          <w:szCs w:val="24"/>
+          <w:lang w:val="en-US"/>
+        </w:rPr>
+        <w:t xml:space="preserve"> and</w:t>
+      </w:r>
+      <w:r>
+        <w:rPr>
+          <w:rFonts w:ascii="Tahoma" w:hAnsi="Tahoma" w:cs="Tahoma"/>
+          <w:sz w:val="24"/>
+          <w:szCs w:val="24"/>
+          <w:lang w:val="en-US"/>
+        </w:rPr>
+        <w:t xml:space="preserve"> taken to the Emslandlager labor camp. After being one of the few survivors in his block he was transferred to Sachsenhausen, a concentration camp known by certain experimental practices on prisoners. </w:t>
+      </w:r>
+      <w:r>
+        <w:rPr>
+          <w:rFonts w:ascii="Tahoma" w:hAnsi="Tahoma" w:cs="Tahoma"/>
+          <w:sz w:val="24"/>
+          <w:szCs w:val="24"/>
+          <w:lang w:val="en-US"/>
+        </w:rPr>
+        <w:t>The only thing that kept him alive through 2 years of experiments was his fate in reuniting again with his family. Its 1945, the Allied air force starts an attack using bombs and for Rosner’s luck one of them dropped at the exact moment a new round of experiments was going to start on him</w:t>
+      </w:r>
+      <w:r>
+        <w:rPr>
+          <w:rFonts w:ascii="Tahoma" w:hAnsi="Tahoma" w:cs="Tahoma"/>
+          <w:sz w:val="24"/>
+          <w:szCs w:val="24"/>
+          <w:lang w:val="en-US"/>
+        </w:rPr>
+        <w:t>.</w:t>
+      </w:r>
+      <w:r>
+        <w:rPr>
+          <w:rFonts w:ascii="Tahoma" w:hAnsi="Tahoma" w:cs="Tahoma"/>
+          <w:sz w:val="24"/>
+          <w:szCs w:val="24"/>
+          <w:lang w:val="en-US"/>
+        </w:rPr>
+        <w:t xml:space="preserve"> </w:t>
+      </w:r>
+      <w:r>
+        <w:rPr>
+          <w:rFonts w:ascii="Tahoma" w:hAnsi="Tahoma" w:cs="Tahoma"/>
+          <w:sz w:val="24"/>
+          <w:szCs w:val="24"/>
+          <w:lang w:val="en-US"/>
+        </w:rPr>
+        <w:t xml:space="preserve">That bomb left him unconscious for some time, </w:t>
+      </w:r>
+      <w:r>
+        <w:rPr>
+          <w:rFonts w:ascii="Tahoma" w:hAnsi="Tahoma" w:cs="Tahoma"/>
+          <w:sz w:val="24"/>
+          <w:szCs w:val="24"/>
+          <w:lang w:val="en-US"/>
+        </w:rPr>
+        <w:t xml:space="preserve">until a crack on the water system generates a flood on the room. The moment when the water rises enough to touch Rosner’s feet makes him snap and wake up. </w:t>
+      </w:r>
+      <w:r>
+        <w:rPr>
+          <w:rFonts w:ascii="Tahoma" w:hAnsi="Tahoma" w:cs="Tahoma"/>
+          <w:sz w:val="24"/>
+          <w:szCs w:val="24"/>
+          <w:lang w:val="en-US"/>
+        </w:rPr>
+        <w:t>The light bulb makes him dazzle for a while</w:t>
+      </w:r>
+      <w:r>
+        <w:rPr>
+          <w:rFonts w:ascii="Tahoma" w:hAnsi="Tahoma" w:cs="Tahoma"/>
+          <w:sz w:val="24"/>
+          <w:szCs w:val="24"/>
+          <w:lang w:val="en-US"/>
+        </w:rPr>
+        <w:t xml:space="preserve">. </w:t>
       </w:r>
       <w:bookmarkStart w:id="0" w:name="_GoBack"/>
       <w:bookmarkEnd w:id="0"/>
-      <w:r>
-        <w:rPr>
-          <w:rFonts w:ascii="Tahoma" w:hAnsi="Tahoma" w:cs="Tahoma"/>
-          <w:sz w:val="24"/>
-          <w:szCs w:val="24"/>
-          <w:lang w:val="en-US"/>
-        </w:rPr>
-        <w:t xml:space="preserve"> various experiments. The story begins when a bomb that is dropped on the laboratory where the main character is a prisoner. However, the price for a chance of freedom came high as the main character realizes that the bombing not only </w:t>
-      </w:r>
-      <w:r>
-        <w:rPr>
-          <w:rFonts w:ascii="Tahoma" w:hAnsi="Tahoma" w:cs="Tahoma"/>
-          <w:sz w:val="24"/>
-          <w:szCs w:val="24"/>
-          <w:lang w:val="en-US"/>
-        </w:rPr>
-        <w:t>left him as the sole human survivor but there’s something else.</w:t>
-      </w:r>
-    </w:p>
-    <w:p>
-      <w:pPr>
-        <w:pStyle w:val="ListParagraph"/>
-        <w:numPr>
-          <w:ilvl w:val="0"/>
-          <w:numId w:val="3"/>
-        </w:numPr>
-        <w:spacing w:line="276" w:lineRule="auto"/>
-        <w:jc w:val="both"/>
-        <w:rPr>
-          <w:rFonts w:ascii="Tahoma" w:hAnsi="Tahoma" w:cs="Tahoma"/>
-          <w:b/>
-          <w:sz w:val="24"/>
-          <w:szCs w:val="24"/>
-          <w:lang w:val="en-US"/>
-        </w:rPr>
-      </w:pPr>
-      <w:r>
-        <w:rPr>
-          <w:rFonts w:ascii="Tahoma" w:hAnsi="Tahoma" w:cs="Tahoma"/>
-          <w:b/>
-          <w:sz w:val="24"/>
-          <w:szCs w:val="24"/>
-          <w:lang w:val="en-US"/>
-        </w:rPr>
-        <w:t>Character Design</w:t>
-      </w:r>
-    </w:p>
-    <w:p>
-      <w:pPr>
-        <w:pStyle w:val="ListParagraph"/>
-        <w:numPr>
-          <w:ilvl w:val="1"/>
-          <w:numId w:val="2"/>
-        </w:numPr>
-        <w:spacing w:line="276" w:lineRule="auto"/>
-        <w:jc w:val="both"/>
-        <w:rPr>
-          <w:rFonts w:ascii="Tahoma" w:hAnsi="Tahoma" w:cs="Tahoma"/>
-          <w:b/>
-          <w:sz w:val="24"/>
-          <w:szCs w:val="24"/>
-          <w:lang w:val="en-US"/>
-        </w:rPr>
-      </w:pPr>
-      <w:r>
-        <w:rPr>
-          <w:rFonts w:ascii="Tahoma" w:hAnsi="Tahoma" w:cs="Tahoma"/>
-          <w:sz w:val="24"/>
-          <w:szCs w:val="24"/>
-          <w:lang w:val="en-US"/>
-        </w:rPr>
-        <w:t>Protagonist</w:t>
-      </w:r>
-    </w:p>
-    <w:p>
-      <w:pPr>
-        <w:pStyle w:val="ListParagraph"/>
-        <w:numPr>
-          <w:ilvl w:val="2"/>
-          <w:numId w:val="2"/>
-        </w:numPr>
-        <w:spacing w:line="276" w:lineRule="auto"/>
-        <w:jc w:val="both"/>
-        <w:rPr>
-          <w:rFonts w:ascii="Tahoma" w:hAnsi="Tahoma" w:cs="Tahoma"/>
-          <w:b/>
-          <w:sz w:val="24"/>
-          <w:szCs w:val="24"/>
-          <w:lang w:val="en-US"/>
-        </w:rPr>
-      </w:pPr>
-      <w:r>
-        <w:rPr>
-          <w:rFonts w:ascii="Tahoma" w:hAnsi="Tahoma" w:cs="Tahoma"/>
-          <w:sz w:val="24"/>
-          <w:szCs w:val="24"/>
-          <w:lang w:val="en-US"/>
-        </w:rPr>
-        <w:t>Predefined Character.</w:t>
-      </w:r>
-    </w:p>
-    <w:p>
-      <w:pPr>
-        <w:pStyle w:val="ListParagraph"/>
-        <w:numPr>
-          <w:ilvl w:val="2"/>
-          <w:numId w:val="2"/>
-        </w:numPr>
-        <w:spacing w:line="276" w:lineRule="auto"/>
-        <w:jc w:val="both"/>
-        <w:rPr>
-          <w:rFonts w:ascii="Tahoma" w:hAnsi="Tahoma" w:cs="Tahoma"/>
-          <w:b/>
-          <w:sz w:val="24"/>
-          <w:szCs w:val="24"/>
-          <w:lang w:val="en-US"/>
-        </w:rPr>
-      </w:pPr>
-      <w:r>
-        <w:rPr>
-          <w:rFonts w:ascii="Tahoma" w:hAnsi="Tahoma" w:cs="Tahoma"/>
-          <w:sz w:val="24"/>
-          <w:szCs w:val="24"/>
-          <w:lang w:val="en-US"/>
-        </w:rPr>
-        <w:t xml:space="preserve">Name: </w:t>
-      </w:r>
-      <w:r>
-        <w:rPr>
-          <w:rFonts w:ascii="Tahoma" w:hAnsi="Tahoma" w:cs="Tahoma"/>
-          <w:sz w:val="24"/>
-          <w:szCs w:val="24"/>
-          <w:lang w:val="en-US"/>
-        </w:rPr>
-        <w:t>Jashel Rosner</w:t>
-      </w:r>
-      <w:r>
-        <w:rPr>
-          <w:rFonts w:ascii="Tahoma" w:hAnsi="Tahoma" w:cs="Tahoma"/>
-          <w:sz w:val="24"/>
-          <w:szCs w:val="24"/>
-          <w:lang w:val="en-US"/>
-        </w:rPr>
-        <w:t>.</w:t>
-      </w:r>
-    </w:p>
-    <w:p>
-      <w:pPr>
-        <w:pStyle w:val="ListParagraph"/>
-        <w:numPr>
-          <w:ilvl w:val="2"/>
-          <w:numId w:val="2"/>
-        </w:numPr>
-        <w:spacing w:line="276" w:lineRule="auto"/>
-        <w:jc w:val="both"/>
-        <w:rPr>
-          <w:rFonts w:ascii="Tahoma" w:hAnsi="Tahoma" w:cs="Tahoma"/>
-          <w:b/>
-          <w:sz w:val="24"/>
-          <w:szCs w:val="24"/>
-          <w:lang w:val="en-US"/>
-        </w:rPr>
-      </w:pPr>
-      <w:r>
-        <w:rPr>
-          <w:rFonts w:ascii="Tahoma" w:hAnsi="Tahoma" w:cs="Tahoma"/>
-          <w:sz w:val="24"/>
-          <w:szCs w:val="24"/>
-          <w:lang w:val="en-US"/>
-        </w:rPr>
-        <w:t xml:space="preserve">Backstory: </w:t>
-      </w:r>
-      <w:r>
-        <w:rPr>
-          <w:rFonts w:ascii="Tahoma" w:hAnsi="Tahoma" w:cs="Tahoma"/>
-          <w:sz w:val="24"/>
-          <w:szCs w:val="24"/>
-          <w:lang w:val="en-US"/>
-        </w:rPr>
-        <w:t xml:space="preserve">Owner of one of the finest tailor shops in Düsseldorf, until he and his family got caught on the hidden attic of the establishment. After being </w:t>
-      </w:r>
-      <w:r>
-        <w:rPr>
-          <w:rFonts w:ascii="Tahoma" w:hAnsi="Tahoma" w:cs="Tahoma"/>
-          <w:sz w:val="24"/>
-          <w:szCs w:val="24"/>
-          <w:lang w:val="en-US"/>
-        </w:rPr>
-        <w:t>one of the few</w:t>
-      </w:r>
-      <w:r>
-        <w:rPr>
-          <w:rFonts w:ascii="Tahoma" w:hAnsi="Tahoma" w:cs="Tahoma"/>
-          <w:sz w:val="24"/>
-          <w:szCs w:val="24"/>
-          <w:lang w:val="en-US"/>
-        </w:rPr>
-        <w:t xml:space="preserve"> survivor</w:t>
-      </w:r>
-      <w:r>
-        <w:rPr>
-          <w:rFonts w:ascii="Tahoma" w:hAnsi="Tahoma" w:cs="Tahoma"/>
-          <w:sz w:val="24"/>
-          <w:szCs w:val="24"/>
-          <w:lang w:val="en-US"/>
-        </w:rPr>
-        <w:t>s</w:t>
-      </w:r>
-      <w:r>
-        <w:rPr>
-          <w:rFonts w:ascii="Tahoma" w:hAnsi="Tahoma" w:cs="Tahoma"/>
-          <w:sz w:val="24"/>
-          <w:szCs w:val="24"/>
-          <w:lang w:val="en-US"/>
-        </w:rPr>
-        <w:t xml:space="preserve"> of his block on </w:t>
-      </w:r>
-      <w:r>
-        <w:rPr>
-          <w:rFonts w:ascii="Tahoma" w:hAnsi="Tahoma" w:cs="Tahoma"/>
-          <w:sz w:val="24"/>
-          <w:szCs w:val="24"/>
-          <w:lang w:val="en-US"/>
-        </w:rPr>
-        <w:t>Emslandlager</w:t>
-      </w:r>
-      <w:r>
-        <w:rPr>
-          <w:rFonts w:ascii="Tahoma" w:hAnsi="Tahoma" w:cs="Tahoma"/>
-          <w:sz w:val="24"/>
-          <w:szCs w:val="24"/>
-          <w:lang w:val="en-US"/>
-        </w:rPr>
-        <w:t>, he got transferred to Sachsenhausen where he was subject of immunization experiments.</w:t>
-      </w:r>
-    </w:p>
-    <w:p>
-      <w:pPr>
-        <w:pStyle w:val="ListParagraph"/>
-        <w:numPr>
-          <w:ilvl w:val="2"/>
-          <w:numId w:val="2"/>
-        </w:numPr>
-        <w:spacing w:line="276" w:lineRule="auto"/>
-        <w:jc w:val="both"/>
-        <w:rPr>
-          <w:rFonts w:ascii="Tahoma" w:hAnsi="Tahoma" w:cs="Tahoma"/>
-          <w:b/>
-          <w:sz w:val="24"/>
-          <w:szCs w:val="24"/>
-          <w:lang w:val="en-US"/>
-        </w:rPr>
-      </w:pPr>
-      <w:r>
-        <w:rPr>
-          <w:rFonts w:ascii="Tahoma" w:hAnsi="Tahoma" w:cs="Tahoma"/>
-          <w:sz w:val="24"/>
-          <w:szCs w:val="24"/>
-          <w:lang w:val="en-US"/>
-        </w:rPr>
-        <w:t xml:space="preserve">Motivation: </w:t>
-      </w:r>
-      <w:r>
-        <w:rPr>
-          <w:rFonts w:ascii="Tahoma" w:hAnsi="Tahoma" w:cs="Tahoma"/>
-          <w:sz w:val="24"/>
-          <w:szCs w:val="24"/>
-          <w:lang w:val="en-US"/>
-        </w:rPr>
-        <w:t xml:space="preserve">Hard worker, religious and family centered. After he receives his opportunity to be free from the laboratory, he has to deal with the fact of losing one of his senses, stress of </w:t>
-      </w:r>
-      <w:r>
-        <w:rPr>
-          <w:rFonts w:ascii="Tahoma" w:hAnsi="Tahoma" w:cs="Tahoma"/>
-          <w:sz w:val="24"/>
-          <w:szCs w:val="24"/>
-          <w:lang w:val="en-US"/>
-        </w:rPr>
-        <w:t>escaping alive and faith to reunite with his family.</w:t>
-      </w:r>
-    </w:p>
-    <w:p>
-      <w:pPr>
-        <w:pStyle w:val="ListParagraph"/>
-        <w:numPr>
-          <w:ilvl w:val="1"/>
-          <w:numId w:val="2"/>
-        </w:numPr>
-        <w:spacing w:line="276" w:lineRule="auto"/>
-        <w:jc w:val="both"/>
-        <w:rPr>
-          <w:rFonts w:ascii="Tahoma" w:hAnsi="Tahoma" w:cs="Tahoma"/>
-          <w:b/>
-          <w:sz w:val="24"/>
-          <w:szCs w:val="24"/>
-          <w:lang w:val="en-US"/>
-        </w:rPr>
-      </w:pPr>
-      <w:r>
-        <w:rPr>
-          <w:rFonts w:ascii="Tahoma" w:hAnsi="Tahoma" w:cs="Tahoma"/>
-          <w:sz w:val="24"/>
-          <w:szCs w:val="24"/>
-          <w:lang w:val="en-US"/>
-        </w:rPr>
-        <w:t>Antagonist</w:t>
-      </w:r>
-    </w:p>
-    <w:p>
-      <w:pPr>
-        <w:pStyle w:val="ListParagraph"/>
-        <w:numPr>
-          <w:ilvl w:val="2"/>
-          <w:numId w:val="2"/>
-        </w:numPr>
-        <w:spacing w:line="276" w:lineRule="auto"/>
-        <w:jc w:val="both"/>
-        <w:rPr>
-          <w:rFonts w:ascii="Tahoma" w:hAnsi="Tahoma" w:cs="Tahoma"/>
-          <w:b/>
-          <w:sz w:val="24"/>
-          <w:szCs w:val="24"/>
-          <w:lang w:val="en-US"/>
-        </w:rPr>
-      </w:pPr>
-      <w:r>
-        <w:rPr>
-          <w:rFonts w:ascii="Tahoma" w:hAnsi="Tahoma" w:cs="Tahoma"/>
-          <w:sz w:val="24"/>
-          <w:szCs w:val="24"/>
-          <w:lang w:val="en-US"/>
-        </w:rPr>
-        <w:t>Predefined Character.</w:t>
-      </w:r>
-    </w:p>
-    <w:p>
-      <w:pPr>
-        <w:pStyle w:val="ListParagraph"/>
-        <w:numPr>
-          <w:ilvl w:val="2"/>
-          <w:numId w:val="2"/>
-        </w:numPr>
-        <w:spacing w:line="276" w:lineRule="auto"/>
-        <w:jc w:val="both"/>
-        <w:rPr>
-          <w:rFonts w:ascii="Tahoma" w:hAnsi="Tahoma" w:cs="Tahoma"/>
-          <w:b/>
-          <w:sz w:val="24"/>
-          <w:szCs w:val="24"/>
-          <w:lang w:val="en-US"/>
-        </w:rPr>
-      </w:pPr>
-      <w:r>
-        <w:rPr>
-          <w:rFonts w:ascii="Tahoma" w:hAnsi="Tahoma" w:cs="Tahoma"/>
-          <w:sz w:val="24"/>
-          <w:szCs w:val="24"/>
-          <w:lang w:val="en-US"/>
-        </w:rPr>
-        <w:lastRenderedPageBreak/>
-        <w:t>Name: The Voices</w:t>
-      </w:r>
-      <w:r>
-        <w:rPr>
-          <w:rFonts w:ascii="Tahoma" w:hAnsi="Tahoma" w:cs="Tahoma"/>
-          <w:sz w:val="24"/>
-          <w:szCs w:val="24"/>
-          <w:lang w:val="en-US"/>
-        </w:rPr>
-        <w:t>.</w:t>
-      </w:r>
-    </w:p>
-    <w:p>
-      <w:pPr>
-        <w:pStyle w:val="ListParagraph"/>
-        <w:numPr>
-          <w:ilvl w:val="2"/>
-          <w:numId w:val="2"/>
-        </w:numPr>
-        <w:spacing w:line="276" w:lineRule="auto"/>
-        <w:jc w:val="both"/>
-        <w:rPr>
-          <w:rFonts w:ascii="Tahoma" w:hAnsi="Tahoma" w:cs="Tahoma"/>
-          <w:b/>
-          <w:sz w:val="24"/>
-          <w:szCs w:val="24"/>
-          <w:lang w:val="en-US"/>
-        </w:rPr>
-      </w:pPr>
-      <w:r>
-        <w:rPr>
-          <w:rFonts w:ascii="Tahoma" w:hAnsi="Tahoma" w:cs="Tahoma"/>
-          <w:sz w:val="24"/>
-          <w:szCs w:val="24"/>
-          <w:lang w:val="en-US"/>
-        </w:rPr>
-        <w:t xml:space="preserve">Backstory: </w:t>
-      </w:r>
-      <w:r>
-        <w:rPr>
-          <w:rFonts w:ascii="Tahoma" w:hAnsi="Tahoma" w:cs="Tahoma"/>
-          <w:sz w:val="24"/>
-          <w:szCs w:val="24"/>
-          <w:lang w:val="en-US"/>
-        </w:rPr>
-        <w:t>Its</w:t>
-      </w:r>
-      <w:r>
-        <w:rPr>
-          <w:rFonts w:ascii="Tahoma" w:hAnsi="Tahoma" w:cs="Tahoma"/>
-          <w:sz w:val="24"/>
-          <w:szCs w:val="24"/>
-          <w:lang w:val="en-US"/>
-        </w:rPr>
-        <w:t xml:space="preserve"> o</w:t>
-      </w:r>
-      <w:r>
-        <w:rPr>
-          <w:rFonts w:ascii="Tahoma" w:hAnsi="Tahoma" w:cs="Tahoma"/>
-          <w:sz w:val="24"/>
-          <w:szCs w:val="24"/>
-          <w:lang w:val="en-US"/>
-        </w:rPr>
-        <w:t xml:space="preserve">rigin is unknown. Represents the </w:t>
-      </w:r>
-      <w:r>
-        <w:rPr>
-          <w:rFonts w:ascii="Tahoma" w:hAnsi="Tahoma" w:cs="Tahoma"/>
-          <w:sz w:val="24"/>
-          <w:szCs w:val="24"/>
-          <w:lang w:val="en-US"/>
-        </w:rPr>
-        <w:t>loss</w:t>
-      </w:r>
-      <w:r>
-        <w:rPr>
-          <w:rFonts w:ascii="Tahoma" w:hAnsi="Tahoma" w:cs="Tahoma"/>
-          <w:sz w:val="24"/>
-          <w:szCs w:val="24"/>
-          <w:lang w:val="en-US"/>
-        </w:rPr>
-        <w:t xml:space="preserve"> of </w:t>
-      </w:r>
-      <w:r>
-        <w:rPr>
-          <w:rFonts w:ascii="Tahoma" w:hAnsi="Tahoma" w:cs="Tahoma"/>
-          <w:sz w:val="24"/>
-          <w:szCs w:val="24"/>
-          <w:lang w:val="en-US"/>
-        </w:rPr>
-        <w:t>Rosner’s</w:t>
-      </w:r>
-      <w:r>
-        <w:rPr>
-          <w:rFonts w:ascii="Tahoma" w:hAnsi="Tahoma" w:cs="Tahoma"/>
-          <w:sz w:val="24"/>
-          <w:szCs w:val="24"/>
-          <w:lang w:val="en-US"/>
-        </w:rPr>
-        <w:t xml:space="preserve"> sanity.</w:t>
-      </w:r>
-    </w:p>
-    <w:p>
-      <w:pPr>
-        <w:pStyle w:val="ListParagraph"/>
-        <w:numPr>
-          <w:ilvl w:val="0"/>
-          <w:numId w:val="3"/>
-        </w:numPr>
-        <w:spacing w:line="276" w:lineRule="auto"/>
-        <w:jc w:val="both"/>
-        <w:rPr>
-          <w:rFonts w:ascii="Tahoma" w:hAnsi="Tahoma" w:cs="Tahoma"/>
-          <w:b/>
-          <w:sz w:val="24"/>
-          <w:szCs w:val="24"/>
-          <w:lang w:val="en-US"/>
-        </w:rPr>
-      </w:pPr>
-      <w:r>
-        <w:rPr>
-          <w:rFonts w:ascii="Tahoma" w:hAnsi="Tahoma" w:cs="Tahoma"/>
-          <w:b/>
-          <w:sz w:val="24"/>
-          <w:szCs w:val="24"/>
-          <w:highlight w:val="yellow"/>
-          <w:lang w:val="en-US"/>
-        </w:rPr>
-        <w:t>Story Design</w:t>
-      </w:r>
-    </w:p>
-    <w:p>
-      <w:pPr>
-        <w:pStyle w:val="ListParagraph"/>
-        <w:numPr>
-          <w:ilvl w:val="1"/>
-          <w:numId w:val="2"/>
-        </w:numPr>
-        <w:spacing w:line="276" w:lineRule="auto"/>
-        <w:jc w:val="both"/>
-        <w:rPr>
-          <w:rFonts w:ascii="Tahoma" w:hAnsi="Tahoma" w:cs="Tahoma"/>
-          <w:b/>
-          <w:sz w:val="24"/>
-          <w:szCs w:val="24"/>
-          <w:lang w:val="en-US"/>
-        </w:rPr>
-      </w:pPr>
-      <w:r>
-        <w:rPr>
-          <w:rFonts w:ascii="Tahoma" w:hAnsi="Tahoma" w:cs="Tahoma"/>
-          <w:sz w:val="24"/>
-          <w:szCs w:val="24"/>
-          <w:lang w:val="en-US"/>
-        </w:rPr>
-        <w:t>Jashel Rosner was one of the finest tailors in Düsseldorf. Due to his religion and beliefs he was pursued and c</w:t>
-      </w:r>
-      <w:r>
-        <w:rPr>
-          <w:rFonts w:ascii="Tahoma" w:hAnsi="Tahoma" w:cs="Tahoma"/>
-          <w:sz w:val="24"/>
-          <w:szCs w:val="24"/>
-          <w:lang w:val="en-US"/>
-        </w:rPr>
-        <w:t>aptured by the German Nazi Army</w:t>
-      </w:r>
-      <w:r>
-        <w:rPr>
-          <w:rFonts w:ascii="Tahoma" w:hAnsi="Tahoma" w:cs="Tahoma"/>
-          <w:sz w:val="24"/>
-          <w:szCs w:val="24"/>
-          <w:lang w:val="en-US"/>
-        </w:rPr>
-        <w:t xml:space="preserve"> and</w:t>
-      </w:r>
-      <w:r>
-        <w:rPr>
-          <w:rFonts w:ascii="Tahoma" w:hAnsi="Tahoma" w:cs="Tahoma"/>
-          <w:sz w:val="24"/>
-          <w:szCs w:val="24"/>
-          <w:lang w:val="en-US"/>
-        </w:rPr>
-        <w:t xml:space="preserve"> taken to the Emslandlager labor camp. After being one of the few survivors in his block he was transferred to Sachsenhausen, a concentration camp known by certain experimental practices on prisoners. </w:t>
-      </w:r>
-      <w:r>
-        <w:rPr>
-          <w:rFonts w:ascii="Tahoma" w:hAnsi="Tahoma" w:cs="Tahoma"/>
-          <w:sz w:val="24"/>
-          <w:szCs w:val="24"/>
-          <w:lang w:val="en-US"/>
-        </w:rPr>
-        <w:t>The only thing that kept him alive through 2 years of experiments was his fate in reuniting again with his family. Its 1945, the Allied air force starts an attack using bombs and for Rosner’s luck one of them dropped at the exact moment a new round of experiments was going to start on him</w:t>
-      </w:r>
-      <w:r>
-        <w:rPr>
-          <w:rFonts w:ascii="Tahoma" w:hAnsi="Tahoma" w:cs="Tahoma"/>
-          <w:sz w:val="24"/>
-          <w:szCs w:val="24"/>
-          <w:lang w:val="en-US"/>
-        </w:rPr>
-        <w:t xml:space="preserve"> or that was what he thought</w:t>
-      </w:r>
-      <w:r>
-        <w:rPr>
-          <w:rFonts w:ascii="Tahoma" w:hAnsi="Tahoma" w:cs="Tahoma"/>
-          <w:sz w:val="24"/>
-          <w:szCs w:val="24"/>
-          <w:lang w:val="en-US"/>
-        </w:rPr>
-        <w:t xml:space="preserve">. </w:t>
-      </w:r>
-      <w:r>
-        <w:rPr>
-          <w:rFonts w:ascii="Tahoma" w:hAnsi="Tahoma" w:cs="Tahoma"/>
-          <w:sz w:val="24"/>
-          <w:szCs w:val="24"/>
-          <w:lang w:val="en-US"/>
-        </w:rPr>
-        <w:t>That bomb left him unconscious for some time, the moment he wakes up he can hear water flooding near him, he feels that his left arm is untied</w:t>
-      </w:r>
-      <w:r>
-        <w:rPr>
-          <w:rFonts w:ascii="Tahoma" w:hAnsi="Tahoma" w:cs="Tahoma"/>
-          <w:sz w:val="24"/>
-          <w:szCs w:val="24"/>
-          <w:lang w:val="en-US"/>
-        </w:rPr>
-        <w:t xml:space="preserve"> as he can move it freely. Suddenly he opens his </w:t>
-      </w:r>
-      <w:r>
-        <w:rPr>
-          <w:rFonts w:ascii="Tahoma" w:hAnsi="Tahoma" w:cs="Tahoma"/>
-          <w:sz w:val="24"/>
-          <w:szCs w:val="24"/>
-          <w:lang w:val="en-US"/>
-        </w:rPr>
-        <w:t>eyes,</w:t>
-      </w:r>
-      <w:r>
-        <w:rPr>
-          <w:rFonts w:ascii="Tahoma" w:hAnsi="Tahoma" w:cs="Tahoma"/>
-          <w:sz w:val="24"/>
-          <w:szCs w:val="24"/>
-          <w:lang w:val="en-US"/>
-        </w:rPr>
-        <w:t xml:space="preserve"> but everything is still dark, thinking it’s because the bag that </w:t>
-      </w:r>
-      <w:r>
-        <w:rPr>
-          <w:rFonts w:ascii="Tahoma" w:hAnsi="Tahoma" w:cs="Tahoma"/>
-          <w:sz w:val="24"/>
-          <w:szCs w:val="24"/>
-          <w:lang w:val="en-US"/>
-        </w:rPr>
-        <w:t xml:space="preserve">the guards usually put on him as he was dragged to the experimentation room, the moment he reaches his head he feels the bag is gone and </w:t>
-      </w:r>
-      <w:r>
-        <w:rPr>
-          <w:rFonts w:ascii="Tahoma" w:hAnsi="Tahoma" w:cs="Tahoma"/>
-          <w:sz w:val="24"/>
-          <w:szCs w:val="24"/>
-          <w:lang w:val="en-US"/>
-        </w:rPr>
-        <w:t xml:space="preserve">his eyes are wide opened. </w:t>
-      </w:r>
-      <w:r>
-        <w:rPr>
-          <w:rFonts w:ascii="Tahoma" w:hAnsi="Tahoma" w:cs="Tahoma"/>
-          <w:sz w:val="24"/>
-          <w:szCs w:val="24"/>
-          <w:lang w:val="en-US"/>
-        </w:rPr>
-        <w:t>“Maybe the lights are gone</w:t>
-      </w:r>
-      <w:r>
-        <w:rPr>
-          <w:rFonts w:ascii="Tahoma" w:hAnsi="Tahoma" w:cs="Tahoma"/>
-          <w:sz w:val="24"/>
-          <w:szCs w:val="24"/>
-          <w:lang w:val="en-US"/>
-        </w:rPr>
-        <w:t xml:space="preserve">”, he thought while trying to be optimistic. </w:t>
-      </w:r>
-      <w:r>
-        <w:rPr>
-          <w:rFonts w:ascii="Tahoma" w:hAnsi="Tahoma" w:cs="Tahoma"/>
-          <w:sz w:val="24"/>
-          <w:szCs w:val="24"/>
-          <w:lang w:val="en-US"/>
-        </w:rPr>
-        <w:t xml:space="preserve">He manages to untie his right hand </w:t>
-      </w:r>
-      <w:r>
-        <w:rPr>
-          <w:rFonts w:ascii="Tahoma" w:hAnsi="Tahoma" w:cs="Tahoma"/>
-          <w:sz w:val="24"/>
-          <w:szCs w:val="24"/>
-          <w:lang w:val="en-US"/>
-        </w:rPr>
-        <w:t xml:space="preserve">and when he finished to untie his feet he </w:t>
-      </w:r>
-      <w:r>
-        <w:rPr>
-          <w:rFonts w:ascii="Tahoma" w:hAnsi="Tahoma" w:cs="Tahoma"/>
-          <w:sz w:val="24"/>
-          <w:szCs w:val="24"/>
-          <w:lang w:val="en-US"/>
-        </w:rPr>
-        <w:t>fell</w:t>
-      </w:r>
-      <w:r>
-        <w:rPr>
-          <w:rFonts w:ascii="Tahoma" w:hAnsi="Tahoma" w:cs="Tahoma"/>
-          <w:sz w:val="24"/>
-          <w:szCs w:val="24"/>
-          <w:lang w:val="en-US"/>
-        </w:rPr>
-        <w:t xml:space="preserve"> to the ground. The floor is flooded and the water cold, </w:t>
-      </w:r>
-      <w:r>
-        <w:rPr>
-          <w:rFonts w:ascii="Tahoma" w:hAnsi="Tahoma" w:cs="Tahoma"/>
-          <w:sz w:val="24"/>
-          <w:szCs w:val="24"/>
-          <w:lang w:val="en-US"/>
-        </w:rPr>
-        <w:t>upon getting up</w:t>
-      </w:r>
-      <w:r>
-        <w:rPr>
-          <w:rFonts w:ascii="Tahoma" w:hAnsi="Tahoma" w:cs="Tahoma"/>
-          <w:sz w:val="24"/>
-          <w:szCs w:val="24"/>
-          <w:lang w:val="en-US"/>
-        </w:rPr>
-        <w:t xml:space="preserve"> he feels that something is touching his right arm, slowly he grabs it and notices it’s the dead corps</w:t>
-      </w:r>
-      <w:r>
-        <w:rPr>
-          <w:rFonts w:ascii="Tahoma" w:hAnsi="Tahoma" w:cs="Tahoma"/>
-          <w:sz w:val="24"/>
-          <w:szCs w:val="24"/>
-          <w:lang w:val="en-US"/>
-        </w:rPr>
-        <w:t>e</w:t>
-      </w:r>
-      <w:r>
-        <w:rPr>
-          <w:rFonts w:ascii="Tahoma" w:hAnsi="Tahoma" w:cs="Tahoma"/>
-          <w:sz w:val="24"/>
-          <w:szCs w:val="24"/>
-          <w:lang w:val="en-US"/>
-        </w:rPr>
-        <w:t xml:space="preserve"> of the main scientist. </w:t>
-      </w:r>
-      <w:r>
-        <w:rPr>
-          <w:rFonts w:ascii="Tahoma" w:hAnsi="Tahoma" w:cs="Tahoma"/>
-          <w:sz w:val="24"/>
-          <w:szCs w:val="24"/>
-          <w:lang w:val="en-US"/>
-        </w:rPr>
-        <w:t xml:space="preserve">“Those </w:t>
-      </w:r>
-      <w:r>
-        <w:rPr>
-          <w:rFonts w:ascii="Tahoma" w:hAnsi="Tahoma" w:cs="Tahoma"/>
-          <w:sz w:val="24"/>
-          <w:szCs w:val="24"/>
-          <w:lang w:val="en-US"/>
-        </w:rPr>
-        <w:t>glasses...</w:t>
-      </w:r>
-      <w:r>
-        <w:rPr>
-          <w:rFonts w:ascii="Tahoma" w:hAnsi="Tahoma" w:cs="Tahoma"/>
-          <w:sz w:val="24"/>
-          <w:szCs w:val="24"/>
-          <w:lang w:val="en-US"/>
-        </w:rPr>
-        <w:t xml:space="preserve"> </w:t>
-      </w:r>
-      <w:r>
-        <w:rPr>
-          <w:rFonts w:ascii="Tahoma" w:hAnsi="Tahoma" w:cs="Tahoma"/>
-          <w:sz w:val="24"/>
-          <w:szCs w:val="24"/>
-          <w:lang w:val="en-US"/>
-        </w:rPr>
-        <w:t xml:space="preserve">I could never stand them”, he whispers. </w:t>
-      </w:r>
-      <w:r>
-        <w:rPr>
-          <w:rFonts w:ascii="Tahoma" w:hAnsi="Tahoma" w:cs="Tahoma"/>
-          <w:sz w:val="24"/>
-          <w:szCs w:val="24"/>
-          <w:lang w:val="en-US"/>
-        </w:rPr>
-        <w:t xml:space="preserve">Crawling he reaches the main </w:t>
-      </w:r>
-      <w:r>
-        <w:rPr>
-          <w:rFonts w:ascii="Tahoma" w:hAnsi="Tahoma" w:cs="Tahoma"/>
-          <w:sz w:val="24"/>
-          <w:szCs w:val="24"/>
-          <w:lang w:val="en-US"/>
-        </w:rPr>
-        <w:t>door,</w:t>
-      </w:r>
-      <w:r>
-        <w:rPr>
-          <w:rFonts w:ascii="Tahoma" w:hAnsi="Tahoma" w:cs="Tahoma"/>
-          <w:sz w:val="24"/>
-          <w:szCs w:val="24"/>
-          <w:lang w:val="en-US"/>
-        </w:rPr>
-        <w:t xml:space="preserve"> but it’s locked, “Ok, let’s find the main key”. </w:t>
-      </w:r>
     </w:p>
     <w:sectPr>
       <w:pgSz w:w="12240" w:h="15840"/>
@@ -4375,6 +4329,74 @@
       <w:szCs w:val="16"/>
     </w:rPr>
   </w:style>
+  <w:style w:type="character" w:styleId="CommentReference">
+    <w:name w:val="annotation reference"/>
+    <w:basedOn w:val="DefaultParagraphFont"/>
+    <w:uiPriority w:val="99"/>
+    <w:semiHidden/>
+    <w:unhideWhenUsed/>
+    <w:rsid w:val="00360A4C"/>
+    <w:rPr>
+      <w:sz w:val="16"/>
+      <w:szCs w:val="16"/>
+    </w:rPr>
+  </w:style>
+  <w:style w:type="paragraph" w:styleId="CommentText">
+    <w:name w:val="annotation text"/>
+    <w:basedOn w:val="Normal"/>
+    <w:link w:val="CommentTextChar"/>
+    <w:uiPriority w:val="99"/>
+    <w:semiHidden/>
+    <w:unhideWhenUsed/>
+    <w:rsid w:val="00360A4C"/>
+    <w:pPr>
+      <w:spacing w:line="240" w:lineRule="auto"/>
+    </w:pPr>
+    <w:rPr>
+      <w:sz w:val="20"/>
+      <w:szCs w:val="20"/>
+    </w:rPr>
+  </w:style>
+  <w:style w:type="character" w:customStyle="1" w:styleId="CommentTextChar">
+    <w:name w:val="Comment Text Char"/>
+    <w:basedOn w:val="DefaultParagraphFont"/>
+    <w:link w:val="CommentText"/>
+    <w:uiPriority w:val="99"/>
+    <w:semiHidden/>
+    <w:rsid w:val="00360A4C"/>
+    <w:rPr>
+      <w:sz w:val="20"/>
+      <w:szCs w:val="20"/>
+    </w:rPr>
+  </w:style>
+  <w:style w:type="paragraph" w:styleId="CommentSubject">
+    <w:name w:val="annotation subject"/>
+    <w:basedOn w:val="CommentText"/>
+    <w:next w:val="CommentText"/>
+    <w:link w:val="CommentSubjectChar"/>
+    <w:uiPriority w:val="99"/>
+    <w:semiHidden/>
+    <w:unhideWhenUsed/>
+    <w:rsid w:val="00360A4C"/>
+    <w:rPr>
+      <w:b/>
+      <w:bCs/>
+    </w:rPr>
+  </w:style>
+  <w:style w:type="character" w:customStyle="1" w:styleId="CommentSubjectChar">
+    <w:name w:val="Comment Subject Char"/>
+    <w:basedOn w:val="CommentTextChar"/>
+    <w:link w:val="CommentSubject"/>
+    <w:uiPriority w:val="99"/>
+    <w:semiHidden/>
+    <w:rsid w:val="00360A4C"/>
+    <w:rPr>
+      <w:b/>
+      <w:bCs/>
+      <w:sz w:val="20"/>
+      <w:szCs w:val="20"/>
+    </w:rPr>
+  </w:style>
 </w:styles>
 </file>
 
@@ -4697,7 +4719,7 @@
 </file>
 
 <file path=customXml/itemProps1.xml><?xml version="1.0" encoding="utf-8"?>
-<ds:datastoreItem xmlns:ds="http://schemas.openxmlformats.org/officeDocument/2006/customXml" ds:itemID="{D8DBF844-BCAC-4E49-914C-F01B3D8E4916}">
+<ds:datastoreItem xmlns:ds="http://schemas.openxmlformats.org/officeDocument/2006/customXml" ds:itemID="{73B5C893-5AA8-4E08-AB92-ACF6F4CE6099}">
   <ds:schemaRefs>
     <ds:schemaRef ds:uri="http://schemas.openxmlformats.org/officeDocument/2006/bibliography"/>
   </ds:schemaRefs>

</xml_diff>

<commit_message>
Story Design and Purpose
</commit_message>
<xml_diff>
--- a/docs/Tesis-v0.2.docx
+++ b/docs/Tesis-v0.2.docx
@@ -66,47 +66,85 @@
         <w:jc w:val="both"/>
         <w:rPr>
           <w:rFonts w:ascii="Tahoma" w:hAnsi="Tahoma" w:cs="Tahoma"/>
-          <w:sz w:val="24"/>
-          <w:szCs w:val="24"/>
-          <w:lang w:val="en-US"/>
-        </w:rPr>
-      </w:pPr>
-      <w:r>
-        <w:rPr>
-          <w:rFonts w:ascii="Tahoma" w:hAnsi="Tahoma" w:cs="Tahoma"/>
-          <w:b/>
-          <w:sz w:val="24"/>
-          <w:szCs w:val="24"/>
-          <w:lang w:val="en-US"/>
-        </w:rPr>
-        <w:t>Platform</w:t>
-      </w:r>
-      <w:r>
-        <w:rPr>
-          <w:rFonts w:ascii="Tahoma" w:hAnsi="Tahoma" w:cs="Tahoma"/>
-          <w:sz w:val="24"/>
-          <w:szCs w:val="24"/>
-          <w:lang w:val="en-US"/>
-        </w:rPr>
-        <w:t xml:space="preserve">: </w:t>
-      </w:r>
-      <w:r>
-        <w:rPr>
-          <w:rFonts w:ascii="Tahoma" w:hAnsi="Tahoma" w:cs="Tahoma"/>
-          <w:sz w:val="24"/>
-          <w:szCs w:val="24"/>
-          <w:lang w:val="en-US"/>
-        </w:rPr>
-        <w:t>PC/</w:t>
-      </w:r>
-      <w:r>
-        <w:rPr>
-          <w:rFonts w:ascii="Tahoma" w:hAnsi="Tahoma" w:cs="Tahoma"/>
-          <w:sz w:val="24"/>
-          <w:szCs w:val="24"/>
-          <w:lang w:val="en-US"/>
-        </w:rPr>
-        <w:t>VR</w:t>
+          <w:b/>
+          <w:sz w:val="24"/>
+          <w:szCs w:val="24"/>
+          <w:lang w:val="en-US"/>
+        </w:rPr>
+      </w:pPr>
+      <w:r>
+        <w:rPr>
+          <w:rFonts w:ascii="Tahoma" w:hAnsi="Tahoma" w:cs="Tahoma"/>
+          <w:b/>
+          <w:sz w:val="24"/>
+          <w:szCs w:val="24"/>
+          <w:lang w:val="en-US"/>
+        </w:rPr>
+        <w:t>Purpose:</w:t>
+      </w:r>
+      <w:r>
+        <w:rPr>
+          <w:rFonts w:ascii="Tahoma" w:hAnsi="Tahoma" w:cs="Tahoma"/>
+          <w:b/>
+          <w:sz w:val="24"/>
+          <w:szCs w:val="24"/>
+          <w:lang w:val="en-US"/>
+        </w:rPr>
+        <w:t xml:space="preserve"> </w:t>
+      </w:r>
+      <w:r>
+        <w:rPr>
+          <w:rFonts w:ascii="Tahoma" w:hAnsi="Tahoma" w:cs="Tahoma"/>
+          <w:sz w:val="24"/>
+          <w:szCs w:val="24"/>
+          <w:lang w:val="en-US"/>
+        </w:rPr>
+        <w:t>The purpose of the game is to give an immersive experience to the player</w:t>
+      </w:r>
+      <w:r>
+        <w:rPr>
+          <w:rFonts w:ascii="Tahoma" w:hAnsi="Tahoma" w:cs="Tahoma"/>
+          <w:sz w:val="24"/>
+          <w:szCs w:val="24"/>
+          <w:lang w:val="en-US"/>
+        </w:rPr>
+        <w:t xml:space="preserve">, where </w:t>
+      </w:r>
+      <w:r>
+        <w:rPr>
+          <w:rFonts w:ascii="Tahoma" w:hAnsi="Tahoma" w:cs="Tahoma"/>
+          <w:sz w:val="24"/>
+          <w:szCs w:val="24"/>
+          <w:lang w:val="en-US"/>
+        </w:rPr>
+        <w:t>his/her field of vision will constantly shrink</w:t>
+      </w:r>
+      <w:r>
+        <w:rPr>
+          <w:rFonts w:ascii="Tahoma" w:hAnsi="Tahoma" w:cs="Tahoma"/>
+          <w:sz w:val="24"/>
+          <w:szCs w:val="24"/>
+          <w:lang w:val="en-US"/>
+        </w:rPr>
+        <w:t xml:space="preserve"> until </w:t>
+      </w:r>
+      <w:r>
+        <w:rPr>
+          <w:rFonts w:ascii="Tahoma" w:hAnsi="Tahoma" w:cs="Tahoma"/>
+          <w:sz w:val="24"/>
+          <w:szCs w:val="24"/>
+          <w:lang w:val="en-US"/>
+        </w:rPr>
+        <w:t>the player is forced to play being</w:t>
+      </w:r>
+      <w:r>
+        <w:rPr>
+          <w:rFonts w:ascii="Tahoma" w:hAnsi="Tahoma" w:cs="Tahoma"/>
+          <w:sz w:val="24"/>
+          <w:szCs w:val="24"/>
+          <w:lang w:val="en-US"/>
+        </w:rPr>
+        <w:t xml:space="preserve"> completely blind.</w:t>
       </w:r>
     </w:p>
     <w:p>
@@ -133,16 +171,61 @@
           <w:szCs w:val="24"/>
           <w:lang w:val="en-US"/>
         </w:rPr>
-        <w:t>Genre</w:t>
-      </w:r>
-      <w:r>
-        <w:rPr>
-          <w:rFonts w:ascii="Tahoma" w:hAnsi="Tahoma" w:cs="Tahoma"/>
-          <w:sz w:val="24"/>
-          <w:szCs w:val="24"/>
-          <w:lang w:val="en-US"/>
-        </w:rPr>
-        <w:t>: Escape Room (?)</w:t>
+        <w:t>Platform</w:t>
+      </w:r>
+      <w:r>
+        <w:rPr>
+          <w:rFonts w:ascii="Tahoma" w:hAnsi="Tahoma" w:cs="Tahoma"/>
+          <w:sz w:val="24"/>
+          <w:szCs w:val="24"/>
+          <w:lang w:val="en-US"/>
+        </w:rPr>
+        <w:t xml:space="preserve">: </w:t>
+      </w:r>
+      <w:r>
+        <w:rPr>
+          <w:rFonts w:ascii="Tahoma" w:hAnsi="Tahoma" w:cs="Tahoma"/>
+          <w:sz w:val="24"/>
+          <w:szCs w:val="24"/>
+          <w:lang w:val="en-US"/>
+        </w:rPr>
+        <w:t>PC</w:t>
+      </w:r>
+      <w:r>
+        <w:rPr>
+          <w:rFonts w:ascii="Tahoma" w:hAnsi="Tahoma" w:cs="Tahoma"/>
+          <w:sz w:val="24"/>
+          <w:szCs w:val="24"/>
+          <w:lang w:val="en-US"/>
+        </w:rPr>
+        <w:t xml:space="preserve"> </w:t>
+      </w:r>
+      <w:r>
+        <w:rPr>
+          <w:rFonts w:ascii="Tahoma" w:hAnsi="Tahoma" w:cs="Tahoma"/>
+          <w:sz w:val="24"/>
+          <w:szCs w:val="24"/>
+          <w:lang w:val="en-US"/>
+        </w:rPr>
+        <w:t>/</w:t>
+      </w:r>
+      <w:r>
+        <w:rPr>
+          <w:rFonts w:ascii="Tahoma" w:hAnsi="Tahoma" w:cs="Tahoma"/>
+          <w:sz w:val="24"/>
+          <w:szCs w:val="24"/>
+          <w:lang w:val="en-US"/>
+        </w:rPr>
+        <w:t xml:space="preserve"> </w:t>
+      </w:r>
+      <w:r>
+        <w:rPr>
+          <w:rFonts w:ascii="Tahoma" w:hAnsi="Tahoma" w:cs="Tahoma"/>
+          <w:sz w:val="24"/>
+          <w:szCs w:val="24"/>
+          <w:lang w:val="en-US"/>
+        </w:rPr>
+        <w:t>VR</w:t>
       </w:r>
     </w:p>
     <w:p>
@@ -169,166 +252,25 @@
           <w:szCs w:val="24"/>
           <w:lang w:val="en-US"/>
         </w:rPr>
-        <w:t>Player Design</w:t>
-      </w:r>
-      <w:r>
-        <w:rPr>
-          <w:rFonts w:ascii="Tahoma" w:hAnsi="Tahoma" w:cs="Tahoma"/>
-          <w:sz w:val="24"/>
-          <w:szCs w:val="24"/>
-          <w:lang w:val="en-US"/>
-        </w:rPr>
-        <w:t>:</w:t>
-      </w:r>
-    </w:p>
-    <w:p>
-      <w:pPr>
-        <w:pStyle w:val="ListParagraph"/>
-        <w:numPr>
-          <w:ilvl w:val="1"/>
-          <w:numId w:val="2"/>
-        </w:numPr>
-        <w:spacing w:line="276" w:lineRule="auto"/>
-        <w:jc w:val="both"/>
-        <w:rPr>
-          <w:rFonts w:ascii="Tahoma" w:hAnsi="Tahoma" w:cs="Tahoma"/>
-          <w:sz w:val="24"/>
-          <w:szCs w:val="24"/>
-          <w:lang w:val="en-US"/>
-        </w:rPr>
-      </w:pPr>
-      <w:r>
-        <w:rPr>
-          <w:rFonts w:ascii="Tahoma" w:hAnsi="Tahoma" w:cs="Tahoma"/>
-          <w:sz w:val="24"/>
-          <w:szCs w:val="24"/>
-          <w:lang w:val="en-US"/>
-        </w:rPr>
-        <w:t xml:space="preserve">Invitation: </w:t>
-      </w:r>
-      <w:r>
-        <w:rPr>
-          <w:rFonts w:ascii="Tahoma" w:hAnsi="Tahoma" w:cs="Tahoma"/>
-          <w:sz w:val="24"/>
-          <w:szCs w:val="24"/>
-          <w:highlight w:val="yellow"/>
-          <w:lang w:val="en-US"/>
-        </w:rPr>
-        <w:t>[TODO]</w:t>
-      </w:r>
-    </w:p>
-    <w:p>
-      <w:pPr>
-        <w:pStyle w:val="ListParagraph"/>
-        <w:numPr>
-          <w:ilvl w:val="1"/>
-          <w:numId w:val="2"/>
-        </w:numPr>
-        <w:spacing w:line="276" w:lineRule="auto"/>
-        <w:jc w:val="both"/>
-        <w:rPr>
-          <w:rFonts w:ascii="Tahoma" w:hAnsi="Tahoma" w:cs="Tahoma"/>
-          <w:sz w:val="24"/>
-          <w:szCs w:val="24"/>
-          <w:lang w:val="en-US"/>
-        </w:rPr>
-      </w:pPr>
-      <w:r>
-        <w:rPr>
-          <w:rFonts w:ascii="Tahoma" w:hAnsi="Tahoma" w:cs="Tahoma"/>
-          <w:sz w:val="24"/>
-          <w:szCs w:val="24"/>
-          <w:lang w:val="en-US"/>
-        </w:rPr>
-        <w:t>Number of players: 1</w:t>
-      </w:r>
-    </w:p>
-    <w:p>
-      <w:pPr>
-        <w:pStyle w:val="ListParagraph"/>
-        <w:numPr>
-          <w:ilvl w:val="1"/>
-          <w:numId w:val="2"/>
-        </w:numPr>
-        <w:spacing w:line="276" w:lineRule="auto"/>
-        <w:jc w:val="both"/>
-        <w:rPr>
-          <w:rFonts w:ascii="Tahoma" w:hAnsi="Tahoma" w:cs="Tahoma"/>
-          <w:sz w:val="24"/>
-          <w:szCs w:val="24"/>
-          <w:lang w:val="en-US"/>
-        </w:rPr>
-      </w:pPr>
-      <w:r>
-        <w:rPr>
-          <w:rFonts w:ascii="Tahoma" w:hAnsi="Tahoma" w:cs="Tahoma"/>
-          <w:sz w:val="24"/>
-          <w:szCs w:val="24"/>
-          <w:lang w:val="en-US"/>
-        </w:rPr>
-        <w:t xml:space="preserve">Role: </w:t>
-      </w:r>
-      <w:r>
-        <w:rPr>
-          <w:rFonts w:ascii="Tahoma" w:hAnsi="Tahoma" w:cs="Tahoma"/>
-          <w:sz w:val="24"/>
-          <w:szCs w:val="24"/>
-          <w:lang w:val="en-US"/>
-        </w:rPr>
-        <w:t xml:space="preserve">War </w:t>
-      </w:r>
-      <w:r>
-        <w:rPr>
-          <w:rFonts w:ascii="Tahoma" w:hAnsi="Tahoma" w:cs="Tahoma"/>
-          <w:sz w:val="24"/>
-          <w:szCs w:val="24"/>
-          <w:lang w:val="en-US"/>
-        </w:rPr>
-        <w:t>Prisoner.</w:t>
-      </w:r>
-    </w:p>
-    <w:p>
-      <w:pPr>
-        <w:pStyle w:val="ListParagraph"/>
-        <w:numPr>
-          <w:ilvl w:val="1"/>
-          <w:numId w:val="2"/>
-        </w:numPr>
-        <w:spacing w:line="276" w:lineRule="auto"/>
-        <w:jc w:val="both"/>
-        <w:rPr>
-          <w:rFonts w:ascii="Tahoma" w:hAnsi="Tahoma" w:cs="Tahoma"/>
-          <w:sz w:val="24"/>
-          <w:szCs w:val="24"/>
-          <w:lang w:val="en-US"/>
-        </w:rPr>
-      </w:pPr>
-      <w:r>
-        <w:rPr>
-          <w:rFonts w:ascii="Tahoma" w:hAnsi="Tahoma" w:cs="Tahoma"/>
-          <w:sz w:val="24"/>
-          <w:szCs w:val="24"/>
-          <w:lang w:val="en-US"/>
-        </w:rPr>
-        <w:t xml:space="preserve">Pattern: </w:t>
-      </w:r>
-      <w:r>
-        <w:rPr>
-          <w:rFonts w:ascii="Tahoma" w:hAnsi="Tahoma" w:cs="Tahoma"/>
-          <w:sz w:val="24"/>
-          <w:szCs w:val="24"/>
-          <w:lang w:val="en-US"/>
-        </w:rPr>
-        <w:t xml:space="preserve">Single </w:t>
-      </w:r>
-      <w:r>
-        <w:rPr>
-          <w:rFonts w:ascii="Tahoma" w:hAnsi="Tahoma" w:cs="Tahoma"/>
-          <w:sz w:val="24"/>
-          <w:szCs w:val="24"/>
-          <w:lang w:val="en-US"/>
-        </w:rPr>
-        <w:t>Player vs Game</w:t>
+        <w:t>Genre</w:t>
+      </w:r>
+      <w:r>
+        <w:rPr>
+          <w:rFonts w:ascii="Tahoma" w:hAnsi="Tahoma" w:cs="Tahoma"/>
+          <w:sz w:val="24"/>
+          <w:szCs w:val="24"/>
+          <w:lang w:val="en-US"/>
+        </w:rPr>
+        <w:t xml:space="preserve">: </w:t>
+      </w:r>
+      <w:r>
+        <w:rPr>
+          <w:rFonts w:ascii="Tahoma" w:hAnsi="Tahoma" w:cs="Tahoma"/>
+          <w:sz w:val="24"/>
+          <w:szCs w:val="24"/>
+          <w:lang w:val="en-US"/>
+        </w:rPr>
+        <w:t>Survival / Room Escape</w:t>
       </w:r>
     </w:p>
     <w:p>
@@ -355,7 +297,7 @@
           <w:szCs w:val="24"/>
           <w:lang w:val="en-US"/>
         </w:rPr>
-        <w:t xml:space="preserve"> Objective Design</w:t>
+        <w:t>Player Design</w:t>
       </w:r>
       <w:r>
         <w:rPr>
@@ -390,25 +332,153 @@
           <w:szCs w:val="24"/>
           <w:lang w:val="en-US"/>
         </w:rPr>
-        <w:t>Objective</w:t>
-      </w:r>
-      <w:r>
-        <w:rPr>
-          <w:rFonts w:ascii="Tahoma" w:hAnsi="Tahoma" w:cs="Tahoma"/>
-          <w:sz w:val="24"/>
-          <w:szCs w:val="24"/>
-          <w:lang w:val="en-US"/>
-        </w:rPr>
-        <w:t xml:space="preserve"> Generalization: Escape</w:t>
-      </w:r>
-      <w:r>
-        <w:rPr>
-          <w:rFonts w:ascii="Tahoma" w:hAnsi="Tahoma" w:cs="Tahoma"/>
-          <w:sz w:val="24"/>
-          <w:szCs w:val="24"/>
-          <w:lang w:val="en-US"/>
-        </w:rPr>
-        <w:t>.</w:t>
+        <w:t>Invitation:</w:t>
+      </w:r>
+      <w:r>
+        <w:rPr>
+          <w:rFonts w:ascii="Tahoma" w:hAnsi="Tahoma" w:cs="Tahoma"/>
+          <w:sz w:val="24"/>
+          <w:szCs w:val="24"/>
+          <w:lang w:val="en-US"/>
+        </w:rPr>
+        <w:t xml:space="preserve"> </w:t>
+      </w:r>
+      <w:r>
+        <w:rPr>
+          <w:rFonts w:ascii="Tahoma" w:hAnsi="Tahoma" w:cs="Tahoma"/>
+          <w:sz w:val="24"/>
+          <w:szCs w:val="24"/>
+          <w:lang w:val="en-US"/>
+        </w:rPr>
+        <w:t>The sound of rain can be heard in</w:t>
+      </w:r>
+      <w:r>
+        <w:rPr>
+          <w:rFonts w:ascii="Tahoma" w:hAnsi="Tahoma" w:cs="Tahoma"/>
+          <w:sz w:val="24"/>
+          <w:szCs w:val="24"/>
+          <w:lang w:val="en-US"/>
+        </w:rPr>
+        <w:t xml:space="preserve"> the background. A deep voice </w:t>
+      </w:r>
+      <w:r>
+        <w:rPr>
+          <w:rFonts w:ascii="Tahoma" w:hAnsi="Tahoma" w:cs="Tahoma"/>
+          <w:sz w:val="24"/>
+          <w:szCs w:val="24"/>
+          <w:lang w:val="en-US"/>
+        </w:rPr>
+        <w:t>screams</w:t>
+      </w:r>
+      <w:r>
+        <w:rPr>
+          <w:rFonts w:ascii="Tahoma" w:hAnsi="Tahoma" w:cs="Tahoma"/>
+          <w:sz w:val="24"/>
+          <w:szCs w:val="24"/>
+          <w:lang w:val="en-US"/>
+        </w:rPr>
+        <w:t>, “It’s time Jashel, get up and let’s go”.</w:t>
+      </w:r>
+      <w:r>
+        <w:rPr>
+          <w:rFonts w:ascii="Tahoma" w:hAnsi="Tahoma" w:cs="Tahoma"/>
+          <w:sz w:val="24"/>
+          <w:szCs w:val="24"/>
+          <w:lang w:val="en-US"/>
+        </w:rPr>
+        <w:t xml:space="preserve"> The sound </w:t>
+      </w:r>
+      <w:r>
+        <w:rPr>
+          <w:rFonts w:ascii="Tahoma" w:hAnsi="Tahoma" w:cs="Tahoma"/>
+          <w:sz w:val="24"/>
+          <w:szCs w:val="24"/>
+          <w:lang w:val="en-US"/>
+        </w:rPr>
+        <w:t xml:space="preserve">of locks and jail bars is heard. The selection screen </w:t>
+      </w:r>
+      <w:proofErr w:type="gramStart"/>
+      <w:r>
+        <w:rPr>
+          <w:rFonts w:ascii="Tahoma" w:hAnsi="Tahoma" w:cs="Tahoma"/>
+          <w:sz w:val="24"/>
+          <w:szCs w:val="24"/>
+          <w:lang w:val="en-US"/>
+        </w:rPr>
+        <w:t>appears</w:t>
+      </w:r>
+      <w:proofErr w:type="gramEnd"/>
+      <w:r>
+        <w:rPr>
+          <w:rFonts w:ascii="Tahoma" w:hAnsi="Tahoma" w:cs="Tahoma"/>
+          <w:sz w:val="24"/>
+          <w:szCs w:val="24"/>
+          <w:lang w:val="en-US"/>
+        </w:rPr>
+        <w:t xml:space="preserve"> and the options are: “New Game”, “Load Game”, Difficulty”. If the game is started in </w:t>
+      </w:r>
+      <w:r>
+        <w:rPr>
+          <w:rFonts w:ascii="Tahoma" w:hAnsi="Tahoma" w:cs="Tahoma"/>
+          <w:sz w:val="24"/>
+          <w:szCs w:val="24"/>
+          <w:lang w:val="en-US"/>
+        </w:rPr>
+        <w:t>“</w:t>
+      </w:r>
+      <w:r>
+        <w:rPr>
+          <w:rFonts w:ascii="Tahoma" w:hAnsi="Tahoma" w:cs="Tahoma"/>
+          <w:sz w:val="24"/>
+          <w:szCs w:val="24"/>
+          <w:lang w:val="en-US"/>
+        </w:rPr>
+        <w:t>special mode</w:t>
+      </w:r>
+      <w:r>
+        <w:rPr>
+          <w:rFonts w:ascii="Tahoma" w:hAnsi="Tahoma" w:cs="Tahoma"/>
+          <w:sz w:val="24"/>
+          <w:szCs w:val="24"/>
+          <w:lang w:val="en-US"/>
+        </w:rPr>
+        <w:t>”</w:t>
+      </w:r>
+      <w:r>
+        <w:rPr>
+          <w:rFonts w:ascii="Tahoma" w:hAnsi="Tahoma" w:cs="Tahoma"/>
+          <w:sz w:val="24"/>
+          <w:szCs w:val="24"/>
+          <w:lang w:val="en-US"/>
+        </w:rPr>
+        <w:t>, each option</w:t>
+      </w:r>
+      <w:r>
+        <w:rPr>
+          <w:rFonts w:ascii="Tahoma" w:hAnsi="Tahoma" w:cs="Tahoma"/>
+          <w:sz w:val="24"/>
+          <w:szCs w:val="24"/>
+          <w:lang w:val="en-US"/>
+        </w:rPr>
+        <w:t xml:space="preserve"> and values</w:t>
+      </w:r>
+      <w:r>
+        <w:rPr>
+          <w:rFonts w:ascii="Tahoma" w:hAnsi="Tahoma" w:cs="Tahoma"/>
+          <w:sz w:val="24"/>
+          <w:szCs w:val="24"/>
+          <w:lang w:val="en-US"/>
+        </w:rPr>
+        <w:t xml:space="preserve"> of the selection screen is communicated via </w:t>
+      </w:r>
+      <w:r>
+        <w:rPr>
+          <w:rFonts w:ascii="Tahoma" w:hAnsi="Tahoma" w:cs="Tahoma"/>
+          <w:sz w:val="24"/>
+          <w:szCs w:val="24"/>
+          <w:lang w:val="en-US"/>
+        </w:rPr>
+        <w:t>text-to-speech.</w:t>
       </w:r>
     </w:p>
     <w:p>
@@ -434,25 +504,95 @@
           <w:szCs w:val="24"/>
           <w:lang w:val="en-US"/>
         </w:rPr>
-        <w:t xml:space="preserve">Objective: Escape from </w:t>
-      </w:r>
-      <w:r>
-        <w:rPr>
-          <w:rFonts w:ascii="Tahoma" w:hAnsi="Tahoma" w:cs="Tahoma"/>
-          <w:sz w:val="24"/>
-          <w:szCs w:val="24"/>
-          <w:lang w:val="en-US"/>
-        </w:rPr>
-        <w:t>a Nazi Laboratory</w:t>
-      </w:r>
-      <w:r>
-        <w:rPr>
-          <w:rFonts w:ascii="Tahoma" w:hAnsi="Tahoma" w:cs="Tahoma"/>
-          <w:sz w:val="24"/>
-          <w:szCs w:val="24"/>
-          <w:lang w:val="en-US"/>
-        </w:rPr>
-        <w:t xml:space="preserve"> passing through 3 different levels, each level has its own objectives.</w:t>
+        <w:t>Number of players: 1</w:t>
+      </w:r>
+    </w:p>
+    <w:p>
+      <w:pPr>
+        <w:pStyle w:val="ListParagraph"/>
+        <w:numPr>
+          <w:ilvl w:val="1"/>
+          <w:numId w:val="2"/>
+        </w:numPr>
+        <w:spacing w:line="276" w:lineRule="auto"/>
+        <w:jc w:val="both"/>
+        <w:rPr>
+          <w:rFonts w:ascii="Tahoma" w:hAnsi="Tahoma" w:cs="Tahoma"/>
+          <w:sz w:val="24"/>
+          <w:szCs w:val="24"/>
+          <w:lang w:val="en-US"/>
+        </w:rPr>
+      </w:pPr>
+      <w:r>
+        <w:rPr>
+          <w:rFonts w:ascii="Tahoma" w:hAnsi="Tahoma" w:cs="Tahoma"/>
+          <w:sz w:val="24"/>
+          <w:szCs w:val="24"/>
+          <w:lang w:val="en-US"/>
+        </w:rPr>
+        <w:t xml:space="preserve">Role: </w:t>
+      </w:r>
+      <w:r>
+        <w:rPr>
+          <w:rFonts w:ascii="Tahoma" w:hAnsi="Tahoma" w:cs="Tahoma"/>
+          <w:sz w:val="24"/>
+          <w:szCs w:val="24"/>
+          <w:lang w:val="en-US"/>
+        </w:rPr>
+        <w:t xml:space="preserve">War </w:t>
+      </w:r>
+      <w:r>
+        <w:rPr>
+          <w:rFonts w:ascii="Tahoma" w:hAnsi="Tahoma" w:cs="Tahoma"/>
+          <w:sz w:val="24"/>
+          <w:szCs w:val="24"/>
+          <w:lang w:val="en-US"/>
+        </w:rPr>
+        <w:t>Prisoner.</w:t>
+      </w:r>
+    </w:p>
+    <w:p>
+      <w:pPr>
+        <w:pStyle w:val="ListParagraph"/>
+        <w:numPr>
+          <w:ilvl w:val="1"/>
+          <w:numId w:val="2"/>
+        </w:numPr>
+        <w:spacing w:line="276" w:lineRule="auto"/>
+        <w:jc w:val="both"/>
+        <w:rPr>
+          <w:rFonts w:ascii="Tahoma" w:hAnsi="Tahoma" w:cs="Tahoma"/>
+          <w:sz w:val="24"/>
+          <w:szCs w:val="24"/>
+          <w:lang w:val="en-US"/>
+        </w:rPr>
+      </w:pPr>
+      <w:r>
+        <w:rPr>
+          <w:rFonts w:ascii="Tahoma" w:hAnsi="Tahoma" w:cs="Tahoma"/>
+          <w:sz w:val="24"/>
+          <w:szCs w:val="24"/>
+          <w:lang w:val="en-US"/>
+        </w:rPr>
+        <w:t xml:space="preserve">Pattern: </w:t>
+      </w:r>
+      <w:r>
+        <w:rPr>
+          <w:rFonts w:ascii="Tahoma" w:hAnsi="Tahoma" w:cs="Tahoma"/>
+          <w:sz w:val="24"/>
+          <w:szCs w:val="24"/>
+          <w:lang w:val="en-US"/>
+        </w:rPr>
+        <w:t xml:space="preserve">Single </w:t>
+      </w:r>
+      <w:r>
+        <w:rPr>
+          <w:rFonts w:ascii="Tahoma" w:hAnsi="Tahoma" w:cs="Tahoma"/>
+          <w:sz w:val="24"/>
+          <w:szCs w:val="24"/>
+          <w:lang w:val="en-US"/>
+        </w:rPr>
+        <w:t>Player vs Game</w:t>
       </w:r>
     </w:p>
     <w:p>
@@ -466,21 +606,20 @@
         <w:jc w:val="both"/>
         <w:rPr>
           <w:rFonts w:ascii="Tahoma" w:hAnsi="Tahoma" w:cs="Tahoma"/>
-          <w:b/>
-          <w:sz w:val="24"/>
-          <w:szCs w:val="24"/>
-          <w:lang w:val="en-US"/>
-        </w:rPr>
-      </w:pPr>
-      <w:r>
-        <w:rPr>
-          <w:rFonts w:ascii="Tahoma" w:hAnsi="Tahoma" w:cs="Tahoma"/>
-          <w:b/>
-          <w:sz w:val="24"/>
-          <w:szCs w:val="24"/>
-          <w:lang w:val="en-US"/>
-        </w:rPr>
-        <w:t>Procedure Design</w:t>
+          <w:sz w:val="24"/>
+          <w:szCs w:val="24"/>
+          <w:lang w:val="en-US"/>
+        </w:rPr>
+      </w:pPr>
+      <w:r>
+        <w:rPr>
+          <w:rFonts w:ascii="Tahoma" w:hAnsi="Tahoma" w:cs="Tahoma"/>
+          <w:b/>
+          <w:sz w:val="24"/>
+          <w:szCs w:val="24"/>
+          <w:lang w:val="en-US"/>
+        </w:rPr>
+        <w:t xml:space="preserve"> Objective Design</w:t>
       </w:r>
       <w:r>
         <w:rPr>
@@ -503,38 +642,37 @@
         <w:jc w:val="both"/>
         <w:rPr>
           <w:rFonts w:ascii="Tahoma" w:hAnsi="Tahoma" w:cs="Tahoma"/>
-          <w:b/>
-          <w:sz w:val="24"/>
-          <w:szCs w:val="24"/>
-          <w:lang w:val="en-US"/>
-        </w:rPr>
-      </w:pPr>
-      <w:r>
-        <w:rPr>
-          <w:rFonts w:ascii="Tahoma" w:hAnsi="Tahoma" w:cs="Tahoma"/>
-          <w:sz w:val="24"/>
-          <w:szCs w:val="24"/>
-          <w:lang w:val="en-US"/>
-        </w:rPr>
-        <w:t xml:space="preserve">Left </w:t>
-      </w:r>
-      <w:r>
-        <w:rPr>
-          <w:rFonts w:ascii="Tahoma" w:hAnsi="Tahoma" w:cs="Tahoma"/>
-          <w:sz w:val="24"/>
-          <w:szCs w:val="24"/>
-          <w:lang w:val="en-US"/>
-        </w:rPr>
-        <w:t xml:space="preserve">Joystick: </w:t>
-      </w:r>
-      <w:r>
-        <w:rPr>
-          <w:rFonts w:ascii="Tahoma" w:hAnsi="Tahoma" w:cs="Tahoma"/>
-          <w:sz w:val="24"/>
-          <w:szCs w:val="24"/>
-          <w:lang w:val="en-US"/>
-        </w:rPr>
-        <w:t>The player moves around the map of each level.</w:t>
+          <w:sz w:val="24"/>
+          <w:szCs w:val="24"/>
+          <w:lang w:val="en-US"/>
+        </w:rPr>
+      </w:pPr>
+      <w:r>
+        <w:rPr>
+          <w:rFonts w:ascii="Tahoma" w:hAnsi="Tahoma" w:cs="Tahoma"/>
+          <w:sz w:val="24"/>
+          <w:szCs w:val="24"/>
+          <w:lang w:val="en-US"/>
+        </w:rPr>
+        <w:t>Objective</w:t>
+      </w:r>
+      <w:r>
+        <w:rPr>
+          <w:rFonts w:ascii="Tahoma" w:hAnsi="Tahoma" w:cs="Tahoma"/>
+          <w:sz w:val="24"/>
+          <w:szCs w:val="24"/>
+          <w:lang w:val="en-US"/>
+        </w:rPr>
+        <w:t xml:space="preserve"> Generalization: Escape</w:t>
+      </w:r>
+      <w:r>
+        <w:rPr>
+          <w:rFonts w:ascii="Tahoma" w:hAnsi="Tahoma" w:cs="Tahoma"/>
+          <w:sz w:val="24"/>
+          <w:szCs w:val="24"/>
+          <w:lang w:val="en-US"/>
+        </w:rPr>
+        <w:t>.</w:t>
       </w:r>
     </w:p>
     <w:p>
@@ -548,200 +686,55 @@
         <w:jc w:val="both"/>
         <w:rPr>
           <w:rFonts w:ascii="Tahoma" w:hAnsi="Tahoma" w:cs="Tahoma"/>
-          <w:b/>
-          <w:sz w:val="24"/>
-          <w:szCs w:val="24"/>
-          <w:lang w:val="en-US"/>
-        </w:rPr>
-      </w:pPr>
-      <w:r>
-        <w:rPr>
-          <w:rFonts w:ascii="Tahoma" w:hAnsi="Tahoma" w:cs="Tahoma"/>
-          <w:sz w:val="24"/>
-          <w:szCs w:val="24"/>
-          <w:lang w:val="en-US"/>
-        </w:rPr>
-        <w:t>Right Joystick</w:t>
-      </w:r>
-      <w:r>
-        <w:rPr>
-          <w:rFonts w:ascii="Tahoma" w:hAnsi="Tahoma" w:cs="Tahoma"/>
-          <w:sz w:val="24"/>
-          <w:szCs w:val="24"/>
-          <w:lang w:val="en-US"/>
-        </w:rPr>
-        <w:t>/VR Headset</w:t>
-      </w:r>
-      <w:r>
-        <w:rPr>
-          <w:rFonts w:ascii="Tahoma" w:hAnsi="Tahoma" w:cs="Tahoma"/>
-          <w:sz w:val="24"/>
-          <w:szCs w:val="24"/>
-          <w:lang w:val="en-US"/>
-        </w:rPr>
-        <w:t>: The player rotates de angle of vision.</w:t>
-      </w:r>
-    </w:p>
-    <w:p>
-      <w:pPr>
-        <w:pStyle w:val="ListParagraph"/>
-        <w:numPr>
-          <w:ilvl w:val="1"/>
-          <w:numId w:val="2"/>
-        </w:numPr>
-        <w:spacing w:line="276" w:lineRule="auto"/>
-        <w:jc w:val="both"/>
-        <w:rPr>
-          <w:rFonts w:ascii="Tahoma" w:hAnsi="Tahoma" w:cs="Tahoma"/>
-          <w:b/>
-          <w:sz w:val="24"/>
-          <w:szCs w:val="24"/>
-          <w:lang w:val="en-US"/>
-        </w:rPr>
-      </w:pPr>
-      <w:r>
-        <w:rPr>
-          <w:rFonts w:ascii="Tahoma" w:hAnsi="Tahoma" w:cs="Tahoma"/>
-          <w:sz w:val="24"/>
-          <w:szCs w:val="24"/>
-          <w:lang w:val="en-US"/>
-        </w:rPr>
-        <w:t>Right Trigger</w:t>
-      </w:r>
-      <w:r>
-        <w:rPr>
-          <w:rFonts w:ascii="Tahoma" w:hAnsi="Tahoma" w:cs="Tahoma"/>
-          <w:sz w:val="24"/>
-          <w:szCs w:val="24"/>
-          <w:lang w:val="en-US"/>
-        </w:rPr>
-        <w:t xml:space="preserve"> Button: Pick up/Use secondary object.</w:t>
-      </w:r>
-    </w:p>
-    <w:p>
-      <w:pPr>
-        <w:pStyle w:val="ListParagraph"/>
-        <w:numPr>
-          <w:ilvl w:val="1"/>
-          <w:numId w:val="2"/>
-        </w:numPr>
-        <w:spacing w:line="276" w:lineRule="auto"/>
-        <w:jc w:val="both"/>
-        <w:rPr>
-          <w:rFonts w:ascii="Tahoma" w:hAnsi="Tahoma" w:cs="Tahoma"/>
-          <w:b/>
-          <w:sz w:val="24"/>
-          <w:szCs w:val="24"/>
-          <w:lang w:val="en-US"/>
-        </w:rPr>
-      </w:pPr>
-      <w:r>
-        <w:rPr>
-          <w:rFonts w:ascii="Tahoma" w:hAnsi="Tahoma" w:cs="Tahoma"/>
-          <w:sz w:val="24"/>
-          <w:szCs w:val="24"/>
-          <w:lang w:val="en-US"/>
-        </w:rPr>
-        <w:t>Left Trigger</w:t>
-      </w:r>
-      <w:r>
-        <w:rPr>
-          <w:rFonts w:ascii="Tahoma" w:hAnsi="Tahoma" w:cs="Tahoma"/>
-          <w:sz w:val="24"/>
-          <w:szCs w:val="24"/>
-          <w:lang w:val="en-US"/>
-        </w:rPr>
-        <w:t xml:space="preserve"> Button: Use primary object.</w:t>
-      </w:r>
-    </w:p>
-    <w:p>
-      <w:pPr>
-        <w:pStyle w:val="ListParagraph"/>
-        <w:numPr>
-          <w:ilvl w:val="1"/>
-          <w:numId w:val="2"/>
-        </w:numPr>
-        <w:spacing w:line="276" w:lineRule="auto"/>
-        <w:jc w:val="both"/>
-        <w:rPr>
-          <w:rFonts w:ascii="Tahoma" w:hAnsi="Tahoma" w:cs="Tahoma"/>
-          <w:b/>
-          <w:sz w:val="24"/>
-          <w:szCs w:val="24"/>
-          <w:lang w:val="en-US"/>
-        </w:rPr>
-      </w:pPr>
-      <w:r>
-        <w:rPr>
-          <w:rFonts w:ascii="Tahoma" w:hAnsi="Tahoma" w:cs="Tahoma"/>
-          <w:sz w:val="24"/>
-          <w:szCs w:val="24"/>
-          <w:lang w:val="en-US"/>
-        </w:rPr>
-        <w:t xml:space="preserve">Sound: </w:t>
-      </w:r>
-      <w:r>
-        <w:rPr>
-          <w:rFonts w:ascii="Tahoma" w:hAnsi="Tahoma" w:cs="Tahoma"/>
-          <w:sz w:val="24"/>
-          <w:szCs w:val="24"/>
-          <w:lang w:val="en-US"/>
-        </w:rPr>
-        <w:t>When a key object is near, a representative sound of that objects starts playing. When receiving damage, a representative sound of the source will be played.</w:t>
-      </w:r>
-    </w:p>
-    <w:p>
-      <w:pPr>
-        <w:pStyle w:val="ListParagraph"/>
-        <w:numPr>
-          <w:ilvl w:val="1"/>
-          <w:numId w:val="2"/>
-        </w:numPr>
-        <w:spacing w:line="276" w:lineRule="auto"/>
-        <w:jc w:val="both"/>
-        <w:rPr>
-          <w:rFonts w:ascii="Tahoma" w:hAnsi="Tahoma" w:cs="Tahoma"/>
-          <w:b/>
-          <w:sz w:val="24"/>
-          <w:szCs w:val="24"/>
-          <w:lang w:val="en-US"/>
-        </w:rPr>
-      </w:pPr>
-      <w:r>
-        <w:rPr>
-          <w:rFonts w:ascii="Tahoma" w:hAnsi="Tahoma" w:cs="Tahoma"/>
-          <w:sz w:val="24"/>
-          <w:szCs w:val="24"/>
-          <w:lang w:val="en-US"/>
-        </w:rPr>
-        <w:t xml:space="preserve">Vibration: </w:t>
-      </w:r>
-      <w:r>
-        <w:rPr>
-          <w:rFonts w:ascii="Tahoma" w:hAnsi="Tahoma" w:cs="Tahoma"/>
-          <w:sz w:val="24"/>
-          <w:szCs w:val="24"/>
-          <w:lang w:val="en-US"/>
-        </w:rPr>
-        <w:t xml:space="preserve">Indicates when a key object is inside the Field of View </w:t>
-      </w:r>
-      <w:r>
-        <w:rPr>
-          <w:rFonts w:ascii="Tahoma" w:hAnsi="Tahoma" w:cs="Tahoma"/>
-          <w:sz w:val="24"/>
-          <w:szCs w:val="24"/>
-          <w:lang w:val="en-US"/>
-        </w:rPr>
-        <w:t>and/or the object is within reaching distance, the intensity will change depending on the distance from the Field of View range. When the player receives damage, a hard intensity vibration will be felt.</w:t>
-      </w:r>
-      <w:r>
-        <w:rPr>
-          <w:rFonts w:ascii="Tahoma" w:hAnsi="Tahoma" w:cs="Tahoma"/>
-          <w:sz w:val="24"/>
-          <w:szCs w:val="24"/>
-          <w:lang w:val="en-US"/>
-        </w:rPr>
-        <w:t xml:space="preserve"> </w:t>
+          <w:sz w:val="24"/>
+          <w:szCs w:val="24"/>
+          <w:lang w:val="en-US"/>
+        </w:rPr>
+      </w:pPr>
+      <w:r>
+        <w:rPr>
+          <w:rFonts w:ascii="Tahoma" w:hAnsi="Tahoma" w:cs="Tahoma"/>
+          <w:sz w:val="24"/>
+          <w:szCs w:val="24"/>
+          <w:lang w:val="en-US"/>
+        </w:rPr>
+        <w:t xml:space="preserve">Objective: Escape from </w:t>
+      </w:r>
+      <w:r>
+        <w:rPr>
+          <w:rFonts w:ascii="Tahoma" w:hAnsi="Tahoma" w:cs="Tahoma"/>
+          <w:sz w:val="24"/>
+          <w:szCs w:val="24"/>
+          <w:lang w:val="en-US"/>
+        </w:rPr>
+        <w:t>a Nazi Laboratory</w:t>
+      </w:r>
+      <w:r>
+        <w:rPr>
+          <w:rFonts w:ascii="Tahoma" w:hAnsi="Tahoma" w:cs="Tahoma"/>
+          <w:sz w:val="24"/>
+          <w:szCs w:val="24"/>
+          <w:lang w:val="en-US"/>
+        </w:rPr>
+        <w:t xml:space="preserve"> passing through 3 different levels</w:t>
+      </w:r>
+      <w:r>
+        <w:rPr>
+          <w:rFonts w:ascii="Tahoma" w:hAnsi="Tahoma" w:cs="Tahoma"/>
+          <w:sz w:val="24"/>
+          <w:szCs w:val="24"/>
+          <w:lang w:val="en-US"/>
+        </w:rPr>
+        <w:t>. E</w:t>
+      </w:r>
+      <w:r>
+        <w:rPr>
+          <w:rFonts w:ascii="Tahoma" w:hAnsi="Tahoma" w:cs="Tahoma"/>
+          <w:sz w:val="24"/>
+          <w:szCs w:val="24"/>
+          <w:lang w:val="en-US"/>
+        </w:rPr>
+        <w:t>ach level has its own objectives.</w:t>
       </w:r>
     </w:p>
     <w:p>
@@ -769,7 +762,7 @@
           <w:szCs w:val="24"/>
           <w:lang w:val="en-US"/>
         </w:rPr>
-        <w:t>Rules Design</w:t>
+        <w:t>Procedure Design</w:t>
       </w:r>
       <w:r>
         <w:rPr>
@@ -805,88 +798,25 @@
           <w:szCs w:val="24"/>
           <w:lang w:val="en-US"/>
         </w:rPr>
-        <w:t xml:space="preserve">If </w:t>
-      </w:r>
-      <w:r>
-        <w:rPr>
-          <w:rFonts w:ascii="Tahoma" w:hAnsi="Tahoma" w:cs="Tahoma"/>
-          <w:sz w:val="24"/>
-          <w:szCs w:val="24"/>
-          <w:lang w:val="en-US"/>
-        </w:rPr>
-        <w:t>“T</w:t>
-      </w:r>
-      <w:r>
-        <w:rPr>
-          <w:rFonts w:ascii="Tahoma" w:hAnsi="Tahoma" w:cs="Tahoma"/>
-          <w:sz w:val="24"/>
-          <w:szCs w:val="24"/>
-          <w:lang w:val="en-US"/>
-        </w:rPr>
-        <w:t xml:space="preserve">he </w:t>
-      </w:r>
-      <w:r>
-        <w:rPr>
-          <w:rFonts w:ascii="Tahoma" w:hAnsi="Tahoma" w:cs="Tahoma"/>
-          <w:sz w:val="24"/>
-          <w:szCs w:val="24"/>
-          <w:lang w:val="en-US"/>
-        </w:rPr>
-        <w:t>V</w:t>
-      </w:r>
-      <w:r>
-        <w:rPr>
-          <w:rFonts w:ascii="Tahoma" w:hAnsi="Tahoma" w:cs="Tahoma"/>
-          <w:sz w:val="24"/>
-          <w:szCs w:val="24"/>
-          <w:lang w:val="en-US"/>
-        </w:rPr>
-        <w:t>oices</w:t>
-      </w:r>
-      <w:r>
-        <w:rPr>
-          <w:rFonts w:ascii="Tahoma" w:hAnsi="Tahoma" w:cs="Tahoma"/>
-          <w:sz w:val="24"/>
-          <w:szCs w:val="24"/>
-          <w:lang w:val="en-US"/>
-        </w:rPr>
-        <w:t>”</w:t>
-      </w:r>
-      <w:r>
-        <w:rPr>
-          <w:rFonts w:ascii="Tahoma" w:hAnsi="Tahoma" w:cs="Tahoma"/>
-          <w:sz w:val="24"/>
-          <w:szCs w:val="24"/>
-          <w:lang w:val="en-US"/>
-        </w:rPr>
-        <w:t xml:space="preserve"> touch the player, </w:t>
-      </w:r>
-      <w:r>
-        <w:rPr>
-          <w:rFonts w:ascii="Tahoma" w:hAnsi="Tahoma" w:cs="Tahoma"/>
-          <w:sz w:val="24"/>
-          <w:szCs w:val="24"/>
-          <w:lang w:val="en-US"/>
-        </w:rPr>
-        <w:t>he will return to the nearest checkpoint</w:t>
-      </w:r>
-      <w:r>
-        <w:rPr>
-          <w:rFonts w:ascii="Tahoma" w:hAnsi="Tahoma" w:cs="Tahoma"/>
-          <w:sz w:val="24"/>
-          <w:szCs w:val="24"/>
-          <w:lang w:val="en-US"/>
-        </w:rPr>
-        <w:t xml:space="preserve"> and loses sanity</w:t>
-      </w:r>
-      <w:r>
-        <w:rPr>
-          <w:rFonts w:ascii="Tahoma" w:hAnsi="Tahoma" w:cs="Tahoma"/>
-          <w:sz w:val="24"/>
-          <w:szCs w:val="24"/>
-          <w:lang w:val="en-US"/>
-        </w:rPr>
-        <w:t>.</w:t>
+        <w:t xml:space="preserve">Left </w:t>
+      </w:r>
+      <w:r>
+        <w:rPr>
+          <w:rFonts w:ascii="Tahoma" w:hAnsi="Tahoma" w:cs="Tahoma"/>
+          <w:sz w:val="24"/>
+          <w:szCs w:val="24"/>
+          <w:lang w:val="en-US"/>
+        </w:rPr>
+        <w:t xml:space="preserve">Joystick: </w:t>
+      </w:r>
+      <w:r>
+        <w:rPr>
+          <w:rFonts w:ascii="Tahoma" w:hAnsi="Tahoma" w:cs="Tahoma"/>
+          <w:sz w:val="24"/>
+          <w:szCs w:val="24"/>
+          <w:lang w:val="en-US"/>
+        </w:rPr>
+        <w:t>The player moves around the map of each level.</w:t>
       </w:r>
     </w:p>
     <w:p>
@@ -913,25 +843,25 @@
           <w:szCs w:val="24"/>
           <w:lang w:val="en-US"/>
         </w:rPr>
-        <w:t>If the player touches an object imbued with electricity, he</w:t>
-      </w:r>
-      <w:r>
-        <w:rPr>
-          <w:rFonts w:ascii="Tahoma" w:hAnsi="Tahoma" w:cs="Tahoma"/>
-          <w:sz w:val="24"/>
-          <w:szCs w:val="24"/>
-          <w:lang w:val="en-US"/>
-        </w:rPr>
-        <w:t xml:space="preserve"> will return</w:t>
-      </w:r>
-      <w:r>
-        <w:rPr>
-          <w:rFonts w:ascii="Tahoma" w:hAnsi="Tahoma" w:cs="Tahoma"/>
-          <w:sz w:val="24"/>
-          <w:szCs w:val="24"/>
-          <w:lang w:val="en-US"/>
-        </w:rPr>
-        <w:t xml:space="preserve"> to the nearest checkpoint.</w:t>
+        <w:t>Right Joystick</w:t>
+      </w:r>
+      <w:r>
+        <w:rPr>
+          <w:rFonts w:ascii="Tahoma" w:hAnsi="Tahoma" w:cs="Tahoma"/>
+          <w:sz w:val="24"/>
+          <w:szCs w:val="24"/>
+          <w:lang w:val="en-US"/>
+        </w:rPr>
+        <w:t>/VR Headset</w:t>
+      </w:r>
+      <w:r>
+        <w:rPr>
+          <w:rFonts w:ascii="Tahoma" w:hAnsi="Tahoma" w:cs="Tahoma"/>
+          <w:sz w:val="24"/>
+          <w:szCs w:val="24"/>
+          <w:lang w:val="en-US"/>
+        </w:rPr>
+        <w:t>: The player rotates de angle of vision.</w:t>
       </w:r>
     </w:p>
     <w:p>
@@ -958,25 +888,16 @@
           <w:szCs w:val="24"/>
           <w:lang w:val="en-US"/>
         </w:rPr>
-        <w:t>If the player touches an object imbued with fire, he loses</w:t>
-      </w:r>
-      <w:r>
-        <w:rPr>
-          <w:rFonts w:ascii="Tahoma" w:hAnsi="Tahoma" w:cs="Tahoma"/>
-          <w:sz w:val="24"/>
-          <w:szCs w:val="24"/>
-          <w:lang w:val="en-US"/>
-        </w:rPr>
-        <w:t xml:space="preserve"> health</w:t>
-      </w:r>
-      <w:r>
-        <w:rPr>
-          <w:rFonts w:ascii="Tahoma" w:hAnsi="Tahoma" w:cs="Tahoma"/>
-          <w:sz w:val="24"/>
-          <w:szCs w:val="24"/>
-          <w:lang w:val="en-US"/>
-        </w:rPr>
-        <w:t>.</w:t>
+        <w:t>Right Trigger</w:t>
+      </w:r>
+      <w:r>
+        <w:rPr>
+          <w:rFonts w:ascii="Tahoma" w:hAnsi="Tahoma" w:cs="Tahoma"/>
+          <w:sz w:val="24"/>
+          <w:szCs w:val="24"/>
+          <w:lang w:val="en-US"/>
+        </w:rPr>
+        <w:t xml:space="preserve"> Button: Pick up/Use secondary object.</w:t>
       </w:r>
     </w:p>
     <w:p>
@@ -1003,25 +924,16 @@
           <w:szCs w:val="24"/>
           <w:lang w:val="en-US"/>
         </w:rPr>
-        <w:t>If the player uses the primary object to di</w:t>
-      </w:r>
-      <w:r>
-        <w:rPr>
-          <w:rFonts w:ascii="Tahoma" w:hAnsi="Tahoma" w:cs="Tahoma"/>
-          <w:sz w:val="24"/>
-          <w:szCs w:val="24"/>
-          <w:lang w:val="en-US"/>
-        </w:rPr>
-        <w:t xml:space="preserve">sperse “The Voices”, he loses </w:t>
-      </w:r>
-      <w:r>
-        <w:rPr>
-          <w:rFonts w:ascii="Tahoma" w:hAnsi="Tahoma" w:cs="Tahoma"/>
-          <w:sz w:val="24"/>
-          <w:szCs w:val="24"/>
-          <w:lang w:val="en-US"/>
-        </w:rPr>
-        <w:t>sanity.</w:t>
+        <w:t>Left Trigger</w:t>
+      </w:r>
+      <w:r>
+        <w:rPr>
+          <w:rFonts w:ascii="Tahoma" w:hAnsi="Tahoma" w:cs="Tahoma"/>
+          <w:sz w:val="24"/>
+          <w:szCs w:val="24"/>
+          <w:lang w:val="en-US"/>
+        </w:rPr>
+        <w:t xml:space="preserve"> Button: Use primary object.</w:t>
       </w:r>
     </w:p>
     <w:p>
@@ -1048,7 +960,16 @@
           <w:szCs w:val="24"/>
           <w:lang w:val="en-US"/>
         </w:rPr>
-        <w:t>If the player drinks water, he restores health.</w:t>
+        <w:t xml:space="preserve">Sound: </w:t>
+      </w:r>
+      <w:r>
+        <w:rPr>
+          <w:rFonts w:ascii="Tahoma" w:hAnsi="Tahoma" w:cs="Tahoma"/>
+          <w:sz w:val="24"/>
+          <w:szCs w:val="24"/>
+          <w:lang w:val="en-US"/>
+        </w:rPr>
+        <w:t>When a key object is near, a representative sound of that objects starts playing. When receiving damage, a representative sound of the source will be played.</w:t>
       </w:r>
     </w:p>
     <w:p>
@@ -1075,71 +996,25 @@
           <w:szCs w:val="24"/>
           <w:lang w:val="en-US"/>
         </w:rPr>
-        <w:lastRenderedPageBreak/>
-        <w:t xml:space="preserve">To </w:t>
-      </w:r>
-      <w:r>
-        <w:rPr>
-          <w:rFonts w:ascii="Tahoma" w:hAnsi="Tahoma" w:cs="Tahoma"/>
-          <w:sz w:val="24"/>
-          <w:szCs w:val="24"/>
-          <w:lang w:val="en-US"/>
-        </w:rPr>
-        <w:t>open a door the player needs to use a key that match</w:t>
-      </w:r>
-      <w:r>
-        <w:rPr>
-          <w:rFonts w:ascii="Tahoma" w:hAnsi="Tahoma" w:cs="Tahoma"/>
-          <w:sz w:val="24"/>
-          <w:szCs w:val="24"/>
-          <w:lang w:val="en-US"/>
-        </w:rPr>
-        <w:t>es</w:t>
-      </w:r>
-      <w:r>
-        <w:rPr>
-          <w:rFonts w:ascii="Tahoma" w:hAnsi="Tahoma" w:cs="Tahoma"/>
-          <w:sz w:val="24"/>
-          <w:szCs w:val="24"/>
-          <w:lang w:val="en-US"/>
-        </w:rPr>
-        <w:t xml:space="preserve"> the keyhole.</w:t>
-      </w:r>
-    </w:p>
-    <w:p>
-      <w:pPr>
-        <w:pStyle w:val="ListParagraph"/>
-        <w:numPr>
-          <w:ilvl w:val="1"/>
-          <w:numId w:val="2"/>
-        </w:numPr>
-        <w:spacing w:line="276" w:lineRule="auto"/>
-        <w:jc w:val="both"/>
-        <w:rPr>
-          <w:rFonts w:ascii="Tahoma" w:hAnsi="Tahoma" w:cs="Tahoma"/>
-          <w:b/>
-          <w:sz w:val="24"/>
-          <w:szCs w:val="24"/>
-          <w:lang w:val="en-US"/>
-        </w:rPr>
-      </w:pPr>
-      <w:r>
-        <w:rPr>
-          <w:rFonts w:ascii="Tahoma" w:hAnsi="Tahoma" w:cs="Tahoma"/>
-          <w:sz w:val="24"/>
-          <w:szCs w:val="24"/>
-          <w:lang w:val="en-US"/>
-        </w:rPr>
-        <w:t xml:space="preserve">If the player loses sanity, his vision will be blurred around the edges </w:t>
-      </w:r>
-      <w:r>
-        <w:rPr>
-          <w:rFonts w:ascii="Tahoma" w:hAnsi="Tahoma" w:cs="Tahoma"/>
-          <w:sz w:val="24"/>
-          <w:szCs w:val="24"/>
-          <w:lang w:val="en-US"/>
-        </w:rPr>
-        <w:t>with</w:t>
+        <w:t xml:space="preserve">Vibration: </w:t>
+      </w:r>
+      <w:r>
+        <w:rPr>
+          <w:rFonts w:ascii="Tahoma" w:hAnsi="Tahoma" w:cs="Tahoma"/>
+          <w:sz w:val="24"/>
+          <w:szCs w:val="24"/>
+          <w:lang w:val="en-US"/>
+        </w:rPr>
+        <w:t xml:space="preserve">Indicates when a key object is inside the Field of View </w:t>
+      </w:r>
+      <w:r>
+        <w:rPr>
+          <w:rFonts w:ascii="Tahoma" w:hAnsi="Tahoma" w:cs="Tahoma"/>
+          <w:sz w:val="24"/>
+          <w:szCs w:val="24"/>
+          <w:lang w:val="en-US"/>
+        </w:rPr>
+        <w:t>and/or the object is within reaching distance, the intensity will change depending on the distance from the Field of View range. When the player receives damage, a hard intensity vibration will be felt.</w:t>
       </w:r>
       <w:r>
         <w:rPr>
@@ -1149,168 +1024,6 @@
           <w:lang w:val="en-US"/>
         </w:rPr>
         <w:t xml:space="preserve"> </w:t>
-      </w:r>
-      <w:r>
-        <w:rPr>
-          <w:rFonts w:ascii="Tahoma" w:hAnsi="Tahoma" w:cs="Tahoma"/>
-          <w:sz w:val="24"/>
-          <w:szCs w:val="24"/>
-          <w:lang w:val="en-US"/>
-        </w:rPr>
-        <w:t>darkness until the player’s vision is completely gone.</w:t>
-      </w:r>
-    </w:p>
-    <w:p>
-      <w:pPr>
-        <w:pStyle w:val="ListParagraph"/>
-        <w:numPr>
-          <w:ilvl w:val="1"/>
-          <w:numId w:val="2"/>
-        </w:numPr>
-        <w:spacing w:line="276" w:lineRule="auto"/>
-        <w:jc w:val="both"/>
-        <w:rPr>
-          <w:rFonts w:ascii="Tahoma" w:hAnsi="Tahoma" w:cs="Tahoma"/>
-          <w:b/>
-          <w:sz w:val="24"/>
-          <w:szCs w:val="24"/>
-          <w:lang w:val="en-US"/>
-        </w:rPr>
-      </w:pPr>
-      <w:r>
-        <w:rPr>
-          <w:rFonts w:ascii="Tahoma" w:hAnsi="Tahoma" w:cs="Tahoma"/>
-          <w:sz w:val="24"/>
-          <w:szCs w:val="24"/>
-          <w:lang w:val="en-US"/>
-        </w:rPr>
-        <w:t xml:space="preserve">Each level </w:t>
-      </w:r>
-      <w:r>
-        <w:rPr>
-          <w:rFonts w:ascii="Tahoma" w:hAnsi="Tahoma" w:cs="Tahoma"/>
-          <w:sz w:val="24"/>
-          <w:szCs w:val="24"/>
-          <w:lang w:val="en-US"/>
-        </w:rPr>
-        <w:t>has</w:t>
-      </w:r>
-      <w:r>
-        <w:rPr>
-          <w:rFonts w:ascii="Tahoma" w:hAnsi="Tahoma" w:cs="Tahoma"/>
-          <w:sz w:val="24"/>
-          <w:szCs w:val="24"/>
-          <w:lang w:val="en-US"/>
-        </w:rPr>
-        <w:t xml:space="preserve"> a maximum completion time before </w:t>
-      </w:r>
-      <w:r>
-        <w:rPr>
-          <w:rFonts w:ascii="Tahoma" w:hAnsi="Tahoma" w:cs="Tahoma"/>
-          <w:sz w:val="24"/>
-          <w:szCs w:val="24"/>
-          <w:lang w:val="en-US"/>
-        </w:rPr>
-        <w:t xml:space="preserve">“The Voices” </w:t>
-      </w:r>
-      <w:r>
-        <w:rPr>
-          <w:rFonts w:ascii="Tahoma" w:hAnsi="Tahoma" w:cs="Tahoma"/>
-          <w:sz w:val="24"/>
-          <w:szCs w:val="24"/>
-          <w:lang w:val="en-US"/>
-        </w:rPr>
-        <w:t>flood</w:t>
-      </w:r>
-      <w:r>
-        <w:rPr>
-          <w:rFonts w:ascii="Tahoma" w:hAnsi="Tahoma" w:cs="Tahoma"/>
-          <w:sz w:val="24"/>
-          <w:szCs w:val="24"/>
-          <w:lang w:val="en-US"/>
-        </w:rPr>
-        <w:t xml:space="preserve"> it.</w:t>
-      </w:r>
-    </w:p>
-    <w:p>
-      <w:pPr>
-        <w:pStyle w:val="ListParagraph"/>
-        <w:numPr>
-          <w:ilvl w:val="1"/>
-          <w:numId w:val="2"/>
-        </w:numPr>
-        <w:spacing w:line="276" w:lineRule="auto"/>
-        <w:jc w:val="both"/>
-        <w:rPr>
-          <w:rFonts w:ascii="Tahoma" w:hAnsi="Tahoma" w:cs="Tahoma"/>
-          <w:b/>
-          <w:sz w:val="24"/>
-          <w:szCs w:val="24"/>
-          <w:lang w:val="en-US"/>
-        </w:rPr>
-      </w:pPr>
-      <w:r>
-        <w:rPr>
-          <w:rFonts w:ascii="Tahoma" w:hAnsi="Tahoma" w:cs="Tahoma"/>
-          <w:sz w:val="24"/>
-          <w:szCs w:val="24"/>
-          <w:lang w:val="en-US"/>
-        </w:rPr>
-        <w:t xml:space="preserve">If the player </w:t>
-      </w:r>
-      <w:r>
-        <w:rPr>
-          <w:rFonts w:ascii="Tahoma" w:hAnsi="Tahoma" w:cs="Tahoma"/>
-          <w:sz w:val="24"/>
-          <w:szCs w:val="24"/>
-          <w:lang w:val="en-US"/>
-        </w:rPr>
-        <w:t>maintains his focus range on a corpse, he loses sanity over time.</w:t>
-      </w:r>
-    </w:p>
-    <w:p>
-      <w:pPr>
-        <w:pStyle w:val="ListParagraph"/>
-        <w:numPr>
-          <w:ilvl w:val="1"/>
-          <w:numId w:val="2"/>
-        </w:numPr>
-        <w:spacing w:line="276" w:lineRule="auto"/>
-        <w:jc w:val="both"/>
-        <w:rPr>
-          <w:rFonts w:ascii="Tahoma" w:hAnsi="Tahoma" w:cs="Tahoma"/>
-          <w:b/>
-          <w:sz w:val="24"/>
-          <w:szCs w:val="24"/>
-          <w:lang w:val="en-US"/>
-        </w:rPr>
-      </w:pPr>
-      <w:r>
-        <w:rPr>
-          <w:rFonts w:ascii="Tahoma" w:hAnsi="Tahoma" w:cs="Tahoma"/>
-          <w:sz w:val="24"/>
-          <w:szCs w:val="24"/>
-          <w:lang w:val="en-US"/>
-        </w:rPr>
-        <w:t xml:space="preserve">If the player touches an object representing lore, he </w:t>
-      </w:r>
-      <w:r>
-        <w:rPr>
-          <w:rFonts w:ascii="Tahoma" w:hAnsi="Tahoma" w:cs="Tahoma"/>
-          <w:sz w:val="24"/>
-          <w:szCs w:val="24"/>
-          <w:lang w:val="en-US"/>
-        </w:rPr>
-        <w:t>restores</w:t>
-      </w:r>
-      <w:r>
-        <w:rPr>
-          <w:rFonts w:ascii="Tahoma" w:hAnsi="Tahoma" w:cs="Tahoma"/>
-          <w:sz w:val="24"/>
-          <w:szCs w:val="24"/>
-          <w:lang w:val="en-US"/>
-        </w:rPr>
-        <w:t xml:space="preserve"> sanity.</w:t>
       </w:r>
     </w:p>
     <w:p>
@@ -1338,7 +1051,7 @@
           <w:szCs w:val="24"/>
           <w:lang w:val="en-US"/>
         </w:rPr>
-        <w:t>Resource Design</w:t>
+        <w:t>Rules Design</w:t>
       </w:r>
       <w:r>
         <w:rPr>
@@ -1374,25 +1087,89 @@
           <w:szCs w:val="24"/>
           <w:lang w:val="en-US"/>
         </w:rPr>
-        <w:t>Health:</w:t>
-      </w:r>
-      <w:r>
-        <w:rPr>
-          <w:rFonts w:ascii="Tahoma" w:hAnsi="Tahoma" w:cs="Tahoma"/>
-          <w:sz w:val="24"/>
-          <w:szCs w:val="24"/>
-          <w:lang w:val="en-US"/>
-        </w:rPr>
-        <w:t xml:space="preserve"> Amount of health that a player has. It can be affected by electricity or fire and restored by water.</w:t>
-      </w:r>
-      <w:r>
-        <w:rPr>
-          <w:rFonts w:ascii="Tahoma" w:hAnsi="Tahoma" w:cs="Tahoma"/>
-          <w:sz w:val="24"/>
-          <w:szCs w:val="24"/>
-          <w:lang w:val="en-US"/>
-        </w:rPr>
-        <w:t xml:space="preserve"> When health is affected the Field of View is reduced until it narrows to the center.</w:t>
+        <w:lastRenderedPageBreak/>
+        <w:t xml:space="preserve">If </w:t>
+      </w:r>
+      <w:r>
+        <w:rPr>
+          <w:rFonts w:ascii="Tahoma" w:hAnsi="Tahoma" w:cs="Tahoma"/>
+          <w:sz w:val="24"/>
+          <w:szCs w:val="24"/>
+          <w:lang w:val="en-US"/>
+        </w:rPr>
+        <w:t>“T</w:t>
+      </w:r>
+      <w:r>
+        <w:rPr>
+          <w:rFonts w:ascii="Tahoma" w:hAnsi="Tahoma" w:cs="Tahoma"/>
+          <w:sz w:val="24"/>
+          <w:szCs w:val="24"/>
+          <w:lang w:val="en-US"/>
+        </w:rPr>
+        <w:t xml:space="preserve">he </w:t>
+      </w:r>
+      <w:r>
+        <w:rPr>
+          <w:rFonts w:ascii="Tahoma" w:hAnsi="Tahoma" w:cs="Tahoma"/>
+          <w:sz w:val="24"/>
+          <w:szCs w:val="24"/>
+          <w:lang w:val="en-US"/>
+        </w:rPr>
+        <w:t>V</w:t>
+      </w:r>
+      <w:r>
+        <w:rPr>
+          <w:rFonts w:ascii="Tahoma" w:hAnsi="Tahoma" w:cs="Tahoma"/>
+          <w:sz w:val="24"/>
+          <w:szCs w:val="24"/>
+          <w:lang w:val="en-US"/>
+        </w:rPr>
+        <w:t>oices</w:t>
+      </w:r>
+      <w:r>
+        <w:rPr>
+          <w:rFonts w:ascii="Tahoma" w:hAnsi="Tahoma" w:cs="Tahoma"/>
+          <w:sz w:val="24"/>
+          <w:szCs w:val="24"/>
+          <w:lang w:val="en-US"/>
+        </w:rPr>
+        <w:t>”</w:t>
+      </w:r>
+      <w:r>
+        <w:rPr>
+          <w:rFonts w:ascii="Tahoma" w:hAnsi="Tahoma" w:cs="Tahoma"/>
+          <w:sz w:val="24"/>
+          <w:szCs w:val="24"/>
+          <w:lang w:val="en-US"/>
+        </w:rPr>
+        <w:t xml:space="preserve"> touch the player, </w:t>
+      </w:r>
+      <w:r>
+        <w:rPr>
+          <w:rFonts w:ascii="Tahoma" w:hAnsi="Tahoma" w:cs="Tahoma"/>
+          <w:sz w:val="24"/>
+          <w:szCs w:val="24"/>
+          <w:lang w:val="en-US"/>
+        </w:rPr>
+        <w:t>he will return to the nearest checkpoint</w:t>
+      </w:r>
+      <w:r>
+        <w:rPr>
+          <w:rFonts w:ascii="Tahoma" w:hAnsi="Tahoma" w:cs="Tahoma"/>
+          <w:sz w:val="24"/>
+          <w:szCs w:val="24"/>
+          <w:lang w:val="en-US"/>
+        </w:rPr>
+        <w:t xml:space="preserve"> and loses sanity</w:t>
+      </w:r>
+      <w:r>
+        <w:rPr>
+          <w:rFonts w:ascii="Tahoma" w:hAnsi="Tahoma" w:cs="Tahoma"/>
+          <w:sz w:val="24"/>
+          <w:szCs w:val="24"/>
+          <w:lang w:val="en-US"/>
+        </w:rPr>
+        <w:t>.</w:t>
       </w:r>
     </w:p>
     <w:p>
@@ -1419,106 +1196,61 @@
           <w:szCs w:val="24"/>
           <w:lang w:val="en-US"/>
         </w:rPr>
-        <w:t>Sanity:</w:t>
-      </w:r>
-      <w:r>
-        <w:rPr>
-          <w:rFonts w:ascii="Tahoma" w:hAnsi="Tahoma" w:cs="Tahoma"/>
-          <w:sz w:val="24"/>
-          <w:szCs w:val="24"/>
-          <w:lang w:val="en-US"/>
-        </w:rPr>
-        <w:t xml:space="preserve"> Represents the madness level a player currently has. It can be affected by using the primary object.</w:t>
-      </w:r>
-      <w:r>
-        <w:rPr>
-          <w:rFonts w:ascii="Tahoma" w:hAnsi="Tahoma" w:cs="Tahoma"/>
-          <w:sz w:val="24"/>
-          <w:szCs w:val="24"/>
-          <w:lang w:val="en-US"/>
-        </w:rPr>
-        <w:t xml:space="preserve"> When sanity is </w:t>
-      </w:r>
-      <w:r>
-        <w:rPr>
-          <w:rFonts w:ascii="Tahoma" w:hAnsi="Tahoma" w:cs="Tahoma"/>
-          <w:sz w:val="24"/>
-          <w:szCs w:val="24"/>
-          <w:lang w:val="en-US"/>
-        </w:rPr>
-        <w:t>a</w:t>
-      </w:r>
-      <w:r>
-        <w:rPr>
-          <w:rFonts w:ascii="Tahoma" w:hAnsi="Tahoma" w:cs="Tahoma"/>
-          <w:sz w:val="24"/>
-          <w:szCs w:val="24"/>
-          <w:lang w:val="en-US"/>
-        </w:rPr>
-        <w:t>ffect</w:t>
-      </w:r>
-      <w:r>
-        <w:rPr>
-          <w:rFonts w:ascii="Tahoma" w:hAnsi="Tahoma" w:cs="Tahoma"/>
-          <w:sz w:val="24"/>
-          <w:szCs w:val="24"/>
-          <w:lang w:val="en-US"/>
-        </w:rPr>
-        <w:t>ed</w:t>
-      </w:r>
-      <w:r>
-        <w:rPr>
-          <w:rFonts w:ascii="Tahoma" w:hAnsi="Tahoma" w:cs="Tahoma"/>
-          <w:sz w:val="24"/>
-          <w:szCs w:val="24"/>
-          <w:lang w:val="en-US"/>
-        </w:rPr>
-        <w:t>,</w:t>
-      </w:r>
-      <w:r>
-        <w:rPr>
-          <w:rFonts w:ascii="Tahoma" w:hAnsi="Tahoma" w:cs="Tahoma"/>
-          <w:sz w:val="24"/>
-          <w:szCs w:val="24"/>
-          <w:lang w:val="en-US"/>
-        </w:rPr>
-        <w:t xml:space="preserve"> key object’s sounds can be </w:t>
-      </w:r>
-      <w:r>
-        <w:rPr>
-          <w:rFonts w:ascii="Tahoma" w:hAnsi="Tahoma" w:cs="Tahoma"/>
-          <w:sz w:val="24"/>
-          <w:szCs w:val="24"/>
-          <w:lang w:val="en-US"/>
-        </w:rPr>
-        <w:t>distort</w:t>
-      </w:r>
-      <w:r>
-        <w:rPr>
-          <w:rFonts w:ascii="Tahoma" w:hAnsi="Tahoma" w:cs="Tahoma"/>
-          <w:sz w:val="24"/>
-          <w:szCs w:val="24"/>
-          <w:lang w:val="en-US"/>
-        </w:rPr>
-        <w:t>ed</w:t>
-      </w:r>
-      <w:r>
-        <w:rPr>
-          <w:rFonts w:ascii="Tahoma" w:hAnsi="Tahoma" w:cs="Tahoma"/>
-          <w:sz w:val="24"/>
-          <w:szCs w:val="24"/>
-          <w:lang w:val="en-US"/>
-        </w:rPr>
-        <w:t xml:space="preserve"> and “The Voices” come closer faster to the player</w:t>
-      </w:r>
-      <w:r>
-        <w:rPr>
-          <w:rFonts w:ascii="Tahoma" w:hAnsi="Tahoma" w:cs="Tahoma"/>
-          <w:sz w:val="24"/>
-          <w:szCs w:val="24"/>
-          <w:lang w:val="en-US"/>
-        </w:rPr>
-        <w:t>, additionally the player’s vision starts blurring around the edges with darkness</w:t>
+        <w:t>If the player touches an object imbued with electricity, he</w:t>
+      </w:r>
+      <w:r>
+        <w:rPr>
+          <w:rFonts w:ascii="Tahoma" w:hAnsi="Tahoma" w:cs="Tahoma"/>
+          <w:sz w:val="24"/>
+          <w:szCs w:val="24"/>
+          <w:lang w:val="en-US"/>
+        </w:rPr>
+        <w:t xml:space="preserve"> will return</w:t>
+      </w:r>
+      <w:r>
+        <w:rPr>
+          <w:rFonts w:ascii="Tahoma" w:hAnsi="Tahoma" w:cs="Tahoma"/>
+          <w:sz w:val="24"/>
+          <w:szCs w:val="24"/>
+          <w:lang w:val="en-US"/>
+        </w:rPr>
+        <w:t xml:space="preserve"> to the nearest checkpoint.</w:t>
+      </w:r>
+    </w:p>
+    <w:p>
+      <w:pPr>
+        <w:pStyle w:val="ListParagraph"/>
+        <w:numPr>
+          <w:ilvl w:val="1"/>
+          <w:numId w:val="2"/>
+        </w:numPr>
+        <w:spacing w:line="276" w:lineRule="auto"/>
+        <w:jc w:val="both"/>
+        <w:rPr>
+          <w:rFonts w:ascii="Tahoma" w:hAnsi="Tahoma" w:cs="Tahoma"/>
+          <w:b/>
+          <w:sz w:val="24"/>
+          <w:szCs w:val="24"/>
+          <w:lang w:val="en-US"/>
+        </w:rPr>
+      </w:pPr>
+      <w:r>
+        <w:rPr>
+          <w:rFonts w:ascii="Tahoma" w:hAnsi="Tahoma" w:cs="Tahoma"/>
+          <w:sz w:val="24"/>
+          <w:szCs w:val="24"/>
+          <w:lang w:val="en-US"/>
+        </w:rPr>
+        <w:t>If the player touches an object imbued with fire, he loses</w:t>
+      </w:r>
+      <w:r>
+        <w:rPr>
+          <w:rFonts w:ascii="Tahoma" w:hAnsi="Tahoma" w:cs="Tahoma"/>
+          <w:sz w:val="24"/>
+          <w:szCs w:val="24"/>
+          <w:lang w:val="en-US"/>
+        </w:rPr>
+        <w:t xml:space="preserve"> health</w:t>
       </w:r>
       <w:r>
         <w:rPr>
@@ -1554,7 +1286,142 @@
           <w:szCs w:val="24"/>
           <w:lang w:val="en-US"/>
         </w:rPr>
-        <w:t>Inventory: Represents the object a player has in each hand. He can’t carry any other object.</w:t>
+        <w:t>If the player uses the primary object to di</w:t>
+      </w:r>
+      <w:r>
+        <w:rPr>
+          <w:rFonts w:ascii="Tahoma" w:hAnsi="Tahoma" w:cs="Tahoma"/>
+          <w:sz w:val="24"/>
+          <w:szCs w:val="24"/>
+          <w:lang w:val="en-US"/>
+        </w:rPr>
+        <w:t xml:space="preserve">sperse “The Voices”, he loses </w:t>
+      </w:r>
+      <w:r>
+        <w:rPr>
+          <w:rFonts w:ascii="Tahoma" w:hAnsi="Tahoma" w:cs="Tahoma"/>
+          <w:sz w:val="24"/>
+          <w:szCs w:val="24"/>
+          <w:lang w:val="en-US"/>
+        </w:rPr>
+        <w:t>sanity.</w:t>
+      </w:r>
+    </w:p>
+    <w:p>
+      <w:pPr>
+        <w:pStyle w:val="ListParagraph"/>
+        <w:numPr>
+          <w:ilvl w:val="1"/>
+          <w:numId w:val="2"/>
+        </w:numPr>
+        <w:spacing w:line="276" w:lineRule="auto"/>
+        <w:jc w:val="both"/>
+        <w:rPr>
+          <w:rFonts w:ascii="Tahoma" w:hAnsi="Tahoma" w:cs="Tahoma"/>
+          <w:b/>
+          <w:sz w:val="24"/>
+          <w:szCs w:val="24"/>
+          <w:lang w:val="en-US"/>
+        </w:rPr>
+      </w:pPr>
+      <w:r>
+        <w:rPr>
+          <w:rFonts w:ascii="Tahoma" w:hAnsi="Tahoma" w:cs="Tahoma"/>
+          <w:sz w:val="24"/>
+          <w:szCs w:val="24"/>
+          <w:lang w:val="en-US"/>
+        </w:rPr>
+        <w:t>If the player drinks water, he restores health.</w:t>
+      </w:r>
+    </w:p>
+    <w:p>
+      <w:pPr>
+        <w:pStyle w:val="ListParagraph"/>
+        <w:numPr>
+          <w:ilvl w:val="1"/>
+          <w:numId w:val="2"/>
+        </w:numPr>
+        <w:spacing w:line="276" w:lineRule="auto"/>
+        <w:jc w:val="both"/>
+        <w:rPr>
+          <w:rFonts w:ascii="Tahoma" w:hAnsi="Tahoma" w:cs="Tahoma"/>
+          <w:b/>
+          <w:sz w:val="24"/>
+          <w:szCs w:val="24"/>
+          <w:lang w:val="en-US"/>
+        </w:rPr>
+      </w:pPr>
+      <w:r>
+        <w:rPr>
+          <w:rFonts w:ascii="Tahoma" w:hAnsi="Tahoma" w:cs="Tahoma"/>
+          <w:sz w:val="24"/>
+          <w:szCs w:val="24"/>
+          <w:lang w:val="en-US"/>
+        </w:rPr>
+        <w:t xml:space="preserve">To </w:t>
+      </w:r>
+      <w:r>
+        <w:rPr>
+          <w:rFonts w:ascii="Tahoma" w:hAnsi="Tahoma" w:cs="Tahoma"/>
+          <w:sz w:val="24"/>
+          <w:szCs w:val="24"/>
+          <w:lang w:val="en-US"/>
+        </w:rPr>
+        <w:t>open a door the player needs to use a key that match</w:t>
+      </w:r>
+      <w:r>
+        <w:rPr>
+          <w:rFonts w:ascii="Tahoma" w:hAnsi="Tahoma" w:cs="Tahoma"/>
+          <w:sz w:val="24"/>
+          <w:szCs w:val="24"/>
+          <w:lang w:val="en-US"/>
+        </w:rPr>
+        <w:t>es</w:t>
+      </w:r>
+      <w:r>
+        <w:rPr>
+          <w:rFonts w:ascii="Tahoma" w:hAnsi="Tahoma" w:cs="Tahoma"/>
+          <w:sz w:val="24"/>
+          <w:szCs w:val="24"/>
+          <w:lang w:val="en-US"/>
+        </w:rPr>
+        <w:t xml:space="preserve"> the keyhole.</w:t>
+      </w:r>
+    </w:p>
+    <w:p>
+      <w:pPr>
+        <w:pStyle w:val="ListParagraph"/>
+        <w:numPr>
+          <w:ilvl w:val="1"/>
+          <w:numId w:val="2"/>
+        </w:numPr>
+        <w:spacing w:line="276" w:lineRule="auto"/>
+        <w:jc w:val="both"/>
+        <w:rPr>
+          <w:rFonts w:ascii="Tahoma" w:hAnsi="Tahoma" w:cs="Tahoma"/>
+          <w:b/>
+          <w:sz w:val="24"/>
+          <w:szCs w:val="24"/>
+          <w:lang w:val="en-US"/>
+        </w:rPr>
+      </w:pPr>
+      <w:r>
+        <w:rPr>
+          <w:rFonts w:ascii="Tahoma" w:hAnsi="Tahoma" w:cs="Tahoma"/>
+          <w:sz w:val="24"/>
+          <w:szCs w:val="24"/>
+          <w:lang w:val="en-US"/>
+        </w:rPr>
+        <w:t xml:space="preserve">If the player loses sanity, his vision will be blurred around the edges </w:t>
+      </w:r>
+      <w:r>
+        <w:rPr>
+          <w:rFonts w:ascii="Tahoma" w:hAnsi="Tahoma" w:cs="Tahoma"/>
+          <w:sz w:val="24"/>
+          <w:szCs w:val="24"/>
+          <w:lang w:val="en-US"/>
+        </w:rPr>
+        <w:t>with</w:t>
       </w:r>
       <w:r>
         <w:rPr>
@@ -1572,25 +1439,160 @@
           <w:szCs w:val="24"/>
           <w:lang w:val="en-US"/>
         </w:rPr>
-        <w:t>Additionally</w:t>
-      </w:r>
-      <w:r>
-        <w:rPr>
-          <w:rFonts w:ascii="Tahoma" w:hAnsi="Tahoma" w:cs="Tahoma"/>
-          <w:sz w:val="24"/>
-          <w:szCs w:val="24"/>
-          <w:lang w:val="en-US"/>
-        </w:rPr>
-        <w:t xml:space="preserve">, the player will carry </w:t>
-      </w:r>
-      <w:r>
-        <w:rPr>
-          <w:rFonts w:ascii="Tahoma" w:hAnsi="Tahoma" w:cs="Tahoma"/>
-          <w:sz w:val="24"/>
-          <w:szCs w:val="24"/>
-          <w:lang w:val="en-US"/>
-        </w:rPr>
-        <w:t>a keyring for each level keys.</w:t>
+        <w:t>darkness until the player’s vision is completely gone.</w:t>
+      </w:r>
+    </w:p>
+    <w:p>
+      <w:pPr>
+        <w:pStyle w:val="ListParagraph"/>
+        <w:numPr>
+          <w:ilvl w:val="1"/>
+          <w:numId w:val="2"/>
+        </w:numPr>
+        <w:spacing w:line="276" w:lineRule="auto"/>
+        <w:jc w:val="both"/>
+        <w:rPr>
+          <w:rFonts w:ascii="Tahoma" w:hAnsi="Tahoma" w:cs="Tahoma"/>
+          <w:b/>
+          <w:sz w:val="24"/>
+          <w:szCs w:val="24"/>
+          <w:lang w:val="en-US"/>
+        </w:rPr>
+      </w:pPr>
+      <w:r>
+        <w:rPr>
+          <w:rFonts w:ascii="Tahoma" w:hAnsi="Tahoma" w:cs="Tahoma"/>
+          <w:sz w:val="24"/>
+          <w:szCs w:val="24"/>
+          <w:lang w:val="en-US"/>
+        </w:rPr>
+        <w:t xml:space="preserve">Each level </w:t>
+      </w:r>
+      <w:r>
+        <w:rPr>
+          <w:rFonts w:ascii="Tahoma" w:hAnsi="Tahoma" w:cs="Tahoma"/>
+          <w:sz w:val="24"/>
+          <w:szCs w:val="24"/>
+          <w:lang w:val="en-US"/>
+        </w:rPr>
+        <w:t>has</w:t>
+      </w:r>
+      <w:r>
+        <w:rPr>
+          <w:rFonts w:ascii="Tahoma" w:hAnsi="Tahoma" w:cs="Tahoma"/>
+          <w:sz w:val="24"/>
+          <w:szCs w:val="24"/>
+          <w:lang w:val="en-US"/>
+        </w:rPr>
+        <w:t xml:space="preserve"> a maximum completion time before </w:t>
+      </w:r>
+      <w:r>
+        <w:rPr>
+          <w:rFonts w:ascii="Tahoma" w:hAnsi="Tahoma" w:cs="Tahoma"/>
+          <w:sz w:val="24"/>
+          <w:szCs w:val="24"/>
+          <w:lang w:val="en-US"/>
+        </w:rPr>
+        <w:t xml:space="preserve">“The Voices” </w:t>
+      </w:r>
+      <w:r>
+        <w:rPr>
+          <w:rFonts w:ascii="Tahoma" w:hAnsi="Tahoma" w:cs="Tahoma"/>
+          <w:sz w:val="24"/>
+          <w:szCs w:val="24"/>
+          <w:lang w:val="en-US"/>
+        </w:rPr>
+        <w:t>flood</w:t>
+      </w:r>
+      <w:r>
+        <w:rPr>
+          <w:rFonts w:ascii="Tahoma" w:hAnsi="Tahoma" w:cs="Tahoma"/>
+          <w:sz w:val="24"/>
+          <w:szCs w:val="24"/>
+          <w:lang w:val="en-US"/>
+        </w:rPr>
+        <w:t xml:space="preserve"> it.</w:t>
+      </w:r>
+    </w:p>
+    <w:p>
+      <w:pPr>
+        <w:pStyle w:val="ListParagraph"/>
+        <w:numPr>
+          <w:ilvl w:val="1"/>
+          <w:numId w:val="2"/>
+        </w:numPr>
+        <w:spacing w:line="276" w:lineRule="auto"/>
+        <w:jc w:val="both"/>
+        <w:rPr>
+          <w:rFonts w:ascii="Tahoma" w:hAnsi="Tahoma" w:cs="Tahoma"/>
+          <w:b/>
+          <w:sz w:val="24"/>
+          <w:szCs w:val="24"/>
+          <w:lang w:val="en-US"/>
+        </w:rPr>
+      </w:pPr>
+      <w:r>
+        <w:rPr>
+          <w:rFonts w:ascii="Tahoma" w:hAnsi="Tahoma" w:cs="Tahoma"/>
+          <w:sz w:val="24"/>
+          <w:szCs w:val="24"/>
+          <w:lang w:val="en-US"/>
+        </w:rPr>
+        <w:t xml:space="preserve">If the player </w:t>
+      </w:r>
+      <w:r>
+        <w:rPr>
+          <w:rFonts w:ascii="Tahoma" w:hAnsi="Tahoma" w:cs="Tahoma"/>
+          <w:sz w:val="24"/>
+          <w:szCs w:val="24"/>
+          <w:lang w:val="en-US"/>
+        </w:rPr>
+        <w:t>maintains his focus range on a corpse, he loses sanity over time.</w:t>
+      </w:r>
+    </w:p>
+    <w:p>
+      <w:pPr>
+        <w:pStyle w:val="ListParagraph"/>
+        <w:numPr>
+          <w:ilvl w:val="1"/>
+          <w:numId w:val="2"/>
+        </w:numPr>
+        <w:spacing w:line="276" w:lineRule="auto"/>
+        <w:jc w:val="both"/>
+        <w:rPr>
+          <w:rFonts w:ascii="Tahoma" w:hAnsi="Tahoma" w:cs="Tahoma"/>
+          <w:b/>
+          <w:sz w:val="24"/>
+          <w:szCs w:val="24"/>
+          <w:lang w:val="en-US"/>
+        </w:rPr>
+      </w:pPr>
+      <w:r>
+        <w:rPr>
+          <w:rFonts w:ascii="Tahoma" w:hAnsi="Tahoma" w:cs="Tahoma"/>
+          <w:sz w:val="24"/>
+          <w:szCs w:val="24"/>
+          <w:lang w:val="en-US"/>
+        </w:rPr>
+        <w:t xml:space="preserve">If the player touches an object representing lore, he </w:t>
+      </w:r>
+      <w:r>
+        <w:rPr>
+          <w:rFonts w:ascii="Tahoma" w:hAnsi="Tahoma" w:cs="Tahoma"/>
+          <w:sz w:val="24"/>
+          <w:szCs w:val="24"/>
+          <w:lang w:val="en-US"/>
+        </w:rPr>
+        <w:t>restores</w:t>
+      </w:r>
+      <w:r>
+        <w:rPr>
+          <w:rFonts w:ascii="Tahoma" w:hAnsi="Tahoma" w:cs="Tahoma"/>
+          <w:sz w:val="24"/>
+          <w:szCs w:val="24"/>
+          <w:lang w:val="en-US"/>
+        </w:rPr>
+        <w:t xml:space="preserve"> sanity.</w:t>
       </w:r>
     </w:p>
     <w:p>
@@ -1618,7 +1620,7 @@
           <w:szCs w:val="24"/>
           <w:lang w:val="en-US"/>
         </w:rPr>
-        <w:t>Conflict Design</w:t>
+        <w:t>Resource Design</w:t>
       </w:r>
       <w:r>
         <w:rPr>
@@ -1654,25 +1656,25 @@
           <w:szCs w:val="24"/>
           <w:lang w:val="en-US"/>
         </w:rPr>
-        <w:t xml:space="preserve">Maintain health and sanity in order pass through every level in the </w:t>
-      </w:r>
-      <w:r>
-        <w:rPr>
-          <w:rFonts w:ascii="Tahoma" w:hAnsi="Tahoma" w:cs="Tahoma"/>
-          <w:sz w:val="24"/>
-          <w:szCs w:val="24"/>
-          <w:lang w:val="en-US"/>
-        </w:rPr>
-        <w:t>Prison</w:t>
-      </w:r>
-      <w:r>
-        <w:rPr>
-          <w:rFonts w:ascii="Tahoma" w:hAnsi="Tahoma" w:cs="Tahoma"/>
-          <w:sz w:val="24"/>
-          <w:szCs w:val="24"/>
-          <w:lang w:val="en-US"/>
-        </w:rPr>
-        <w:t xml:space="preserve"> and escape.</w:t>
+        <w:t>Health:</w:t>
+      </w:r>
+      <w:r>
+        <w:rPr>
+          <w:rFonts w:ascii="Tahoma" w:hAnsi="Tahoma" w:cs="Tahoma"/>
+          <w:sz w:val="24"/>
+          <w:szCs w:val="24"/>
+          <w:lang w:val="en-US"/>
+        </w:rPr>
+        <w:t xml:space="preserve"> Amount of health that a player has. It can be affected by electricity or fire and restored by water.</w:t>
+      </w:r>
+      <w:r>
+        <w:rPr>
+          <w:rFonts w:ascii="Tahoma" w:hAnsi="Tahoma" w:cs="Tahoma"/>
+          <w:sz w:val="24"/>
+          <w:szCs w:val="24"/>
+          <w:lang w:val="en-US"/>
+        </w:rPr>
+        <w:t xml:space="preserve"> When health is affected the Field of View is reduced until it narrows to the center.</w:t>
       </w:r>
     </w:p>
     <w:p>
@@ -1699,79 +1701,115 @@
           <w:szCs w:val="24"/>
           <w:lang w:val="en-US"/>
         </w:rPr>
-        <w:t>Obstacles:</w:t>
-      </w:r>
-    </w:p>
-    <w:p>
-      <w:pPr>
-        <w:pStyle w:val="ListParagraph"/>
-        <w:numPr>
-          <w:ilvl w:val="2"/>
-          <w:numId w:val="2"/>
-        </w:numPr>
-        <w:spacing w:line="276" w:lineRule="auto"/>
-        <w:jc w:val="both"/>
-        <w:rPr>
-          <w:rFonts w:ascii="Tahoma" w:hAnsi="Tahoma" w:cs="Tahoma"/>
-          <w:b/>
-          <w:sz w:val="24"/>
-          <w:szCs w:val="24"/>
-          <w:lang w:val="en-US"/>
-        </w:rPr>
-      </w:pPr>
-      <w:r>
-        <w:rPr>
-          <w:rFonts w:ascii="Tahoma" w:hAnsi="Tahoma" w:cs="Tahoma"/>
-          <w:sz w:val="24"/>
-          <w:szCs w:val="24"/>
-          <w:lang w:val="en-US"/>
-        </w:rPr>
-        <w:t>Locked Doors, across each level the player will find doors that need certain type of key to be opened.</w:t>
-      </w:r>
-    </w:p>
-    <w:p>
-      <w:pPr>
-        <w:pStyle w:val="ListParagraph"/>
-        <w:numPr>
-          <w:ilvl w:val="2"/>
-          <w:numId w:val="2"/>
-        </w:numPr>
-        <w:spacing w:line="276" w:lineRule="auto"/>
-        <w:jc w:val="both"/>
-        <w:rPr>
-          <w:rFonts w:ascii="Tahoma" w:hAnsi="Tahoma" w:cs="Tahoma"/>
-          <w:b/>
-          <w:sz w:val="24"/>
-          <w:szCs w:val="24"/>
-          <w:lang w:val="en-US"/>
-        </w:rPr>
-      </w:pPr>
-      <w:r>
-        <w:rPr>
-          <w:rFonts w:ascii="Tahoma" w:hAnsi="Tahoma" w:cs="Tahoma"/>
-          <w:sz w:val="24"/>
-          <w:szCs w:val="24"/>
-          <w:lang w:val="en-US"/>
-        </w:rPr>
-        <w:t xml:space="preserve">End-Level Puzzle, at the end of each </w:t>
-      </w:r>
-      <w:r>
-        <w:rPr>
-          <w:rFonts w:ascii="Tahoma" w:hAnsi="Tahoma" w:cs="Tahoma"/>
-          <w:sz w:val="24"/>
-          <w:szCs w:val="24"/>
-          <w:lang w:val="en-US"/>
-        </w:rPr>
-        <w:t>level</w:t>
-      </w:r>
-      <w:r>
-        <w:rPr>
-          <w:rFonts w:ascii="Tahoma" w:hAnsi="Tahoma" w:cs="Tahoma"/>
-          <w:sz w:val="24"/>
-          <w:szCs w:val="24"/>
-          <w:lang w:val="en-US"/>
-        </w:rPr>
-        <w:t xml:space="preserve"> there will be a puzzle to be solved so that the final door can be opened.</w:t>
+        <w:t>Sanity:</w:t>
+      </w:r>
+      <w:r>
+        <w:rPr>
+          <w:rFonts w:ascii="Tahoma" w:hAnsi="Tahoma" w:cs="Tahoma"/>
+          <w:sz w:val="24"/>
+          <w:szCs w:val="24"/>
+          <w:lang w:val="en-US"/>
+        </w:rPr>
+        <w:t xml:space="preserve"> Represents the madness level a player currently has. It can be affected by using the primary object.</w:t>
+      </w:r>
+      <w:r>
+        <w:rPr>
+          <w:rFonts w:ascii="Tahoma" w:hAnsi="Tahoma" w:cs="Tahoma"/>
+          <w:sz w:val="24"/>
+          <w:szCs w:val="24"/>
+          <w:lang w:val="en-US"/>
+        </w:rPr>
+        <w:t xml:space="preserve"> When sanity is </w:t>
+      </w:r>
+      <w:r>
+        <w:rPr>
+          <w:rFonts w:ascii="Tahoma" w:hAnsi="Tahoma" w:cs="Tahoma"/>
+          <w:sz w:val="24"/>
+          <w:szCs w:val="24"/>
+          <w:lang w:val="en-US"/>
+        </w:rPr>
+        <w:t>a</w:t>
+      </w:r>
+      <w:r>
+        <w:rPr>
+          <w:rFonts w:ascii="Tahoma" w:hAnsi="Tahoma" w:cs="Tahoma"/>
+          <w:sz w:val="24"/>
+          <w:szCs w:val="24"/>
+          <w:lang w:val="en-US"/>
+        </w:rPr>
+        <w:t>ffect</w:t>
+      </w:r>
+      <w:r>
+        <w:rPr>
+          <w:rFonts w:ascii="Tahoma" w:hAnsi="Tahoma" w:cs="Tahoma"/>
+          <w:sz w:val="24"/>
+          <w:szCs w:val="24"/>
+          <w:lang w:val="en-US"/>
+        </w:rPr>
+        <w:t>ed</w:t>
+      </w:r>
+      <w:r>
+        <w:rPr>
+          <w:rFonts w:ascii="Tahoma" w:hAnsi="Tahoma" w:cs="Tahoma"/>
+          <w:sz w:val="24"/>
+          <w:szCs w:val="24"/>
+          <w:lang w:val="en-US"/>
+        </w:rPr>
+        <w:t>,</w:t>
+      </w:r>
+      <w:r>
+        <w:rPr>
+          <w:rFonts w:ascii="Tahoma" w:hAnsi="Tahoma" w:cs="Tahoma"/>
+          <w:sz w:val="24"/>
+          <w:szCs w:val="24"/>
+          <w:lang w:val="en-US"/>
+        </w:rPr>
+        <w:t xml:space="preserve"> key object’s sounds can be </w:t>
+      </w:r>
+      <w:r>
+        <w:rPr>
+          <w:rFonts w:ascii="Tahoma" w:hAnsi="Tahoma" w:cs="Tahoma"/>
+          <w:sz w:val="24"/>
+          <w:szCs w:val="24"/>
+          <w:lang w:val="en-US"/>
+        </w:rPr>
+        <w:t>distort</w:t>
+      </w:r>
+      <w:r>
+        <w:rPr>
+          <w:rFonts w:ascii="Tahoma" w:hAnsi="Tahoma" w:cs="Tahoma"/>
+          <w:sz w:val="24"/>
+          <w:szCs w:val="24"/>
+          <w:lang w:val="en-US"/>
+        </w:rPr>
+        <w:t>ed</w:t>
+      </w:r>
+      <w:r>
+        <w:rPr>
+          <w:rFonts w:ascii="Tahoma" w:hAnsi="Tahoma" w:cs="Tahoma"/>
+          <w:sz w:val="24"/>
+          <w:szCs w:val="24"/>
+          <w:lang w:val="en-US"/>
+        </w:rPr>
+        <w:t xml:space="preserve"> and “The Voices” come closer faster to the player</w:t>
+      </w:r>
+      <w:r>
+        <w:rPr>
+          <w:rFonts w:ascii="Tahoma" w:hAnsi="Tahoma" w:cs="Tahoma"/>
+          <w:sz w:val="24"/>
+          <w:szCs w:val="24"/>
+          <w:lang w:val="en-US"/>
+        </w:rPr>
+        <w:t>, additionally the player’s vision starts blurring around the edges with darkness</w:t>
+      </w:r>
+      <w:r>
+        <w:rPr>
+          <w:rFonts w:ascii="Tahoma" w:hAnsi="Tahoma" w:cs="Tahoma"/>
+          <w:sz w:val="24"/>
+          <w:szCs w:val="24"/>
+          <w:lang w:val="en-US"/>
+        </w:rPr>
+        <w:t>.</w:t>
       </w:r>
     </w:p>
     <w:p>
@@ -1798,61 +1836,43 @@
           <w:szCs w:val="24"/>
           <w:lang w:val="en-US"/>
         </w:rPr>
-        <w:t>Dilemmas:</w:t>
-      </w:r>
-    </w:p>
-    <w:p>
-      <w:pPr>
-        <w:pStyle w:val="ListParagraph"/>
-        <w:numPr>
-          <w:ilvl w:val="2"/>
-          <w:numId w:val="2"/>
-        </w:numPr>
-        <w:spacing w:line="276" w:lineRule="auto"/>
-        <w:jc w:val="both"/>
-        <w:rPr>
-          <w:rFonts w:ascii="Tahoma" w:hAnsi="Tahoma" w:cs="Tahoma"/>
-          <w:b/>
-          <w:sz w:val="24"/>
-          <w:szCs w:val="24"/>
-          <w:lang w:val="en-US"/>
-        </w:rPr>
-      </w:pPr>
-      <w:r>
-        <w:rPr>
-          <w:rFonts w:ascii="Tahoma" w:hAnsi="Tahoma" w:cs="Tahoma"/>
-          <w:sz w:val="24"/>
-          <w:szCs w:val="24"/>
-          <w:lang w:val="en-US"/>
-        </w:rPr>
-        <w:t xml:space="preserve">Lore, across </w:t>
-      </w:r>
-      <w:r>
-        <w:rPr>
-          <w:rFonts w:ascii="Tahoma" w:hAnsi="Tahoma" w:cs="Tahoma"/>
-          <w:sz w:val="24"/>
-          <w:szCs w:val="24"/>
-          <w:lang w:val="en-US"/>
-        </w:rPr>
-        <w:t>each</w:t>
-      </w:r>
-      <w:r>
-        <w:rPr>
-          <w:rFonts w:ascii="Tahoma" w:hAnsi="Tahoma" w:cs="Tahoma"/>
-          <w:sz w:val="24"/>
-          <w:szCs w:val="24"/>
-          <w:lang w:val="en-US"/>
-        </w:rPr>
-        <w:t xml:space="preserve"> level the player will find additional objects that can provide knowledge of each level and clues to solve puzzles easier or keys locations. The player is free to keep searching for these items after or at the same time he is finding the key object.</w:t>
-      </w:r>
-      <w:r>
-        <w:rPr>
-          <w:rFonts w:ascii="Tahoma" w:hAnsi="Tahoma" w:cs="Tahoma"/>
-          <w:sz w:val="24"/>
-          <w:szCs w:val="24"/>
-          <w:lang w:val="en-US"/>
-        </w:rPr>
-        <w:t xml:space="preserve"> Additionally, the player will restore sanity with each lore object found.</w:t>
+        <w:t>Inventory: Represents the object a player has in each hand. He can’t carry any other object.</w:t>
+      </w:r>
+      <w:r>
+        <w:rPr>
+          <w:rFonts w:ascii="Tahoma" w:hAnsi="Tahoma" w:cs="Tahoma"/>
+          <w:sz w:val="24"/>
+          <w:szCs w:val="24"/>
+          <w:lang w:val="en-US"/>
+        </w:rPr>
+        <w:t xml:space="preserve"> </w:t>
+      </w:r>
+      <w:r>
+        <w:rPr>
+          <w:rFonts w:ascii="Tahoma" w:hAnsi="Tahoma" w:cs="Tahoma"/>
+          <w:sz w:val="24"/>
+          <w:szCs w:val="24"/>
+          <w:lang w:val="en-US"/>
+        </w:rPr>
+        <w:t>Additionally</w:t>
+      </w:r>
+      <w:r>
+        <w:rPr>
+          <w:rFonts w:ascii="Tahoma" w:hAnsi="Tahoma" w:cs="Tahoma"/>
+          <w:sz w:val="24"/>
+          <w:szCs w:val="24"/>
+          <w:lang w:val="en-US"/>
+        </w:rPr>
+        <w:t xml:space="preserve">, the player will carry </w:t>
+      </w:r>
+      <w:r>
+        <w:rPr>
+          <w:rFonts w:ascii="Tahoma" w:hAnsi="Tahoma" w:cs="Tahoma"/>
+          <w:sz w:val="24"/>
+          <w:szCs w:val="24"/>
+          <w:lang w:val="en-US"/>
+        </w:rPr>
+        <w:t>a keyring for each level keys.</w:t>
       </w:r>
     </w:p>
     <w:p>
@@ -1880,6 +1900,296 @@
           <w:szCs w:val="24"/>
           <w:lang w:val="en-US"/>
         </w:rPr>
+        <w:t>Conflict Design</w:t>
+      </w:r>
+      <w:r>
+        <w:rPr>
+          <w:rFonts w:ascii="Tahoma" w:hAnsi="Tahoma" w:cs="Tahoma"/>
+          <w:sz w:val="24"/>
+          <w:szCs w:val="24"/>
+          <w:lang w:val="en-US"/>
+        </w:rPr>
+        <w:t>:</w:t>
+      </w:r>
+    </w:p>
+    <w:p>
+      <w:pPr>
+        <w:pStyle w:val="ListParagraph"/>
+        <w:numPr>
+          <w:ilvl w:val="1"/>
+          <w:numId w:val="2"/>
+        </w:numPr>
+        <w:spacing w:line="276" w:lineRule="auto"/>
+        <w:jc w:val="both"/>
+        <w:rPr>
+          <w:rFonts w:ascii="Tahoma" w:hAnsi="Tahoma" w:cs="Tahoma"/>
+          <w:b/>
+          <w:sz w:val="24"/>
+          <w:szCs w:val="24"/>
+          <w:lang w:val="en-US"/>
+        </w:rPr>
+      </w:pPr>
+      <w:r>
+        <w:rPr>
+          <w:rFonts w:ascii="Tahoma" w:hAnsi="Tahoma" w:cs="Tahoma"/>
+          <w:sz w:val="24"/>
+          <w:szCs w:val="24"/>
+          <w:lang w:val="en-US"/>
+        </w:rPr>
+        <w:t xml:space="preserve">Maintain health and sanity in order pass through every level in the </w:t>
+      </w:r>
+      <w:r>
+        <w:rPr>
+          <w:rFonts w:ascii="Tahoma" w:hAnsi="Tahoma" w:cs="Tahoma"/>
+          <w:sz w:val="24"/>
+          <w:szCs w:val="24"/>
+          <w:lang w:val="en-US"/>
+        </w:rPr>
+        <w:t>Prison</w:t>
+      </w:r>
+      <w:r>
+        <w:rPr>
+          <w:rFonts w:ascii="Tahoma" w:hAnsi="Tahoma" w:cs="Tahoma"/>
+          <w:sz w:val="24"/>
+          <w:szCs w:val="24"/>
+          <w:lang w:val="en-US"/>
+        </w:rPr>
+        <w:t xml:space="preserve"> and escape.</w:t>
+      </w:r>
+    </w:p>
+    <w:p>
+      <w:pPr>
+        <w:pStyle w:val="ListParagraph"/>
+        <w:numPr>
+          <w:ilvl w:val="1"/>
+          <w:numId w:val="2"/>
+        </w:numPr>
+        <w:spacing w:line="276" w:lineRule="auto"/>
+        <w:jc w:val="both"/>
+        <w:rPr>
+          <w:rFonts w:ascii="Tahoma" w:hAnsi="Tahoma" w:cs="Tahoma"/>
+          <w:b/>
+          <w:sz w:val="24"/>
+          <w:szCs w:val="24"/>
+          <w:lang w:val="en-US"/>
+        </w:rPr>
+      </w:pPr>
+      <w:r>
+        <w:rPr>
+          <w:rFonts w:ascii="Tahoma" w:hAnsi="Tahoma" w:cs="Tahoma"/>
+          <w:sz w:val="24"/>
+          <w:szCs w:val="24"/>
+          <w:lang w:val="en-US"/>
+        </w:rPr>
+        <w:t>Obstacles:</w:t>
+      </w:r>
+    </w:p>
+    <w:p>
+      <w:pPr>
+        <w:pStyle w:val="ListParagraph"/>
+        <w:numPr>
+          <w:ilvl w:val="2"/>
+          <w:numId w:val="2"/>
+        </w:numPr>
+        <w:spacing w:line="276" w:lineRule="auto"/>
+        <w:jc w:val="both"/>
+        <w:rPr>
+          <w:rFonts w:ascii="Tahoma" w:hAnsi="Tahoma" w:cs="Tahoma"/>
+          <w:b/>
+          <w:sz w:val="24"/>
+          <w:szCs w:val="24"/>
+          <w:lang w:val="en-US"/>
+        </w:rPr>
+      </w:pPr>
+      <w:r>
+        <w:rPr>
+          <w:rFonts w:ascii="Tahoma" w:hAnsi="Tahoma" w:cs="Tahoma"/>
+          <w:sz w:val="24"/>
+          <w:szCs w:val="24"/>
+          <w:lang w:val="en-US"/>
+        </w:rPr>
+        <w:t>Locked Doors, across each level the player will find doors that need certain type of key to be opened.</w:t>
+      </w:r>
+    </w:p>
+    <w:p>
+      <w:pPr>
+        <w:pStyle w:val="ListParagraph"/>
+        <w:numPr>
+          <w:ilvl w:val="2"/>
+          <w:numId w:val="2"/>
+        </w:numPr>
+        <w:spacing w:line="276" w:lineRule="auto"/>
+        <w:jc w:val="both"/>
+        <w:rPr>
+          <w:rFonts w:ascii="Tahoma" w:hAnsi="Tahoma" w:cs="Tahoma"/>
+          <w:b/>
+          <w:sz w:val="24"/>
+          <w:szCs w:val="24"/>
+          <w:lang w:val="en-US"/>
+        </w:rPr>
+      </w:pPr>
+      <w:r>
+        <w:rPr>
+          <w:rFonts w:ascii="Tahoma" w:hAnsi="Tahoma" w:cs="Tahoma"/>
+          <w:sz w:val="24"/>
+          <w:szCs w:val="24"/>
+          <w:lang w:val="en-US"/>
+        </w:rPr>
+        <w:t xml:space="preserve">End-Level Puzzle, at the end of each </w:t>
+      </w:r>
+      <w:r>
+        <w:rPr>
+          <w:rFonts w:ascii="Tahoma" w:hAnsi="Tahoma" w:cs="Tahoma"/>
+          <w:sz w:val="24"/>
+          <w:szCs w:val="24"/>
+          <w:lang w:val="en-US"/>
+        </w:rPr>
+        <w:t>level</w:t>
+      </w:r>
+      <w:r>
+        <w:rPr>
+          <w:rFonts w:ascii="Tahoma" w:hAnsi="Tahoma" w:cs="Tahoma"/>
+          <w:sz w:val="24"/>
+          <w:szCs w:val="24"/>
+          <w:lang w:val="en-US"/>
+        </w:rPr>
+        <w:t xml:space="preserve"> there will be a puzzle to be solved so that the final door can be opened.</w:t>
+      </w:r>
+    </w:p>
+    <w:p>
+      <w:pPr>
+        <w:pStyle w:val="ListParagraph"/>
+        <w:numPr>
+          <w:ilvl w:val="1"/>
+          <w:numId w:val="2"/>
+        </w:numPr>
+        <w:spacing w:line="276" w:lineRule="auto"/>
+        <w:jc w:val="both"/>
+        <w:rPr>
+          <w:rFonts w:ascii="Tahoma" w:hAnsi="Tahoma" w:cs="Tahoma"/>
+          <w:b/>
+          <w:sz w:val="24"/>
+          <w:szCs w:val="24"/>
+          <w:lang w:val="en-US"/>
+        </w:rPr>
+      </w:pPr>
+      <w:r>
+        <w:rPr>
+          <w:rFonts w:ascii="Tahoma" w:hAnsi="Tahoma" w:cs="Tahoma"/>
+          <w:sz w:val="24"/>
+          <w:szCs w:val="24"/>
+          <w:lang w:val="en-US"/>
+        </w:rPr>
+        <w:t>Dilemmas:</w:t>
+      </w:r>
+    </w:p>
+    <w:p>
+      <w:pPr>
+        <w:pStyle w:val="ListParagraph"/>
+        <w:numPr>
+          <w:ilvl w:val="2"/>
+          <w:numId w:val="2"/>
+        </w:numPr>
+        <w:spacing w:line="276" w:lineRule="auto"/>
+        <w:jc w:val="both"/>
+        <w:rPr>
+          <w:rFonts w:ascii="Tahoma" w:hAnsi="Tahoma" w:cs="Tahoma"/>
+          <w:b/>
+          <w:sz w:val="24"/>
+          <w:szCs w:val="24"/>
+          <w:lang w:val="en-US"/>
+        </w:rPr>
+      </w:pPr>
+      <w:r>
+        <w:rPr>
+          <w:rFonts w:ascii="Tahoma" w:hAnsi="Tahoma" w:cs="Tahoma"/>
+          <w:sz w:val="24"/>
+          <w:szCs w:val="24"/>
+          <w:lang w:val="en-US"/>
+        </w:rPr>
+        <w:t>Lore</w:t>
+      </w:r>
+      <w:r>
+        <w:rPr>
+          <w:rFonts w:ascii="Tahoma" w:hAnsi="Tahoma" w:cs="Tahoma"/>
+          <w:sz w:val="24"/>
+          <w:szCs w:val="24"/>
+          <w:lang w:val="en-US"/>
+        </w:rPr>
+        <w:t>:</w:t>
+      </w:r>
+      <w:r>
+        <w:rPr>
+          <w:rFonts w:ascii="Tahoma" w:hAnsi="Tahoma" w:cs="Tahoma"/>
+          <w:sz w:val="24"/>
+          <w:szCs w:val="24"/>
+          <w:lang w:val="en-US"/>
+        </w:rPr>
+        <w:t xml:space="preserve"> across </w:t>
+      </w:r>
+      <w:r>
+        <w:rPr>
+          <w:rFonts w:ascii="Tahoma" w:hAnsi="Tahoma" w:cs="Tahoma"/>
+          <w:sz w:val="24"/>
+          <w:szCs w:val="24"/>
+          <w:lang w:val="en-US"/>
+        </w:rPr>
+        <w:t>each</w:t>
+      </w:r>
+      <w:r>
+        <w:rPr>
+          <w:rFonts w:ascii="Tahoma" w:hAnsi="Tahoma" w:cs="Tahoma"/>
+          <w:sz w:val="24"/>
+          <w:szCs w:val="24"/>
+          <w:lang w:val="en-US"/>
+        </w:rPr>
+        <w:t xml:space="preserve"> level the player will find additional objects that can provide knowledge of each level and clues to solve puzzles easier or keys locations. The player is free to keep searching for </w:t>
+      </w:r>
+      <w:r>
+        <w:rPr>
+          <w:rFonts w:ascii="Tahoma" w:hAnsi="Tahoma" w:cs="Tahoma"/>
+          <w:sz w:val="24"/>
+          <w:szCs w:val="24"/>
+          <w:lang w:val="en-US"/>
+        </w:rPr>
+        <w:lastRenderedPageBreak/>
+        <w:t>these items after or at the same time he is finding the key object.</w:t>
+      </w:r>
+      <w:r>
+        <w:rPr>
+          <w:rFonts w:ascii="Tahoma" w:hAnsi="Tahoma" w:cs="Tahoma"/>
+          <w:sz w:val="24"/>
+          <w:szCs w:val="24"/>
+          <w:lang w:val="en-US"/>
+        </w:rPr>
+        <w:t xml:space="preserve"> Additionally, the player will restore sanity with each lore object found.</w:t>
+      </w:r>
+    </w:p>
+    <w:p>
+      <w:pPr>
+        <w:pStyle w:val="ListParagraph"/>
+        <w:numPr>
+          <w:ilvl w:val="0"/>
+          <w:numId w:val="3"/>
+        </w:numPr>
+        <w:spacing w:line="276" w:lineRule="auto"/>
+        <w:jc w:val="both"/>
+        <w:rPr>
+          <w:rFonts w:ascii="Tahoma" w:hAnsi="Tahoma" w:cs="Tahoma"/>
+          <w:b/>
+          <w:sz w:val="24"/>
+          <w:szCs w:val="24"/>
+          <w:lang w:val="en-US"/>
+        </w:rPr>
+      </w:pPr>
+      <w:r>
+        <w:rPr>
+          <w:rFonts w:ascii="Tahoma" w:hAnsi="Tahoma" w:cs="Tahoma"/>
+          <w:b/>
+          <w:sz w:val="24"/>
+          <w:szCs w:val="24"/>
+          <w:lang w:val="en-US"/>
+        </w:rPr>
         <w:t>Boundaries Design</w:t>
       </w:r>
       <w:r>
@@ -2051,7 +2361,6 @@
           <w:szCs w:val="24"/>
           <w:lang w:val="en-US"/>
         </w:rPr>
-        <w:lastRenderedPageBreak/>
         <w:t>Puzzles.</w:t>
       </w:r>
     </w:p>
@@ -2692,7 +3001,25 @@
           <w:szCs w:val="24"/>
           <w:lang w:val="en-US"/>
         </w:rPr>
-        <w:t xml:space="preserve">is dropped on the laboratory where the main character is prisoner. However, the price for freedom came </w:t>
+        <w:t>is dropped on the laboratory where the main character is</w:t>
+      </w:r>
+      <w:r>
+        <w:rPr>
+          <w:rFonts w:ascii="Tahoma" w:hAnsi="Tahoma" w:cs="Tahoma"/>
+          <w:sz w:val="24"/>
+          <w:szCs w:val="24"/>
+          <w:lang w:val="en-US"/>
+        </w:rPr>
+        <w:t xml:space="preserve"> held</w:t>
+      </w:r>
+      <w:r>
+        <w:rPr>
+          <w:rFonts w:ascii="Tahoma" w:hAnsi="Tahoma" w:cs="Tahoma"/>
+          <w:sz w:val="24"/>
+          <w:szCs w:val="24"/>
+          <w:lang w:val="en-US"/>
+        </w:rPr>
+        <w:t xml:space="preserve"> prisoner. However, the price for freedom came </w:t>
       </w:r>
       <w:r>
         <w:rPr>
@@ -2918,7 +3245,35 @@
           <w:szCs w:val="24"/>
           <w:lang w:val="en-US"/>
         </w:rPr>
-        <w:t xml:space="preserve">Owner of one of the finest tailor shops in Düsseldorf, until he and his family got caught on the hidden attic of the establishment. After being </w:t>
+        <w:t xml:space="preserve">Owner of one of the finest tailor shops in Düsseldorf, until he and his family got caught </w:t>
+      </w:r>
+      <w:r>
+        <w:rPr>
+          <w:rFonts w:ascii="Tahoma" w:hAnsi="Tahoma" w:cs="Tahoma"/>
+          <w:sz w:val="24"/>
+          <w:szCs w:val="24"/>
+          <w:lang w:val="en-US"/>
+        </w:rPr>
+        <w:t xml:space="preserve">by the Nazi army, inside their </w:t>
+      </w:r>
+      <w:r>
+        <w:rPr>
+          <w:rFonts w:ascii="Tahoma" w:hAnsi="Tahoma" w:cs="Tahoma"/>
+          <w:sz w:val="24"/>
+          <w:szCs w:val="24"/>
+          <w:lang w:val="en-US"/>
+        </w:rPr>
+        <w:lastRenderedPageBreak/>
+        <w:t>tailor shop’s hidden attic</w:t>
+      </w:r>
+      <w:r>
+        <w:rPr>
+          <w:rFonts w:ascii="Tahoma" w:hAnsi="Tahoma" w:cs="Tahoma"/>
+          <w:sz w:val="24"/>
+          <w:szCs w:val="24"/>
+          <w:lang w:val="en-US"/>
+        </w:rPr>
+        <w:t xml:space="preserve">. After being </w:t>
       </w:r>
       <w:r>
         <w:rPr>
@@ -2963,16 +3318,34 @@
           <w:szCs w:val="24"/>
           <w:lang w:val="en-US"/>
         </w:rPr>
-        <w:t>Emslandlager</w:t>
-      </w:r>
-      <w:r>
-        <w:rPr>
-          <w:rFonts w:ascii="Tahoma" w:hAnsi="Tahoma" w:cs="Tahoma"/>
-          <w:sz w:val="24"/>
-          <w:szCs w:val="24"/>
-          <w:lang w:val="en-US"/>
-        </w:rPr>
-        <w:t>, he got transferred to Sachsenhausen where he was subject of immunization experiments.</w:t>
+        <w:t>Börgermoor</w:t>
+      </w:r>
+      <w:r>
+        <w:rPr>
+          <w:rFonts w:ascii="Tahoma" w:hAnsi="Tahoma" w:cs="Tahoma"/>
+          <w:sz w:val="24"/>
+          <w:szCs w:val="24"/>
+          <w:lang w:val="en-US"/>
+        </w:rPr>
+        <w:t xml:space="preserve">, he got transferred to Sachsenhausen where he was subject </w:t>
+      </w:r>
+      <w:r>
+        <w:rPr>
+          <w:rFonts w:ascii="Tahoma" w:hAnsi="Tahoma" w:cs="Tahoma"/>
+          <w:sz w:val="24"/>
+          <w:szCs w:val="24"/>
+          <w:lang w:val="en-US"/>
+        </w:rPr>
+        <w:t>to</w:t>
+      </w:r>
+      <w:r>
+        <w:rPr>
+          <w:rFonts w:ascii="Tahoma" w:hAnsi="Tahoma" w:cs="Tahoma"/>
+          <w:sz w:val="24"/>
+          <w:szCs w:val="24"/>
+          <w:lang w:val="en-US"/>
+        </w:rPr>
+        <w:t xml:space="preserve"> immunization experiments.</w:t>
       </w:r>
     </w:p>
     <w:p>
@@ -3008,7 +3381,25 @@
           <w:szCs w:val="24"/>
           <w:lang w:val="en-US"/>
         </w:rPr>
-        <w:t xml:space="preserve">Hard worker, religious and family centered. After he receives his opportunity to be free from the laboratory, he </w:t>
+        <w:t xml:space="preserve">Hard worker, religious and family centered. After he receives </w:t>
+      </w:r>
+      <w:r>
+        <w:rPr>
+          <w:rFonts w:ascii="Tahoma" w:hAnsi="Tahoma" w:cs="Tahoma"/>
+          <w:sz w:val="24"/>
+          <w:szCs w:val="24"/>
+          <w:lang w:val="en-US"/>
+        </w:rPr>
+        <w:t>the</w:t>
+      </w:r>
+      <w:r>
+        <w:rPr>
+          <w:rFonts w:ascii="Tahoma" w:hAnsi="Tahoma" w:cs="Tahoma"/>
+          <w:sz w:val="24"/>
+          <w:szCs w:val="24"/>
+          <w:lang w:val="en-US"/>
+        </w:rPr>
+        <w:t xml:space="preserve"> opportunity to be free from the laboratory, he </w:t>
       </w:r>
       <w:r>
         <w:rPr>
@@ -3035,7 +3426,16 @@
           <w:szCs w:val="24"/>
           <w:lang w:val="en-US"/>
         </w:rPr>
-        <w:t>escaping alive and faith to reunite with his family.</w:t>
+        <w:t>keeping himself alive</w:t>
+      </w:r>
+      <w:r>
+        <w:rPr>
+          <w:rFonts w:ascii="Tahoma" w:hAnsi="Tahoma" w:cs="Tahoma"/>
+          <w:sz w:val="24"/>
+          <w:szCs w:val="24"/>
+          <w:lang w:val="en-US"/>
+        </w:rPr>
+        <w:t xml:space="preserve"> and faith to reunite with his family.</w:t>
       </w:r>
     </w:p>
     <w:p>
@@ -3089,7 +3489,6 @@
           <w:szCs w:val="24"/>
           <w:lang w:val="en-US"/>
         </w:rPr>
-        <w:lastRenderedPageBreak/>
         <w:t>Predefined Character.</w:t>
       </w:r>
     </w:p>
@@ -3258,74 +3657,307 @@
         <w:jc w:val="both"/>
         <w:rPr>
           <w:rFonts w:ascii="Tahoma" w:hAnsi="Tahoma" w:cs="Tahoma"/>
-          <w:b/>
-          <w:sz w:val="24"/>
-          <w:szCs w:val="24"/>
-          <w:lang w:val="en-US"/>
-        </w:rPr>
-      </w:pPr>
-      <w:r>
-        <w:rPr>
-          <w:rFonts w:ascii="Tahoma" w:hAnsi="Tahoma" w:cs="Tahoma"/>
-          <w:sz w:val="24"/>
-          <w:szCs w:val="24"/>
-          <w:lang w:val="en-US"/>
-        </w:rPr>
-        <w:t>Jashel Rosner was one of the finest tailors in Düsseldorf. Due to his religion and beliefs he was pursued and c</w:t>
-      </w:r>
-      <w:r>
-        <w:rPr>
-          <w:rFonts w:ascii="Tahoma" w:hAnsi="Tahoma" w:cs="Tahoma"/>
-          <w:sz w:val="24"/>
-          <w:szCs w:val="24"/>
-          <w:lang w:val="en-US"/>
-        </w:rPr>
-        <w:t>aptured by the German Nazi Army</w:t>
-      </w:r>
-      <w:r>
-        <w:rPr>
-          <w:rFonts w:ascii="Tahoma" w:hAnsi="Tahoma" w:cs="Tahoma"/>
-          <w:sz w:val="24"/>
-          <w:szCs w:val="24"/>
-          <w:lang w:val="en-US"/>
-        </w:rPr>
-        <w:t xml:space="preserve"> and</w:t>
-      </w:r>
-      <w:r>
-        <w:rPr>
-          <w:rFonts w:ascii="Tahoma" w:hAnsi="Tahoma" w:cs="Tahoma"/>
-          <w:sz w:val="24"/>
-          <w:szCs w:val="24"/>
-          <w:lang w:val="en-US"/>
-        </w:rPr>
-        <w:t xml:space="preserve"> taken to the Emslandlager labor camp. After being one of the few survivors in his block he was transferred to Sachsenhausen, a concentration camp known by certain experimental practices on prisoners. </w:t>
-      </w:r>
-      <w:r>
-        <w:rPr>
-          <w:rFonts w:ascii="Tahoma" w:hAnsi="Tahoma" w:cs="Tahoma"/>
-          <w:sz w:val="24"/>
-          <w:szCs w:val="24"/>
-          <w:lang w:val="en-US"/>
-        </w:rPr>
-        <w:t>The only thing that kept him alive through 2 years of experiments was his fate in reuniting again with his family</w:t>
-      </w:r>
-      <w:r>
-        <w:rPr>
-          <w:rFonts w:ascii="Tahoma" w:hAnsi="Tahoma" w:cs="Tahoma"/>
-          <w:sz w:val="24"/>
-          <w:szCs w:val="24"/>
-          <w:lang w:val="en-US"/>
-        </w:rPr>
-        <w:t xml:space="preserve"> again</w:t>
-      </w:r>
-      <w:r>
-        <w:rPr>
-          <w:rFonts w:ascii="Tahoma" w:hAnsi="Tahoma" w:cs="Tahoma"/>
-          <w:sz w:val="24"/>
-          <w:szCs w:val="24"/>
-          <w:lang w:val="en-US"/>
-        </w:rPr>
-        <w:t>. Its 1945, the Allied air force starts an attack using bombs and for Rosner’s luck one of them dropped at the exact moment a new round of experiments was going to start on him</w:t>
+          <w:sz w:val="24"/>
+          <w:szCs w:val="24"/>
+          <w:lang w:val="en-US"/>
+        </w:rPr>
+      </w:pPr>
+      <w:r>
+        <w:rPr>
+          <w:rFonts w:ascii="Tahoma" w:hAnsi="Tahoma" w:cs="Tahoma"/>
+          <w:sz w:val="24"/>
+          <w:szCs w:val="24"/>
+          <w:lang w:val="en-US"/>
+        </w:rPr>
+        <w:t>Exposition</w:t>
+      </w:r>
+    </w:p>
+    <w:p>
+      <w:pPr>
+        <w:pStyle w:val="ListParagraph"/>
+        <w:numPr>
+          <w:ilvl w:val="2"/>
+          <w:numId w:val="2"/>
+        </w:numPr>
+        <w:spacing w:line="276" w:lineRule="auto"/>
+        <w:jc w:val="both"/>
+        <w:rPr>
+          <w:rFonts w:ascii="Tahoma" w:hAnsi="Tahoma" w:cs="Tahoma"/>
+          <w:sz w:val="24"/>
+          <w:szCs w:val="24"/>
+          <w:lang w:val="en-US"/>
+        </w:rPr>
+      </w:pPr>
+      <w:r>
+        <w:rPr>
+          <w:rFonts w:ascii="Tahoma" w:hAnsi="Tahoma" w:cs="Tahoma"/>
+          <w:sz w:val="24"/>
+          <w:szCs w:val="24"/>
+          <w:lang w:val="en-US"/>
+        </w:rPr>
+        <w:t>Story takes place on Sachsenhausen, a German Nazi labor camp specialized on human experimentation.</w:t>
+      </w:r>
+    </w:p>
+    <w:p>
+      <w:pPr>
+        <w:pStyle w:val="ListParagraph"/>
+        <w:numPr>
+          <w:ilvl w:val="2"/>
+          <w:numId w:val="2"/>
+        </w:numPr>
+        <w:spacing w:line="276" w:lineRule="auto"/>
+        <w:jc w:val="both"/>
+        <w:rPr>
+          <w:rFonts w:ascii="Tahoma" w:hAnsi="Tahoma" w:cs="Tahoma"/>
+          <w:sz w:val="24"/>
+          <w:szCs w:val="24"/>
+          <w:lang w:val="en-US"/>
+        </w:rPr>
+      </w:pPr>
+      <w:r>
+        <w:rPr>
+          <w:rFonts w:ascii="Tahoma" w:hAnsi="Tahoma" w:cs="Tahoma"/>
+          <w:sz w:val="24"/>
+          <w:szCs w:val="24"/>
+          <w:lang w:val="en-US"/>
+        </w:rPr>
+        <w:t>The story introduces Jashel Rosner, a Jew who used to be a tailor and now is a prisoner on Sachsenhausen that also is subject to their experiments.</w:t>
+      </w:r>
+    </w:p>
+    <w:p>
+      <w:pPr>
+        <w:pStyle w:val="ListParagraph"/>
+        <w:numPr>
+          <w:ilvl w:val="1"/>
+          <w:numId w:val="2"/>
+        </w:numPr>
+        <w:spacing w:line="276" w:lineRule="auto"/>
+        <w:jc w:val="both"/>
+        <w:rPr>
+          <w:rFonts w:ascii="Tahoma" w:hAnsi="Tahoma" w:cs="Tahoma"/>
+          <w:sz w:val="24"/>
+          <w:szCs w:val="24"/>
+          <w:lang w:val="en-US"/>
+        </w:rPr>
+      </w:pPr>
+      <w:r>
+        <w:rPr>
+          <w:rFonts w:ascii="Tahoma" w:hAnsi="Tahoma" w:cs="Tahoma"/>
+          <w:sz w:val="24"/>
+          <w:szCs w:val="24"/>
+          <w:lang w:val="en-US"/>
+        </w:rPr>
+        <w:t>Inciting Incident</w:t>
+      </w:r>
+    </w:p>
+    <w:p>
+      <w:pPr>
+        <w:pStyle w:val="ListParagraph"/>
+        <w:numPr>
+          <w:ilvl w:val="2"/>
+          <w:numId w:val="2"/>
+        </w:numPr>
+        <w:spacing w:line="276" w:lineRule="auto"/>
+        <w:jc w:val="both"/>
+        <w:rPr>
+          <w:rFonts w:ascii="Tahoma" w:hAnsi="Tahoma" w:cs="Tahoma"/>
+          <w:sz w:val="24"/>
+          <w:szCs w:val="24"/>
+          <w:lang w:val="en-US"/>
+        </w:rPr>
+      </w:pPr>
+      <w:r>
+        <w:rPr>
+          <w:rFonts w:ascii="Tahoma" w:hAnsi="Tahoma" w:cs="Tahoma"/>
+          <w:sz w:val="24"/>
+          <w:szCs w:val="24"/>
+          <w:lang w:val="en-US"/>
+        </w:rPr>
+        <w:t>A new round of experiments is about to start on Jashel.</w:t>
+      </w:r>
+    </w:p>
+    <w:p>
+      <w:pPr>
+        <w:pStyle w:val="ListParagraph"/>
+        <w:numPr>
+          <w:ilvl w:val="1"/>
+          <w:numId w:val="2"/>
+        </w:numPr>
+        <w:spacing w:line="276" w:lineRule="auto"/>
+        <w:jc w:val="both"/>
+        <w:rPr>
+          <w:rFonts w:ascii="Tahoma" w:hAnsi="Tahoma" w:cs="Tahoma"/>
+          <w:sz w:val="24"/>
+          <w:szCs w:val="24"/>
+          <w:lang w:val="en-US"/>
+        </w:rPr>
+      </w:pPr>
+      <w:r>
+        <w:rPr>
+          <w:rFonts w:ascii="Tahoma" w:hAnsi="Tahoma" w:cs="Tahoma"/>
+          <w:sz w:val="24"/>
+          <w:szCs w:val="24"/>
+          <w:lang w:val="en-US"/>
+        </w:rPr>
+        <w:t>Rising Action</w:t>
+      </w:r>
+    </w:p>
+    <w:p>
+      <w:pPr>
+        <w:pStyle w:val="ListParagraph"/>
+        <w:numPr>
+          <w:ilvl w:val="2"/>
+          <w:numId w:val="2"/>
+        </w:numPr>
+        <w:spacing w:line="276" w:lineRule="auto"/>
+        <w:jc w:val="both"/>
+        <w:rPr>
+          <w:rFonts w:ascii="Tahoma" w:hAnsi="Tahoma" w:cs="Tahoma"/>
+          <w:sz w:val="24"/>
+          <w:szCs w:val="24"/>
+          <w:lang w:val="en-US"/>
+        </w:rPr>
+      </w:pPr>
+      <w:r>
+        <w:rPr>
+          <w:rFonts w:ascii="Tahoma" w:hAnsi="Tahoma" w:cs="Tahoma"/>
+          <w:sz w:val="24"/>
+          <w:szCs w:val="24"/>
+          <w:lang w:val="en-US"/>
+        </w:rPr>
+        <w:t>While he is being locked to the test chair, the Allied Forces start an air attack on the labor camp.</w:t>
+      </w:r>
+    </w:p>
+    <w:p>
+      <w:pPr>
+        <w:pStyle w:val="ListParagraph"/>
+        <w:numPr>
+          <w:ilvl w:val="2"/>
+          <w:numId w:val="2"/>
+        </w:numPr>
+        <w:spacing w:line="276" w:lineRule="auto"/>
+        <w:jc w:val="both"/>
+        <w:rPr>
+          <w:rFonts w:ascii="Tahoma" w:hAnsi="Tahoma" w:cs="Tahoma"/>
+          <w:sz w:val="24"/>
+          <w:szCs w:val="24"/>
+          <w:lang w:val="en-US"/>
+        </w:rPr>
+      </w:pPr>
+      <w:r>
+        <w:rPr>
+          <w:rFonts w:ascii="Tahoma" w:hAnsi="Tahoma" w:cs="Tahoma"/>
+          <w:sz w:val="24"/>
+          <w:szCs w:val="24"/>
+          <w:lang w:val="en-US"/>
+        </w:rPr>
+        <w:t>Jashel gets knocked out by a rock from the ceiling.</w:t>
+      </w:r>
+    </w:p>
+    <w:p>
+      <w:pPr>
+        <w:pStyle w:val="ListParagraph"/>
+        <w:numPr>
+          <w:ilvl w:val="1"/>
+          <w:numId w:val="2"/>
+        </w:numPr>
+        <w:spacing w:line="276" w:lineRule="auto"/>
+        <w:jc w:val="both"/>
+        <w:rPr>
+          <w:rFonts w:ascii="Tahoma" w:hAnsi="Tahoma" w:cs="Tahoma"/>
+          <w:sz w:val="24"/>
+          <w:szCs w:val="24"/>
+          <w:lang w:val="en-US"/>
+        </w:rPr>
+      </w:pPr>
+      <w:r>
+        <w:rPr>
+          <w:rFonts w:ascii="Tahoma" w:hAnsi="Tahoma" w:cs="Tahoma"/>
+          <w:sz w:val="24"/>
+          <w:szCs w:val="24"/>
+          <w:lang w:val="en-US"/>
+        </w:rPr>
+        <w:t>Climax</w:t>
+      </w:r>
+    </w:p>
+    <w:p>
+      <w:pPr>
+        <w:pStyle w:val="ListParagraph"/>
+        <w:numPr>
+          <w:ilvl w:val="2"/>
+          <w:numId w:val="2"/>
+        </w:numPr>
+        <w:spacing w:line="276" w:lineRule="auto"/>
+        <w:jc w:val="both"/>
+        <w:rPr>
+          <w:rFonts w:ascii="Tahoma" w:hAnsi="Tahoma" w:cs="Tahoma"/>
+          <w:sz w:val="24"/>
+          <w:szCs w:val="24"/>
+          <w:lang w:val="en-US"/>
+        </w:rPr>
+      </w:pPr>
+      <w:r>
+        <w:rPr>
+          <w:rFonts w:ascii="Tahoma" w:hAnsi="Tahoma" w:cs="Tahoma"/>
+          <w:sz w:val="24"/>
+          <w:szCs w:val="24"/>
+          <w:lang w:val="en-US"/>
+        </w:rPr>
+        <w:t xml:space="preserve">As Jashel wakes up, he notices that the </w:t>
+      </w:r>
+      <w:r>
+        <w:rPr>
+          <w:rFonts w:ascii="Tahoma" w:hAnsi="Tahoma" w:cs="Tahoma"/>
+          <w:sz w:val="24"/>
+          <w:szCs w:val="24"/>
+          <w:lang w:val="en-US"/>
+        </w:rPr>
+        <w:t xml:space="preserve">scientists and guards around him </w:t>
+      </w:r>
+      <w:r>
+        <w:rPr>
+          <w:rFonts w:ascii="Tahoma" w:hAnsi="Tahoma" w:cs="Tahoma"/>
+          <w:sz w:val="24"/>
+          <w:szCs w:val="24"/>
+          <w:lang w:val="en-US"/>
+        </w:rPr>
+        <w:t>died</w:t>
+      </w:r>
+      <w:r>
+        <w:rPr>
+          <w:rFonts w:ascii="Tahoma" w:hAnsi="Tahoma" w:cs="Tahoma"/>
+          <w:sz w:val="24"/>
+          <w:szCs w:val="24"/>
+          <w:lang w:val="en-US"/>
+        </w:rPr>
+        <w:t xml:space="preserve"> </w:t>
+      </w:r>
+      <w:r>
+        <w:rPr>
+          <w:rFonts w:ascii="Tahoma" w:hAnsi="Tahoma" w:cs="Tahoma"/>
+          <w:sz w:val="24"/>
+          <w:szCs w:val="24"/>
+          <w:lang w:val="en-US"/>
+        </w:rPr>
+        <w:t>in</w:t>
+      </w:r>
+      <w:r>
+        <w:rPr>
+          <w:rFonts w:ascii="Tahoma" w:hAnsi="Tahoma" w:cs="Tahoma"/>
+          <w:sz w:val="24"/>
+          <w:szCs w:val="24"/>
+          <w:lang w:val="en-US"/>
+        </w:rPr>
+        <w:t xml:space="preserve"> the bomb</w:t>
+      </w:r>
+      <w:r>
+        <w:rPr>
+          <w:rFonts w:ascii="Tahoma" w:hAnsi="Tahoma" w:cs="Tahoma"/>
+          <w:sz w:val="24"/>
+          <w:szCs w:val="24"/>
+          <w:lang w:val="en-US"/>
+        </w:rPr>
+        <w:t>ing</w:t>
       </w:r>
       <w:r>
         <w:rPr>
@@ -3336,41 +3968,311 @@
         </w:rPr>
         <w:t>.</w:t>
       </w:r>
-      <w:r>
-        <w:rPr>
-          <w:rFonts w:ascii="Tahoma" w:hAnsi="Tahoma" w:cs="Tahoma"/>
-          <w:sz w:val="24"/>
-          <w:szCs w:val="24"/>
-          <w:lang w:val="en-US"/>
-        </w:rPr>
-        <w:t xml:space="preserve"> </w:t>
-      </w:r>
-      <w:r>
-        <w:rPr>
-          <w:rFonts w:ascii="Tahoma" w:hAnsi="Tahoma" w:cs="Tahoma"/>
-          <w:sz w:val="24"/>
-          <w:szCs w:val="24"/>
-          <w:lang w:val="en-US"/>
-        </w:rPr>
-        <w:t xml:space="preserve">That bomb left him unconscious for some time, </w:t>
-      </w:r>
-      <w:r>
-        <w:rPr>
-          <w:rFonts w:ascii="Tahoma" w:hAnsi="Tahoma" w:cs="Tahoma"/>
-          <w:sz w:val="24"/>
-          <w:szCs w:val="24"/>
-          <w:lang w:val="en-US"/>
-        </w:rPr>
-        <w:t xml:space="preserve">until a crack on the water system generates a flood on the room. The moment when the water rises enough to touch Rosner’s feet makes him snap and wake up. </w:t>
-      </w:r>
-      <w:r>
-        <w:rPr>
-          <w:rFonts w:ascii="Tahoma" w:hAnsi="Tahoma" w:cs="Tahoma"/>
-          <w:sz w:val="24"/>
-          <w:szCs w:val="24"/>
-          <w:lang w:val="en-US"/>
-        </w:rPr>
-        <w:t>The light bulb makes him dazzle for a while</w:t>
+    </w:p>
+    <w:p>
+      <w:pPr>
+        <w:pStyle w:val="ListParagraph"/>
+        <w:numPr>
+          <w:ilvl w:val="2"/>
+          <w:numId w:val="2"/>
+        </w:numPr>
+        <w:spacing w:line="276" w:lineRule="auto"/>
+        <w:jc w:val="both"/>
+        <w:rPr>
+          <w:rFonts w:ascii="Tahoma" w:hAnsi="Tahoma" w:cs="Tahoma"/>
+          <w:sz w:val="24"/>
+          <w:szCs w:val="24"/>
+          <w:lang w:val="en-US"/>
+        </w:rPr>
+      </w:pPr>
+      <w:r>
+        <w:rPr>
+          <w:rFonts w:ascii="Tahoma" w:hAnsi="Tahoma" w:cs="Tahoma"/>
+          <w:sz w:val="24"/>
+          <w:szCs w:val="24"/>
+          <w:lang w:val="en-US"/>
+        </w:rPr>
+        <w:t xml:space="preserve">Jashel discovers that he is not entirely </w:t>
+      </w:r>
+      <w:r>
+        <w:rPr>
+          <w:rFonts w:ascii="Tahoma" w:hAnsi="Tahoma" w:cs="Tahoma"/>
+          <w:sz w:val="24"/>
+          <w:szCs w:val="24"/>
+          <w:lang w:val="en-US"/>
+        </w:rPr>
+        <w:t>tied</w:t>
+      </w:r>
+      <w:r>
+        <w:rPr>
+          <w:rFonts w:ascii="Tahoma" w:hAnsi="Tahoma" w:cs="Tahoma"/>
+          <w:sz w:val="24"/>
+          <w:szCs w:val="24"/>
+          <w:lang w:val="en-US"/>
+        </w:rPr>
+        <w:t xml:space="preserve"> to the chair as </w:t>
+      </w:r>
+      <w:r>
+        <w:rPr>
+          <w:rFonts w:ascii="Tahoma" w:hAnsi="Tahoma" w:cs="Tahoma"/>
+          <w:sz w:val="24"/>
+          <w:szCs w:val="24"/>
+          <w:lang w:val="en-US"/>
+        </w:rPr>
+        <w:t>he realizes his</w:t>
+      </w:r>
+      <w:r>
+        <w:rPr>
+          <w:rFonts w:ascii="Tahoma" w:hAnsi="Tahoma" w:cs="Tahoma"/>
+          <w:sz w:val="24"/>
+          <w:szCs w:val="24"/>
+          <w:lang w:val="en-US"/>
+        </w:rPr>
+        <w:t xml:space="preserve"> right hand is free, giving him</w:t>
+      </w:r>
+      <w:r>
+        <w:rPr>
+          <w:rFonts w:ascii="Tahoma" w:hAnsi="Tahoma" w:cs="Tahoma"/>
+          <w:sz w:val="24"/>
+          <w:szCs w:val="24"/>
+          <w:lang w:val="en-US"/>
+        </w:rPr>
+        <w:t xml:space="preserve"> the</w:t>
+      </w:r>
+      <w:r>
+        <w:rPr>
+          <w:rFonts w:ascii="Tahoma" w:hAnsi="Tahoma" w:cs="Tahoma"/>
+          <w:sz w:val="24"/>
+          <w:szCs w:val="24"/>
+          <w:lang w:val="en-US"/>
+        </w:rPr>
+        <w:t xml:space="preserve"> opportunity to escape.</w:t>
+      </w:r>
+    </w:p>
+    <w:p>
+      <w:pPr>
+        <w:pStyle w:val="ListParagraph"/>
+        <w:numPr>
+          <w:ilvl w:val="2"/>
+          <w:numId w:val="2"/>
+        </w:numPr>
+        <w:spacing w:line="276" w:lineRule="auto"/>
+        <w:jc w:val="both"/>
+        <w:rPr>
+          <w:rFonts w:ascii="Tahoma" w:hAnsi="Tahoma" w:cs="Tahoma"/>
+          <w:sz w:val="24"/>
+          <w:szCs w:val="24"/>
+          <w:lang w:val="en-US"/>
+        </w:rPr>
+      </w:pPr>
+      <w:r>
+        <w:rPr>
+          <w:rFonts w:ascii="Tahoma" w:hAnsi="Tahoma" w:cs="Tahoma"/>
+          <w:sz w:val="24"/>
+          <w:szCs w:val="24"/>
+          <w:lang w:val="en-US"/>
+        </w:rPr>
+        <w:t>As Jashel manages to leave the main lab, he hears what could be described as voices screaming behind him.</w:t>
+      </w:r>
+    </w:p>
+    <w:p>
+      <w:pPr>
+        <w:pStyle w:val="ListParagraph"/>
+        <w:numPr>
+          <w:ilvl w:val="2"/>
+          <w:numId w:val="2"/>
+        </w:numPr>
+        <w:spacing w:line="276" w:lineRule="auto"/>
+        <w:jc w:val="both"/>
+        <w:rPr>
+          <w:rFonts w:ascii="Tahoma" w:hAnsi="Tahoma" w:cs="Tahoma"/>
+          <w:sz w:val="24"/>
+          <w:szCs w:val="24"/>
+          <w:lang w:val="en-US"/>
+        </w:rPr>
+      </w:pPr>
+      <w:r>
+        <w:rPr>
+          <w:rFonts w:ascii="Tahoma" w:hAnsi="Tahoma" w:cs="Tahoma"/>
+          <w:sz w:val="24"/>
+          <w:szCs w:val="24"/>
+          <w:lang w:val="en-US"/>
+        </w:rPr>
+        <w:t>The screams are getting closer as time passes.</w:t>
+      </w:r>
+    </w:p>
+    <w:p>
+      <w:pPr>
+        <w:pStyle w:val="ListParagraph"/>
+        <w:numPr>
+          <w:ilvl w:val="1"/>
+          <w:numId w:val="2"/>
+        </w:numPr>
+        <w:spacing w:line="276" w:lineRule="auto"/>
+        <w:jc w:val="both"/>
+        <w:rPr>
+          <w:rFonts w:ascii="Tahoma" w:hAnsi="Tahoma" w:cs="Tahoma"/>
+          <w:sz w:val="24"/>
+          <w:szCs w:val="24"/>
+          <w:lang w:val="en-US"/>
+        </w:rPr>
+      </w:pPr>
+      <w:r>
+        <w:rPr>
+          <w:rFonts w:ascii="Tahoma" w:hAnsi="Tahoma" w:cs="Tahoma"/>
+          <w:sz w:val="24"/>
+          <w:szCs w:val="24"/>
+          <w:lang w:val="en-US"/>
+        </w:rPr>
+        <w:t>Falling Action</w:t>
+      </w:r>
+    </w:p>
+    <w:p>
+      <w:pPr>
+        <w:pStyle w:val="ListParagraph"/>
+        <w:numPr>
+          <w:ilvl w:val="2"/>
+          <w:numId w:val="2"/>
+        </w:numPr>
+        <w:spacing w:line="276" w:lineRule="auto"/>
+        <w:jc w:val="both"/>
+        <w:rPr>
+          <w:rFonts w:ascii="Tahoma" w:hAnsi="Tahoma" w:cs="Tahoma"/>
+          <w:sz w:val="24"/>
+          <w:szCs w:val="24"/>
+          <w:lang w:val="en-US"/>
+        </w:rPr>
+      </w:pPr>
+      <w:r>
+        <w:rPr>
+          <w:rFonts w:ascii="Tahoma" w:hAnsi="Tahoma" w:cs="Tahoma"/>
+          <w:sz w:val="24"/>
+          <w:szCs w:val="24"/>
+          <w:lang w:val="en-US"/>
+        </w:rPr>
+        <w:t>Jashel manages to reach the final door of the labor camp.</w:t>
+      </w:r>
+    </w:p>
+    <w:p>
+      <w:pPr>
+        <w:pStyle w:val="ListParagraph"/>
+        <w:numPr>
+          <w:ilvl w:val="1"/>
+          <w:numId w:val="2"/>
+        </w:numPr>
+        <w:spacing w:line="276" w:lineRule="auto"/>
+        <w:jc w:val="both"/>
+        <w:rPr>
+          <w:rFonts w:ascii="Tahoma" w:hAnsi="Tahoma" w:cs="Tahoma"/>
+          <w:sz w:val="24"/>
+          <w:szCs w:val="24"/>
+          <w:lang w:val="en-US"/>
+        </w:rPr>
+      </w:pPr>
+      <w:r>
+        <w:rPr>
+          <w:rFonts w:ascii="Tahoma" w:hAnsi="Tahoma" w:cs="Tahoma"/>
+          <w:sz w:val="24"/>
+          <w:szCs w:val="24"/>
+          <w:lang w:val="en-US"/>
+        </w:rPr>
+        <w:t>Resolution</w:t>
+      </w:r>
+    </w:p>
+    <w:p>
+      <w:pPr>
+        <w:pStyle w:val="ListParagraph"/>
+        <w:numPr>
+          <w:ilvl w:val="2"/>
+          <w:numId w:val="2"/>
+        </w:numPr>
+        <w:spacing w:line="276" w:lineRule="auto"/>
+        <w:jc w:val="both"/>
+        <w:rPr>
+          <w:rFonts w:ascii="Tahoma" w:hAnsi="Tahoma" w:cs="Tahoma"/>
+          <w:sz w:val="24"/>
+          <w:szCs w:val="24"/>
+          <w:lang w:val="en-US"/>
+        </w:rPr>
+      </w:pPr>
+      <w:r>
+        <w:rPr>
+          <w:rFonts w:ascii="Tahoma" w:hAnsi="Tahoma" w:cs="Tahoma"/>
+          <w:sz w:val="24"/>
+          <w:szCs w:val="24"/>
+          <w:lang w:val="en-US"/>
+        </w:rPr>
+        <w:t xml:space="preserve">As he </w:t>
+      </w:r>
+      <w:r>
+        <w:rPr>
+          <w:rFonts w:ascii="Tahoma" w:hAnsi="Tahoma" w:cs="Tahoma"/>
+          <w:sz w:val="24"/>
+          <w:szCs w:val="24"/>
+          <w:lang w:val="en-US"/>
+        </w:rPr>
+        <w:t>goes through</w:t>
+      </w:r>
+      <w:r>
+        <w:rPr>
+          <w:rFonts w:ascii="Tahoma" w:hAnsi="Tahoma" w:cs="Tahoma"/>
+          <w:sz w:val="24"/>
+          <w:szCs w:val="24"/>
+          <w:lang w:val="en-US"/>
+        </w:rPr>
+        <w:t xml:space="preserve"> the final door, a white light floods the scene.</w:t>
+      </w:r>
+    </w:p>
+    <w:p>
+      <w:pPr>
+        <w:pStyle w:val="ListParagraph"/>
+        <w:numPr>
+          <w:ilvl w:val="2"/>
+          <w:numId w:val="2"/>
+        </w:numPr>
+        <w:spacing w:line="276" w:lineRule="auto"/>
+        <w:jc w:val="both"/>
+        <w:rPr>
+          <w:rFonts w:ascii="Tahoma" w:hAnsi="Tahoma" w:cs="Tahoma"/>
+          <w:sz w:val="24"/>
+          <w:szCs w:val="24"/>
+          <w:lang w:val="en-US"/>
+        </w:rPr>
+      </w:pPr>
+      <w:r>
+        <w:rPr>
+          <w:rFonts w:ascii="Tahoma" w:hAnsi="Tahoma" w:cs="Tahoma"/>
+          <w:sz w:val="24"/>
+          <w:szCs w:val="24"/>
+          <w:lang w:val="en-US"/>
+        </w:rPr>
+        <w:t>The sound of a medical pulse monitor can be heard.</w:t>
+      </w:r>
+    </w:p>
+    <w:p>
+      <w:pPr>
+        <w:pStyle w:val="ListParagraph"/>
+        <w:numPr>
+          <w:ilvl w:val="2"/>
+          <w:numId w:val="2"/>
+        </w:numPr>
+        <w:spacing w:line="276" w:lineRule="auto"/>
+        <w:jc w:val="both"/>
+        <w:rPr>
+          <w:rFonts w:ascii="Tahoma" w:hAnsi="Tahoma" w:cs="Tahoma"/>
+          <w:sz w:val="24"/>
+          <w:szCs w:val="24"/>
+          <w:lang w:val="en-US"/>
+        </w:rPr>
+      </w:pPr>
+      <w:r>
+        <w:rPr>
+          <w:rFonts w:ascii="Tahoma" w:hAnsi="Tahoma" w:cs="Tahoma"/>
+          <w:sz w:val="24"/>
+          <w:szCs w:val="24"/>
+          <w:lang w:val="en-US"/>
+        </w:rPr>
+        <w:t>A sound of someone losing his pulse and dying is heard</w:t>
       </w:r>
       <w:r>
         <w:rPr>
@@ -3381,313 +4283,445 @@
         </w:rPr>
         <w:t>.</w:t>
       </w:r>
-      <w:r>
-        <w:rPr>
-          <w:rFonts w:ascii="Tahoma" w:hAnsi="Tahoma" w:cs="Tahoma"/>
-          <w:sz w:val="24"/>
-          <w:szCs w:val="24"/>
-          <w:lang w:val="en-US"/>
-        </w:rPr>
-        <w:t xml:space="preserve"> He realizes that everyone on the room is dead except for him and before someone crosses the door he must escape. Rosner hears something in the distance, “Are those screams?”, he asks himself. Luckily for him, </w:t>
-      </w:r>
-      <w:r>
-        <w:rPr>
-          <w:rFonts w:ascii="Tahoma" w:hAnsi="Tahoma" w:cs="Tahoma"/>
-          <w:sz w:val="24"/>
-          <w:szCs w:val="24"/>
-          <w:lang w:val="en-US"/>
-        </w:rPr>
-        <w:t xml:space="preserve">the restrains on his left hand were ripped apart without any damage. He proceeds to untie his left hand and feet. Water is raising fast and he </w:t>
-      </w:r>
-      <w:r>
-        <w:rPr>
-          <w:rFonts w:ascii="Tahoma" w:hAnsi="Tahoma" w:cs="Tahoma"/>
-          <w:sz w:val="24"/>
-          <w:szCs w:val="24"/>
-          <w:lang w:val="en-US"/>
-        </w:rPr>
-        <w:t>must</w:t>
-      </w:r>
-      <w:r>
-        <w:rPr>
-          <w:rFonts w:ascii="Tahoma" w:hAnsi="Tahoma" w:cs="Tahoma"/>
-          <w:sz w:val="24"/>
-          <w:szCs w:val="24"/>
-          <w:lang w:val="en-US"/>
-        </w:rPr>
-        <w:t xml:space="preserve"> move quick</w:t>
-      </w:r>
-      <w:r>
-        <w:rPr>
-          <w:rFonts w:ascii="Tahoma" w:hAnsi="Tahoma" w:cs="Tahoma"/>
-          <w:sz w:val="24"/>
-          <w:szCs w:val="24"/>
-          <w:lang w:val="en-US"/>
-        </w:rPr>
-        <w:t>ly</w:t>
-      </w:r>
-      <w:r>
-        <w:rPr>
-          <w:rFonts w:ascii="Tahoma" w:hAnsi="Tahoma" w:cs="Tahoma"/>
-          <w:sz w:val="24"/>
-          <w:szCs w:val="24"/>
-          <w:lang w:val="en-US"/>
-        </w:rPr>
-        <w:t xml:space="preserve"> if he wants to leave the room alive, because electricity controls are at his hips height and currently the water level is </w:t>
-      </w:r>
-      <w:r>
-        <w:rPr>
-          <w:rFonts w:ascii="Tahoma" w:hAnsi="Tahoma" w:cs="Tahoma"/>
-          <w:sz w:val="24"/>
-          <w:szCs w:val="24"/>
-          <w:lang w:val="en-US"/>
-        </w:rPr>
-        <w:t xml:space="preserve">currently </w:t>
-      </w:r>
-      <w:r>
-        <w:rPr>
-          <w:rFonts w:ascii="Tahoma" w:hAnsi="Tahoma" w:cs="Tahoma"/>
-          <w:sz w:val="24"/>
-          <w:szCs w:val="24"/>
-          <w:lang w:val="en-US"/>
-        </w:rPr>
-        <w:t xml:space="preserve">halfway of his shinbone. </w:t>
-      </w:r>
-      <w:r>
-        <w:rPr>
-          <w:rFonts w:ascii="Tahoma" w:hAnsi="Tahoma" w:cs="Tahoma"/>
-          <w:sz w:val="24"/>
-          <w:szCs w:val="24"/>
-          <w:lang w:val="en-US"/>
-        </w:rPr>
-        <w:t>The only problem is that th</w:t>
-      </w:r>
-      <w:r>
-        <w:rPr>
-          <w:rFonts w:ascii="Tahoma" w:hAnsi="Tahoma" w:cs="Tahoma"/>
-          <w:sz w:val="24"/>
-          <w:szCs w:val="24"/>
-          <w:lang w:val="en-US"/>
-        </w:rPr>
-        <w:t xml:space="preserve">e electricity controls are located on the </w:t>
-      </w:r>
-      <w:r>
-        <w:rPr>
-          <w:rFonts w:ascii="Tahoma" w:hAnsi="Tahoma" w:cs="Tahoma"/>
-          <w:sz w:val="24"/>
-          <w:szCs w:val="24"/>
-          <w:lang w:val="en-US"/>
-        </w:rPr>
-        <w:t xml:space="preserve">side room where </w:t>
-      </w:r>
-      <w:r>
-        <w:rPr>
-          <w:rFonts w:ascii="Tahoma" w:hAnsi="Tahoma" w:cs="Tahoma"/>
-          <w:sz w:val="24"/>
-          <w:szCs w:val="24"/>
-          <w:lang w:val="en-US"/>
-        </w:rPr>
-        <w:t>scientists were monitoring his reactions to the experiments. He manages to unlock his right hand and his feet after that. The experiment director was floating just in front of him</w:t>
-      </w:r>
-      <w:r>
-        <w:rPr>
-          <w:rFonts w:ascii="Tahoma" w:hAnsi="Tahoma" w:cs="Tahoma"/>
-          <w:sz w:val="24"/>
-          <w:szCs w:val="24"/>
-          <w:lang w:val="en-US"/>
-        </w:rPr>
-        <w:t xml:space="preserve"> as he finally got up from the chair.</w:t>
-      </w:r>
-      <w:r>
-        <w:rPr>
-          <w:rFonts w:ascii="Tahoma" w:hAnsi="Tahoma" w:cs="Tahoma"/>
-          <w:sz w:val="24"/>
-          <w:szCs w:val="24"/>
-          <w:lang w:val="en-US"/>
-        </w:rPr>
-        <w:t xml:space="preserve"> </w:t>
-      </w:r>
-    </w:p>
-    <w:p>
-      <w:pPr>
-        <w:pStyle w:val="ListParagraph"/>
-        <w:numPr>
-          <w:ilvl w:val="1"/>
-          <w:numId w:val="2"/>
-        </w:numPr>
-        <w:spacing w:line="276" w:lineRule="auto"/>
-        <w:jc w:val="both"/>
-        <w:rPr>
-          <w:rFonts w:ascii="Tahoma" w:hAnsi="Tahoma" w:cs="Tahoma"/>
-          <w:b/>
-          <w:sz w:val="24"/>
-          <w:szCs w:val="24"/>
-        </w:rPr>
-      </w:pPr>
-      <w:r>
-        <w:rPr>
-          <w:rFonts w:ascii="Tahoma" w:hAnsi="Tahoma" w:cs="Tahoma"/>
-          <w:sz w:val="24"/>
-          <w:szCs w:val="24"/>
-        </w:rPr>
-        <w:t>(va a la Puerta)(va a la otra Puerta)(revisa a</w:t>
-      </w:r>
-      <w:r>
-        <w:rPr>
-          <w:rFonts w:ascii="Tahoma" w:hAnsi="Tahoma" w:cs="Tahoma"/>
-          <w:sz w:val="24"/>
-          <w:szCs w:val="24"/>
-        </w:rPr>
-        <w:t>l doctor)(revisa el laboratorio y termina revisando al guardia)(abre la puerta y encuentra los otros cuerpos)(encuentra que donde debería estar el control de electricidad hay una pila de rocas por lo q es imposible de apagar)(después de buscar encuentra la palanca que abre la puerta principal)</w:t>
-      </w:r>
-      <w:r>
-        <w:rPr>
-          <w:rFonts w:ascii="Tahoma" w:hAnsi="Tahoma" w:cs="Tahoma"/>
-          <w:sz w:val="24"/>
-          <w:szCs w:val="24"/>
-        </w:rPr>
-        <w:t>( la palanca se rompa y el jugador se queda con una barra como inventario )</w:t>
-      </w:r>
-    </w:p>
-    <w:p>
-      <w:pPr>
-        <w:pStyle w:val="ListParagraph"/>
-        <w:numPr>
-          <w:ilvl w:val="1"/>
-          <w:numId w:val="2"/>
-        </w:numPr>
-        <w:spacing w:line="276" w:lineRule="auto"/>
-        <w:jc w:val="both"/>
-        <w:rPr>
-          <w:rFonts w:ascii="Tahoma" w:hAnsi="Tahoma" w:cs="Tahoma"/>
-          <w:b/>
-          <w:sz w:val="24"/>
-          <w:szCs w:val="24"/>
-        </w:rPr>
-      </w:pPr>
-      <w:r>
-        <w:rPr>
-          <w:rFonts w:ascii="Tahoma" w:hAnsi="Tahoma" w:cs="Tahoma"/>
-          <w:sz w:val="24"/>
-          <w:szCs w:val="24"/>
-        </w:rPr>
-        <w:t>(</w:t>
-      </w:r>
-      <w:r>
-        <w:rPr>
-          <w:rFonts w:ascii="Tahoma" w:hAnsi="Tahoma" w:cs="Tahoma"/>
-          <w:sz w:val="24"/>
-          <w:szCs w:val="24"/>
-        </w:rPr>
-        <w:t xml:space="preserve"> </w:t>
-      </w:r>
-      <w:r>
-        <w:rPr>
-          <w:rFonts w:ascii="Tahoma" w:hAnsi="Tahoma" w:cs="Tahoma"/>
-          <w:sz w:val="24"/>
-          <w:szCs w:val="24"/>
-        </w:rPr>
-        <w:t>al salir encuentra que la siguiente zona son oficinas</w:t>
-      </w:r>
-      <w:r>
-        <w:rPr>
-          <w:rFonts w:ascii="Tahoma" w:hAnsi="Tahoma" w:cs="Tahoma"/>
-          <w:sz w:val="24"/>
-          <w:szCs w:val="24"/>
-        </w:rPr>
-        <w:t xml:space="preserve"> </w:t>
-      </w:r>
-      <w:r>
-        <w:rPr>
-          <w:rFonts w:ascii="Tahoma" w:hAnsi="Tahoma" w:cs="Tahoma"/>
-          <w:sz w:val="24"/>
-          <w:szCs w:val="24"/>
-        </w:rPr>
-        <w:t>)( hay oficinas en llamas</w:t>
-      </w:r>
-      <w:r>
-        <w:rPr>
-          <w:rFonts w:ascii="Tahoma" w:hAnsi="Tahoma" w:cs="Tahoma"/>
-          <w:sz w:val="24"/>
-          <w:szCs w:val="24"/>
-        </w:rPr>
-        <w:t xml:space="preserve"> </w:t>
-      </w:r>
-      <w:r>
-        <w:rPr>
-          <w:rFonts w:ascii="Tahoma" w:hAnsi="Tahoma" w:cs="Tahoma"/>
-          <w:sz w:val="24"/>
-          <w:szCs w:val="24"/>
-        </w:rPr>
-        <w:t>)</w:t>
-      </w:r>
-      <w:r>
-        <w:rPr>
-          <w:rFonts w:ascii="Tahoma" w:hAnsi="Tahoma" w:cs="Tahoma"/>
-          <w:sz w:val="24"/>
-          <w:szCs w:val="24"/>
-        </w:rPr>
-        <w:t>( aparecen las voces de manera mas agresiva pero al jugador se le cae la barra lo cual disipan las voces temporalmente )</w:t>
-      </w:r>
-      <w:r>
-        <w:rPr>
-          <w:rFonts w:ascii="Tahoma" w:hAnsi="Tahoma" w:cs="Tahoma"/>
-          <w:sz w:val="24"/>
-          <w:szCs w:val="24"/>
-        </w:rPr>
-        <w:t>(</w:t>
-      </w:r>
-      <w:r>
-        <w:rPr>
-          <w:rFonts w:ascii="Tahoma" w:hAnsi="Tahoma" w:cs="Tahoma"/>
-          <w:sz w:val="24"/>
-          <w:szCs w:val="24"/>
-        </w:rPr>
-        <w:t xml:space="preserve"> </w:t>
-      </w:r>
-      <w:r>
-        <w:rPr>
-          <w:rFonts w:ascii="Tahoma" w:hAnsi="Tahoma" w:cs="Tahoma"/>
-          <w:sz w:val="24"/>
-          <w:szCs w:val="24"/>
-        </w:rPr>
-        <w:t xml:space="preserve">tiene la </w:t>
-      </w:r>
-      <w:r>
-        <w:rPr>
-          <w:rFonts w:ascii="Tahoma" w:hAnsi="Tahoma" w:cs="Tahoma"/>
-          <w:sz w:val="24"/>
-          <w:szCs w:val="24"/>
+    </w:p>
+    <w:p>
+      <w:pPr>
+        <w:pStyle w:val="ListParagraph"/>
+        <w:numPr>
+          <w:ilvl w:val="2"/>
+          <w:numId w:val="2"/>
+        </w:numPr>
+        <w:spacing w:line="276" w:lineRule="auto"/>
+        <w:jc w:val="both"/>
+        <w:rPr>
+          <w:rFonts w:ascii="Tahoma" w:hAnsi="Tahoma" w:cs="Tahoma"/>
+          <w:sz w:val="24"/>
+          <w:szCs w:val="24"/>
+          <w:lang w:val="en-US"/>
+        </w:rPr>
+      </w:pPr>
+      <w:r>
+        <w:rPr>
+          <w:rFonts w:ascii="Tahoma" w:hAnsi="Tahoma" w:cs="Tahoma"/>
+          <w:sz w:val="24"/>
+          <w:szCs w:val="24"/>
+          <w:lang w:val="en-US"/>
         </w:rPr>
         <w:lastRenderedPageBreak/>
-        <w:t xml:space="preserve">posibilidad de salir por 2 pasillos, al acercarse al de la derecha vera que tiene una pared derrumbada por lo que es imposible salir por ahí )( por la otra tiene que buscar como apagar un incendio que no lo dejara pasar )( </w:t>
-      </w:r>
-      <w:r>
-        <w:rPr>
-          <w:rFonts w:ascii="Tahoma" w:hAnsi="Tahoma" w:cs="Tahoma"/>
-          <w:sz w:val="24"/>
-          <w:szCs w:val="24"/>
-        </w:rPr>
-        <w:t>encuentra un balde y tiene que volver al laboratorio para llenarlo y después usarlo en la puerta )</w:t>
-      </w:r>
-      <w:r>
-        <w:rPr>
-          <w:rFonts w:ascii="Tahoma" w:hAnsi="Tahoma" w:cs="Tahoma"/>
-          <w:sz w:val="24"/>
-          <w:szCs w:val="24"/>
-        </w:rPr>
-        <w:t xml:space="preserve">( después de realizarlo 3 veces </w:t>
-      </w:r>
-      <w:r>
-        <w:rPr>
-          <w:rFonts w:ascii="Tahoma" w:hAnsi="Tahoma" w:cs="Tahoma"/>
-          <w:sz w:val="24"/>
-          <w:szCs w:val="24"/>
-        </w:rPr>
-        <w:t>el incendio se apaga )</w:t>
+        <w:t xml:space="preserve">An </w:t>
+      </w:r>
+      <w:r>
+        <w:rPr>
+          <w:rFonts w:ascii="Tahoma" w:hAnsi="Tahoma" w:cs="Tahoma"/>
+          <w:sz w:val="24"/>
+          <w:szCs w:val="24"/>
+          <w:lang w:val="en-US"/>
+        </w:rPr>
+        <w:t>old voice of</w:t>
+      </w:r>
+      <w:r>
+        <w:rPr>
+          <w:rFonts w:ascii="Tahoma" w:hAnsi="Tahoma" w:cs="Tahoma"/>
+          <w:sz w:val="24"/>
+          <w:szCs w:val="24"/>
+          <w:lang w:val="en-US"/>
+        </w:rPr>
+        <w:t xml:space="preserve"> a doctor </w:t>
+      </w:r>
+      <w:r>
+        <w:rPr>
+          <w:rFonts w:ascii="Tahoma" w:hAnsi="Tahoma" w:cs="Tahoma"/>
+          <w:sz w:val="24"/>
+          <w:szCs w:val="24"/>
+          <w:lang w:val="en-US"/>
+        </w:rPr>
+        <w:t>asks,</w:t>
+      </w:r>
+      <w:r>
+        <w:rPr>
+          <w:rFonts w:ascii="Tahoma" w:hAnsi="Tahoma" w:cs="Tahoma"/>
+          <w:sz w:val="24"/>
+          <w:szCs w:val="24"/>
+          <w:lang w:val="en-US"/>
+        </w:rPr>
+        <w:t xml:space="preserve"> “Time of the death?” and </w:t>
+      </w:r>
+      <w:r>
+        <w:rPr>
+          <w:rFonts w:ascii="Tahoma" w:hAnsi="Tahoma" w:cs="Tahoma"/>
+          <w:sz w:val="24"/>
+          <w:szCs w:val="24"/>
+          <w:lang w:val="en-US"/>
+        </w:rPr>
+        <w:t>the voice of a young</w:t>
+      </w:r>
+      <w:r>
+        <w:rPr>
+          <w:rFonts w:ascii="Tahoma" w:hAnsi="Tahoma" w:cs="Tahoma"/>
+          <w:sz w:val="24"/>
+          <w:szCs w:val="24"/>
+          <w:lang w:val="en-US"/>
+        </w:rPr>
+        <w:t xml:space="preserve"> nurse replies “</w:t>
+      </w:r>
+      <w:r>
+        <w:rPr>
+          <w:rFonts w:ascii="Tahoma" w:hAnsi="Tahoma" w:cs="Tahoma"/>
+          <w:sz w:val="24"/>
+          <w:szCs w:val="24"/>
+          <w:lang w:val="en-US"/>
+        </w:rPr>
+        <w:t>4:20 AM</w:t>
+      </w:r>
+      <w:r>
+        <w:rPr>
+          <w:rFonts w:ascii="Tahoma" w:hAnsi="Tahoma" w:cs="Tahoma"/>
+          <w:sz w:val="24"/>
+          <w:szCs w:val="24"/>
+          <w:lang w:val="en-US"/>
+        </w:rPr>
+        <w:t>, September the 2</w:t>
+      </w:r>
+      <w:r>
+        <w:rPr>
+          <w:rFonts w:ascii="Tahoma" w:hAnsi="Tahoma" w:cs="Tahoma"/>
+          <w:sz w:val="24"/>
+          <w:szCs w:val="24"/>
+          <w:vertAlign w:val="superscript"/>
+          <w:lang w:val="en-US"/>
+        </w:rPr>
+        <w:t>nd</w:t>
       </w:r>
       <w:bookmarkStart w:id="0" w:name="_GoBack"/>
       <w:bookmarkEnd w:id="0"/>
+      <w:r>
+        <w:rPr>
+          <w:rFonts w:ascii="Tahoma" w:hAnsi="Tahoma" w:cs="Tahoma"/>
+          <w:sz w:val="24"/>
+          <w:szCs w:val="24"/>
+          <w:lang w:val="en-US"/>
+        </w:rPr>
+        <w:t xml:space="preserve">, </w:t>
+      </w:r>
+      <w:r>
+        <w:rPr>
+          <w:rFonts w:ascii="Tahoma" w:hAnsi="Tahoma" w:cs="Tahoma"/>
+          <w:sz w:val="24"/>
+          <w:szCs w:val="24"/>
+          <w:lang w:val="en-US"/>
+        </w:rPr>
+        <w:t>1993.”.</w:t>
+      </w:r>
+    </w:p>
+    <w:p>
+      <w:pPr>
+        <w:pStyle w:val="ListParagraph"/>
+        <w:numPr>
+          <w:ilvl w:val="2"/>
+          <w:numId w:val="2"/>
+        </w:numPr>
+        <w:spacing w:line="276" w:lineRule="auto"/>
+        <w:jc w:val="both"/>
+        <w:rPr>
+          <w:rFonts w:ascii="Tahoma" w:hAnsi="Tahoma" w:cs="Tahoma"/>
+          <w:sz w:val="24"/>
+          <w:szCs w:val="24"/>
+          <w:lang w:val="en-US"/>
+        </w:rPr>
+      </w:pPr>
+      <w:r>
+        <w:rPr>
+          <w:rFonts w:ascii="Tahoma" w:hAnsi="Tahoma" w:cs="Tahoma"/>
+          <w:sz w:val="24"/>
+          <w:szCs w:val="24"/>
+          <w:lang w:val="en-US"/>
+        </w:rPr>
+        <w:t xml:space="preserve">Depending on </w:t>
+      </w:r>
+      <w:r>
+        <w:rPr>
+          <w:rFonts w:ascii="Tahoma" w:hAnsi="Tahoma" w:cs="Tahoma"/>
+          <w:sz w:val="24"/>
+          <w:szCs w:val="24"/>
+          <w:lang w:val="en-US"/>
+        </w:rPr>
+        <w:t>the actions done by the player</w:t>
+      </w:r>
+      <w:r>
+        <w:rPr>
+          <w:rFonts w:ascii="Tahoma" w:hAnsi="Tahoma" w:cs="Tahoma"/>
+          <w:sz w:val="24"/>
+          <w:szCs w:val="24"/>
+          <w:lang w:val="en-US"/>
+        </w:rPr>
+        <w:t xml:space="preserve"> along the game</w:t>
+      </w:r>
+      <w:r>
+        <w:rPr>
+          <w:rFonts w:ascii="Tahoma" w:hAnsi="Tahoma" w:cs="Tahoma"/>
+          <w:sz w:val="24"/>
+          <w:szCs w:val="24"/>
+          <w:lang w:val="en-US"/>
+        </w:rPr>
+        <w:t>,</w:t>
+      </w:r>
+      <w:r>
+        <w:rPr>
+          <w:rFonts w:ascii="Tahoma" w:hAnsi="Tahoma" w:cs="Tahoma"/>
+          <w:sz w:val="24"/>
+          <w:szCs w:val="24"/>
+          <w:lang w:val="en-US"/>
+        </w:rPr>
+        <w:t xml:space="preserve"> the nurse adds another line.</w:t>
+      </w:r>
+    </w:p>
+    <w:p>
+      <w:pPr>
+        <w:pStyle w:val="ListParagraph"/>
+        <w:numPr>
+          <w:ilvl w:val="3"/>
+          <w:numId w:val="2"/>
+        </w:numPr>
+        <w:spacing w:line="276" w:lineRule="auto"/>
+        <w:jc w:val="both"/>
+        <w:rPr>
+          <w:rFonts w:ascii="Tahoma" w:hAnsi="Tahoma" w:cs="Tahoma"/>
+          <w:sz w:val="24"/>
+          <w:szCs w:val="24"/>
+          <w:lang w:val="en-US"/>
+        </w:rPr>
+      </w:pPr>
+      <w:r>
+        <w:rPr>
+          <w:rFonts w:ascii="Tahoma" w:hAnsi="Tahoma" w:cs="Tahoma"/>
+          <w:sz w:val="24"/>
+          <w:szCs w:val="24"/>
+          <w:lang w:val="en-US"/>
+        </w:rPr>
+        <w:t xml:space="preserve">Lost </w:t>
+      </w:r>
+      <w:r>
+        <w:rPr>
+          <w:rFonts w:ascii="Tahoma" w:hAnsi="Tahoma" w:cs="Tahoma"/>
+          <w:sz w:val="24"/>
+          <w:szCs w:val="24"/>
+          <w:lang w:val="en-US"/>
+        </w:rPr>
+        <w:t>all</w:t>
+      </w:r>
+      <w:r>
+        <w:rPr>
+          <w:rFonts w:ascii="Tahoma" w:hAnsi="Tahoma" w:cs="Tahoma"/>
+          <w:sz w:val="24"/>
+          <w:szCs w:val="24"/>
+          <w:lang w:val="en-US"/>
+        </w:rPr>
+        <w:t xml:space="preserve"> his sanity + No lore recollected: Bad Ending.</w:t>
+      </w:r>
+    </w:p>
+    <w:p>
+      <w:pPr>
+        <w:pStyle w:val="ListParagraph"/>
+        <w:numPr>
+          <w:ilvl w:val="3"/>
+          <w:numId w:val="2"/>
+        </w:numPr>
+        <w:spacing w:line="276" w:lineRule="auto"/>
+        <w:jc w:val="both"/>
+        <w:rPr>
+          <w:rFonts w:ascii="Tahoma" w:hAnsi="Tahoma" w:cs="Tahoma"/>
+          <w:sz w:val="24"/>
+          <w:szCs w:val="24"/>
+          <w:lang w:val="en-US"/>
+        </w:rPr>
+      </w:pPr>
+      <w:r>
+        <w:rPr>
+          <w:rFonts w:ascii="Tahoma" w:hAnsi="Tahoma" w:cs="Tahoma"/>
+          <w:sz w:val="24"/>
+          <w:szCs w:val="24"/>
+          <w:lang w:val="en-US"/>
+        </w:rPr>
+        <w:t xml:space="preserve">Lost </w:t>
+      </w:r>
+      <w:r>
+        <w:rPr>
+          <w:rFonts w:ascii="Tahoma" w:hAnsi="Tahoma" w:cs="Tahoma"/>
+          <w:sz w:val="24"/>
+          <w:szCs w:val="24"/>
+          <w:lang w:val="en-US"/>
+        </w:rPr>
+        <w:t>all</w:t>
+      </w:r>
+      <w:r>
+        <w:rPr>
+          <w:rFonts w:ascii="Tahoma" w:hAnsi="Tahoma" w:cs="Tahoma"/>
+          <w:sz w:val="24"/>
+          <w:szCs w:val="24"/>
+          <w:lang w:val="en-US"/>
+        </w:rPr>
+        <w:t xml:space="preserve"> his sanity + </w:t>
+      </w:r>
+      <w:r>
+        <w:rPr>
+          <w:rFonts w:ascii="Tahoma" w:hAnsi="Tahoma" w:cs="Tahoma"/>
+          <w:sz w:val="24"/>
+          <w:szCs w:val="24"/>
+          <w:lang w:val="en-US"/>
+        </w:rPr>
+        <w:t>Some lore recollected</w:t>
+      </w:r>
+      <w:r>
+        <w:rPr>
+          <w:rFonts w:ascii="Tahoma" w:hAnsi="Tahoma" w:cs="Tahoma"/>
+          <w:sz w:val="24"/>
+          <w:szCs w:val="24"/>
+          <w:lang w:val="en-US"/>
+        </w:rPr>
+        <w:t xml:space="preserve">: </w:t>
+      </w:r>
+      <w:r>
+        <w:rPr>
+          <w:rFonts w:ascii="Tahoma" w:hAnsi="Tahoma" w:cs="Tahoma"/>
+          <w:sz w:val="24"/>
+          <w:szCs w:val="24"/>
+          <w:lang w:val="en-US"/>
+        </w:rPr>
+        <w:t>Neutral Ending 1</w:t>
+      </w:r>
+      <w:r>
+        <w:rPr>
+          <w:rFonts w:ascii="Tahoma" w:hAnsi="Tahoma" w:cs="Tahoma"/>
+          <w:sz w:val="24"/>
+          <w:szCs w:val="24"/>
+          <w:lang w:val="en-US"/>
+        </w:rPr>
+        <w:t>.</w:t>
+      </w:r>
+    </w:p>
+    <w:p>
+      <w:pPr>
+        <w:pStyle w:val="ListParagraph"/>
+        <w:numPr>
+          <w:ilvl w:val="3"/>
+          <w:numId w:val="2"/>
+        </w:numPr>
+        <w:spacing w:line="276" w:lineRule="auto"/>
+        <w:jc w:val="both"/>
+        <w:rPr>
+          <w:rFonts w:ascii="Tahoma" w:hAnsi="Tahoma" w:cs="Tahoma"/>
+          <w:sz w:val="24"/>
+          <w:szCs w:val="24"/>
+          <w:lang w:val="en-US"/>
+        </w:rPr>
+      </w:pPr>
+      <w:r>
+        <w:rPr>
+          <w:rFonts w:ascii="Tahoma" w:hAnsi="Tahoma" w:cs="Tahoma"/>
+          <w:sz w:val="24"/>
+          <w:szCs w:val="24"/>
+          <w:lang w:val="en-US"/>
+        </w:rPr>
+        <w:t>Had some sanity left</w:t>
+      </w:r>
+      <w:r>
+        <w:rPr>
+          <w:rFonts w:ascii="Tahoma" w:hAnsi="Tahoma" w:cs="Tahoma"/>
+          <w:sz w:val="24"/>
+          <w:szCs w:val="24"/>
+          <w:lang w:val="en-US"/>
+        </w:rPr>
+        <w:t xml:space="preserve"> + No lore recollected: </w:t>
+      </w:r>
+      <w:r>
+        <w:rPr>
+          <w:rFonts w:ascii="Tahoma" w:hAnsi="Tahoma" w:cs="Tahoma"/>
+          <w:sz w:val="24"/>
+          <w:szCs w:val="24"/>
+          <w:lang w:val="en-US"/>
+        </w:rPr>
+        <w:t>Neutral Ending 2</w:t>
+      </w:r>
+      <w:r>
+        <w:rPr>
+          <w:rFonts w:ascii="Tahoma" w:hAnsi="Tahoma" w:cs="Tahoma"/>
+          <w:sz w:val="24"/>
+          <w:szCs w:val="24"/>
+          <w:lang w:val="en-US"/>
+        </w:rPr>
+        <w:t>.</w:t>
+      </w:r>
+    </w:p>
+    <w:p>
+      <w:pPr>
+        <w:pStyle w:val="ListParagraph"/>
+        <w:numPr>
+          <w:ilvl w:val="3"/>
+          <w:numId w:val="2"/>
+        </w:numPr>
+        <w:spacing w:line="276" w:lineRule="auto"/>
+        <w:jc w:val="both"/>
+        <w:rPr>
+          <w:rFonts w:ascii="Tahoma" w:hAnsi="Tahoma" w:cs="Tahoma"/>
+          <w:sz w:val="24"/>
+          <w:szCs w:val="24"/>
+          <w:lang w:val="en-US"/>
+        </w:rPr>
+      </w:pPr>
+      <w:r>
+        <w:rPr>
+          <w:rFonts w:ascii="Tahoma" w:hAnsi="Tahoma" w:cs="Tahoma"/>
+          <w:sz w:val="24"/>
+          <w:szCs w:val="24"/>
+          <w:lang w:val="en-US"/>
+        </w:rPr>
+        <w:t>Had some sanity left</w:t>
+      </w:r>
+      <w:r>
+        <w:rPr>
+          <w:rFonts w:ascii="Tahoma" w:hAnsi="Tahoma" w:cs="Tahoma"/>
+          <w:sz w:val="24"/>
+          <w:szCs w:val="24"/>
+          <w:lang w:val="en-US"/>
+        </w:rPr>
+        <w:t xml:space="preserve"> + </w:t>
+      </w:r>
+      <w:r>
+        <w:rPr>
+          <w:rFonts w:ascii="Tahoma" w:hAnsi="Tahoma" w:cs="Tahoma"/>
+          <w:sz w:val="24"/>
+          <w:szCs w:val="24"/>
+          <w:lang w:val="en-US"/>
+        </w:rPr>
+        <w:t>Some lore recollected</w:t>
+      </w:r>
+      <w:r>
+        <w:rPr>
+          <w:rFonts w:ascii="Tahoma" w:hAnsi="Tahoma" w:cs="Tahoma"/>
+          <w:sz w:val="24"/>
+          <w:szCs w:val="24"/>
+          <w:lang w:val="en-US"/>
+        </w:rPr>
+        <w:t xml:space="preserve">: </w:t>
+      </w:r>
+      <w:r>
+        <w:rPr>
+          <w:rFonts w:ascii="Tahoma" w:hAnsi="Tahoma" w:cs="Tahoma"/>
+          <w:sz w:val="24"/>
+          <w:szCs w:val="24"/>
+          <w:lang w:val="en-US"/>
+        </w:rPr>
+        <w:t>Good</w:t>
+      </w:r>
+      <w:r>
+        <w:rPr>
+          <w:rFonts w:ascii="Tahoma" w:hAnsi="Tahoma" w:cs="Tahoma"/>
+          <w:sz w:val="24"/>
+          <w:szCs w:val="24"/>
+          <w:lang w:val="en-US"/>
+        </w:rPr>
+        <w:t xml:space="preserve"> Ending.</w:t>
+      </w:r>
     </w:p>
     <w:sectPr>
       <w:pgSz w:w="12240" w:h="15840"/>
@@ -4018,7 +5052,7 @@
         <w:rFonts w:ascii="Wingdings" w:hAnsi="Wingdings" w:hint="default"/>
       </w:rPr>
     </w:lvl>
-    <w:lvl w:ilvl="3" w:tplc="240A0001" w:tentative="1">
+    <w:lvl w:ilvl="3" w:tplc="240A0001">
       <w:start w:val="1"/>
       <w:numFmt w:val="bullet"/>
       <w:lvlText w:val=""/>
@@ -5042,7 +6076,7 @@
 </file>
 
 <file path=customXml/itemProps1.xml><?xml version="1.0" encoding="utf-8"?>
-<ds:datastoreItem xmlns:ds="http://schemas.openxmlformats.org/officeDocument/2006/customXml" ds:itemID="{C2D31AA4-91B7-4357-8F03-4D31D1B81CD5}">
+<ds:datastoreItem xmlns:ds="http://schemas.openxmlformats.org/officeDocument/2006/customXml" ds:itemID="{E364C97F-496F-46A9-A044-2ADF5A398215}">
   <ds:schemaRefs>
     <ds:schemaRef ds:uri="http://schemas.openxmlformats.org/officeDocument/2006/bibliography"/>
   </ds:schemaRefs>

</xml_diff>

<commit_message>
Final Tweaks before presenting to Teacher
</commit_message>
<xml_diff>
--- a/docs/Tesis-v0.2.docx
+++ b/docs/Tesis-v0.2.docx
@@ -18,6 +18,14 @@
           <w:b/>
           <w:sz w:val="36"/>
         </w:rPr>
+        <w:t xml:space="preserve">Propuesta de </w:t>
+      </w:r>
+      <w:r>
+        <w:rPr>
+          <w:rFonts w:ascii="Tahoma" w:hAnsi="Tahoma" w:cs="Tahoma"/>
+          <w:b/>
+          <w:sz w:val="36"/>
+        </w:rPr>
         <w:t>Tesis</w:t>
       </w:r>
       <w:r>
@@ -413,18 +421,7 @@
           <w:szCs w:val="24"/>
           <w:lang w:val="en-US"/>
         </w:rPr>
-        <w:t xml:space="preserve"> </w:t>
-      </w:r>
-      <w:bookmarkStart w:id="0" w:name="_GoBack"/>
-      <w:bookmarkEnd w:id="0"/>
-      <w:r>
-        <w:rPr>
-          <w:rFonts w:ascii="Tahoma" w:hAnsi="Tahoma" w:cs="Tahoma"/>
-          <w:sz w:val="24"/>
-          <w:szCs w:val="24"/>
-          <w:lang w:val="en-US"/>
-        </w:rPr>
-        <w:t xml:space="preserve">the options are: “New Game”, “Load Game”, Difficulty”. If the game is started in </w:t>
+        <w:t xml:space="preserve"> the options are: “New Game”, “Load Game”, Difficulty”. If the game is started in </w:t>
       </w:r>
       <w:r>
         <w:rPr>
@@ -566,25 +563,7 @@
           <w:szCs w:val="24"/>
           <w:lang w:val="en-US"/>
         </w:rPr>
-        <w:t xml:space="preserve">Role: </w:t>
-      </w:r>
-      <w:r>
-        <w:rPr>
-          <w:rFonts w:ascii="Tahoma" w:hAnsi="Tahoma" w:cs="Tahoma"/>
-          <w:sz w:val="24"/>
-          <w:szCs w:val="24"/>
-          <w:lang w:val="en-US"/>
-        </w:rPr>
-        <w:t xml:space="preserve">War </w:t>
-      </w:r>
-      <w:r>
-        <w:rPr>
-          <w:rFonts w:ascii="Tahoma" w:hAnsi="Tahoma" w:cs="Tahoma"/>
-          <w:sz w:val="24"/>
-          <w:szCs w:val="24"/>
-          <w:lang w:val="en-US"/>
-        </w:rPr>
-        <w:t>Prisoner.</w:t>
+        <w:t>Role: Prisoner.</w:t>
       </w:r>
     </w:p>
     <w:p>
@@ -743,7 +722,16 @@
           <w:szCs w:val="24"/>
           <w:lang w:val="en-US"/>
         </w:rPr>
-        <w:t>a Nazi Laboratory</w:t>
+        <w:t xml:space="preserve">a Nazi </w:t>
+      </w:r>
+      <w:r>
+        <w:rPr>
+          <w:rFonts w:ascii="Tahoma" w:hAnsi="Tahoma" w:cs="Tahoma"/>
+          <w:sz w:val="24"/>
+          <w:szCs w:val="24"/>
+          <w:lang w:val="en-US"/>
+        </w:rPr>
+        <w:t>Labor Camp</w:t>
       </w:r>
       <w:r>
         <w:rPr>
@@ -1710,7 +1698,25 @@
           <w:szCs w:val="24"/>
           <w:lang w:val="en-US"/>
         </w:rPr>
-        <w:t xml:space="preserve"> When health is affected the Field of View is reduced until it narrows to the center.</w:t>
+        <w:t xml:space="preserve"> When health is affected the Field of View is </w:t>
+      </w:r>
+      <w:r>
+        <w:rPr>
+          <w:rFonts w:ascii="Tahoma" w:hAnsi="Tahoma" w:cs="Tahoma"/>
+          <w:sz w:val="24"/>
+          <w:szCs w:val="24"/>
+          <w:lang w:val="en-US"/>
+        </w:rPr>
+        <w:t>blurred in a red tint</w:t>
+      </w:r>
+      <w:r>
+        <w:rPr>
+          <w:rFonts w:ascii="Tahoma" w:hAnsi="Tahoma" w:cs="Tahoma"/>
+          <w:sz w:val="24"/>
+          <w:szCs w:val="24"/>
+          <w:lang w:val="en-US"/>
+        </w:rPr>
+        <w:t xml:space="preserve"> until it narrows to the center.</w:t>
       </w:r>
     </w:p>
     <w:p>
@@ -1836,7 +1842,25 @@
           <w:szCs w:val="24"/>
           <w:lang w:val="en-US"/>
         </w:rPr>
-        <w:t>, additionally the player’s vision starts blurring around the edges with darkness</w:t>
+        <w:t xml:space="preserve">, additionally the player’s vision starts </w:t>
+      </w:r>
+      <w:r>
+        <w:rPr>
+          <w:rFonts w:ascii="Tahoma" w:hAnsi="Tahoma" w:cs="Tahoma"/>
+          <w:sz w:val="24"/>
+          <w:szCs w:val="24"/>
+          <w:lang w:val="en-US"/>
+        </w:rPr>
+        <w:t>reducing</w:t>
+      </w:r>
+      <w:r>
+        <w:rPr>
+          <w:rFonts w:ascii="Tahoma" w:hAnsi="Tahoma" w:cs="Tahoma"/>
+          <w:sz w:val="24"/>
+          <w:szCs w:val="24"/>
+          <w:lang w:val="en-US"/>
+        </w:rPr>
+        <w:t xml:space="preserve"> around the edges with darkness</w:t>
       </w:r>
       <w:r>
         <w:rPr>
@@ -1981,7 +2005,7 @@
           <w:szCs w:val="24"/>
           <w:lang w:val="en-US"/>
         </w:rPr>
-        <w:t>Prison</w:t>
+        <w:t>Labor Camp</w:t>
       </w:r>
       <w:r>
         <w:rPr>
@@ -2983,7 +3007,25 @@
           <w:szCs w:val="24"/>
           <w:lang w:val="en-US"/>
         </w:rPr>
-        <w:t xml:space="preserve"> World War II German Nazi Laboratory, which has been recently attacked by the Allied Forces. The player plays a</w:t>
+        <w:t xml:space="preserve"> World War II German Nazi </w:t>
+      </w:r>
+      <w:r>
+        <w:rPr>
+          <w:rFonts w:ascii="Tahoma" w:hAnsi="Tahoma" w:cs="Tahoma"/>
+          <w:sz w:val="24"/>
+          <w:szCs w:val="24"/>
+          <w:lang w:val="en-US"/>
+        </w:rPr>
+        <w:t>Labor Camp</w:t>
+      </w:r>
+      <w:r>
+        <w:rPr>
+          <w:rFonts w:ascii="Tahoma" w:hAnsi="Tahoma" w:cs="Tahoma"/>
+          <w:sz w:val="24"/>
+          <w:szCs w:val="24"/>
+          <w:lang w:val="en-US"/>
+        </w:rPr>
+        <w:t>, which has been recently attacked by the Allied Forces. The player plays a</w:t>
       </w:r>
       <w:r>
         <w:rPr>
@@ -3473,6 +3515,8 @@
         </w:rPr>
         <w:t xml:space="preserve"> and faith to reunite with his family.</w:t>
       </w:r>
+      <w:bookmarkStart w:id="0" w:name="_GoBack"/>
+      <w:bookmarkEnd w:id="0"/>
     </w:p>
     <w:p>
       <w:pPr>
@@ -4407,7 +4451,26 @@
           <w:szCs w:val="24"/>
           <w:lang w:val="en-US"/>
         </w:rPr>
-        <w:t>4:20 AM</w:t>
+        <w:t>4:20</w:t>
+      </w:r>
+      <w:r>
+        <w:rPr>
+          <w:rStyle w:val="FootnoteReference"/>
+          <w:rFonts w:ascii="Tahoma" w:hAnsi="Tahoma" w:cs="Tahoma"/>
+          <w:sz w:val="24"/>
+          <w:szCs w:val="24"/>
+          <w:lang w:val="en-US"/>
+        </w:rPr>
+        <w:footnoteReference w:id="1"/>
+      </w:r>
+      <w:r>
+        <w:rPr>
+          <w:rFonts w:ascii="Tahoma" w:hAnsi="Tahoma" w:cs="Tahoma"/>
+          <w:sz w:val="24"/>
+          <w:szCs w:val="24"/>
+          <w:lang w:val="en-US"/>
+        </w:rPr>
+        <w:t xml:space="preserve"> AM</w:t>
       </w:r>
       <w:r>
         <w:rPr>
@@ -4430,6 +4493,16 @@
       </w:r>
       <w:r>
         <w:rPr>
+          <w:rStyle w:val="FootnoteReference"/>
+          <w:rFonts w:ascii="Tahoma" w:hAnsi="Tahoma" w:cs="Tahoma"/>
+          <w:sz w:val="24"/>
+          <w:szCs w:val="24"/>
+          <w:lang w:val="en-US"/>
+        </w:rPr>
+        <w:footnoteReference w:id="2"/>
+      </w:r>
+      <w:r>
+        <w:rPr>
           <w:rFonts w:ascii="Tahoma" w:hAnsi="Tahoma" w:cs="Tahoma"/>
           <w:sz w:val="24"/>
           <w:szCs w:val="24"/>
@@ -4444,7 +4517,26 @@
           <w:szCs w:val="24"/>
           <w:lang w:val="en-US"/>
         </w:rPr>
-        <w:t>1993.”.</w:t>
+        <w:t>1993</w:t>
+      </w:r>
+      <w:r>
+        <w:rPr>
+          <w:rStyle w:val="FootnoteReference"/>
+          <w:rFonts w:ascii="Tahoma" w:hAnsi="Tahoma" w:cs="Tahoma"/>
+          <w:sz w:val="24"/>
+          <w:szCs w:val="24"/>
+          <w:lang w:val="en-US"/>
+        </w:rPr>
+        <w:footnoteReference w:id="3"/>
+      </w:r>
+      <w:r>
+        <w:rPr>
+          <w:rFonts w:ascii="Tahoma" w:hAnsi="Tahoma" w:cs="Tahoma"/>
+          <w:sz w:val="24"/>
+          <w:szCs w:val="24"/>
+          <w:lang w:val="en-US"/>
+        </w:rPr>
+        <w:t>.”.</w:t>
       </w:r>
     </w:p>
     <w:p>
@@ -4703,6 +4795,80 @@
       </w:pPr>
       <w:r>
         <w:continuationSeparator/>
+      </w:r>
+    </w:p>
+  </w:footnote>
+  <w:footnote w:id="1">
+    <w:p>
+      <w:pPr>
+        <w:pStyle w:val="FootnoteText"/>
+        <w:rPr>
+          <w:lang w:val="en-US"/>
+        </w:rPr>
+      </w:pPr>
+      <w:r>
+        <w:rPr>
+          <w:rStyle w:val="FootnoteReference"/>
+          <w:lang w:val="en-US"/>
+        </w:rPr>
+        <w:footnoteRef/>
+      </w:r>
+      <w:r>
+        <w:rPr>
+          <w:lang w:val="en-US"/>
+        </w:rPr>
+        <w:t xml:space="preserve"> Easter Egg #1.</w:t>
+      </w:r>
+    </w:p>
+  </w:footnote>
+  <w:footnote w:id="2">
+    <w:p>
+      <w:pPr>
+        <w:pStyle w:val="FootnoteText"/>
+        <w:rPr>
+          <w:lang w:val="en-US"/>
+        </w:rPr>
+      </w:pPr>
+      <w:r>
+        <w:rPr>
+          <w:rStyle w:val="FootnoteReference"/>
+          <w:lang w:val="en-US"/>
+        </w:rPr>
+        <w:footnoteRef/>
+      </w:r>
+      <w:r>
+        <w:rPr>
+          <w:lang w:val="en-US"/>
+        </w:rPr>
+        <w:t xml:space="preserve"> Easter Egg #2 – WW2 end date.</w:t>
+      </w:r>
+    </w:p>
+  </w:footnote>
+  <w:footnote w:id="3">
+    <w:p>
+      <w:pPr>
+        <w:pStyle w:val="FootnoteText"/>
+        <w:rPr>
+          <w:lang w:val="en-US"/>
+        </w:rPr>
+      </w:pPr>
+      <w:r>
+        <w:rPr>
+          <w:rStyle w:val="FootnoteReference"/>
+        </w:rPr>
+        <w:footnoteRef/>
+      </w:r>
+      <w:r>
+        <w:rPr>
+          <w:lang w:val="en-US"/>
+        </w:rPr>
+        <w:t xml:space="preserve"> Easter Egg #3 – Games Designer’s Birth Y</w:t>
+      </w:r>
+      <w:r>
+        <w:rPr>
+          <w:lang w:val="en-US"/>
+        </w:rPr>
+        <w:t>ear.</w:t>
       </w:r>
     </w:p>
   </w:footnote>
@@ -6002,7 +6168,7 @@
 </file>
 
 <file path=customXml/itemProps1.xml><?xml version="1.0" encoding="utf-8"?>
-<ds:datastoreItem xmlns:ds="http://schemas.openxmlformats.org/officeDocument/2006/customXml" ds:itemID="{AF02C620-5083-4B63-ADD1-FBC99F77A337}">
+<ds:datastoreItem xmlns:ds="http://schemas.openxmlformats.org/officeDocument/2006/customXml" ds:itemID="{D417426F-AC01-4E2D-871F-5B70325776FE}">
   <ds:schemaRefs>
     <ds:schemaRef ds:uri="http://schemas.openxmlformats.org/officeDocument/2006/bibliography"/>
   </ds:schemaRefs>

</xml_diff>